<commit_message>
Better config + rule begin
</commit_message>
<xml_diff>
--- a/Documents/Erreurs de timbrage.docx
+++ b/Documents/Erreurs de timbrage.docx
@@ -812,15 +812,36 @@
         <w:t>Dans le tableau suivant, on peut observer quelle conséquence l’heure de ce timbrage aura sur la temps de travail de l’élève.</w:t>
       </w:r>
     </w:p>
+    <w:p>
+      <w:pPr>
+        <w:pStyle w:val="Lgende"/>
+        <w:keepNext/>
+      </w:pPr>
+      <w:r>
+        <w:t xml:space="preserve">Tableau </w:t>
+      </w:r>
+      <w:fldSimple w:instr=" SEQ Tableau \* ARABIC ">
+        <w:r>
+          <w:rPr>
+            <w:noProof/>
+          </w:rPr>
+          <w:t>1</w:t>
+        </w:r>
+      </w:fldSimple>
+      <w:r>
+        <w:t xml:space="preserve"> Tableau des différents cas de figures et leurs conséquences lorsque l'élève timbre une fois dans la journée</w:t>
+      </w:r>
+    </w:p>
     <w:tbl>
       <w:tblPr>
-        <w:tblStyle w:val="Grillemoyenne3"/>
+        <w:tblStyle w:val="Grillemoyenne2"/>
         <w:tblW w:w="0" w:type="auto"/>
         <w:tblLook w:val="04A0" w:firstRow="1" w:lastRow="0" w:firstColumn="1" w:lastColumn="0" w:noHBand="0" w:noVBand="1"/>
       </w:tblPr>
       <w:tblGrid>
-        <w:gridCol w:w="4606"/>
-        <w:gridCol w:w="4606"/>
+        <w:gridCol w:w="3170"/>
+        <w:gridCol w:w="2789"/>
+        <w:gridCol w:w="3329"/>
       </w:tblGrid>
       <w:tr>
         <w:trPr>
@@ -828,8 +849,14 @@
         </w:trPr>
         <w:tc>
           <w:tcPr>
-            <w:cnfStyle w:val="001000000000" w:firstRow="0" w:lastRow="0" w:firstColumn="1" w:lastColumn="0" w:oddVBand="0" w:evenVBand="0" w:oddHBand="0" w:evenHBand="0" w:firstRowFirstColumn="0" w:firstRowLastColumn="0" w:lastRowFirstColumn="0" w:lastRowLastColumn="0"/>
-            <w:tcW w:w="4606" w:type="dxa"/>
+            <w:cnfStyle w:val="001000000100" w:firstRow="0" w:lastRow="0" w:firstColumn="1" w:lastColumn="0" w:oddVBand="0" w:evenVBand="0" w:oddHBand="0" w:evenHBand="0" w:firstRowFirstColumn="1" w:firstRowLastColumn="0" w:lastRowFirstColumn="0" w:lastRowLastColumn="0"/>
+            <w:tcW w:w="3170" w:type="dxa"/>
+            <w:tcBorders>
+              <w:top w:val="none" w:sz="0" w:space="0" w:color="auto"/>
+              <w:left w:val="none" w:sz="0" w:space="0" w:color="auto"/>
+              <w:bottom w:val="none" w:sz="0" w:space="0" w:color="auto"/>
+              <w:right w:val="none" w:sz="0" w:space="0" w:color="auto"/>
+            </w:tcBorders>
           </w:tcPr>
           <w:p>
             <w:pPr>
@@ -848,7 +875,7 @@
         </w:tc>
         <w:tc>
           <w:tcPr>
-            <w:tcW w:w="4606" w:type="dxa"/>
+            <w:tcW w:w="2789" w:type="dxa"/>
           </w:tcPr>
           <w:p>
             <w:pPr>
@@ -862,7 +889,45 @@
               <w:rPr>
                 <w:lang w:val="fr-FR"/>
               </w:rPr>
-              <w:t>Conséquence</w:t>
+              <w:t>Exemple</w:t>
+            </w:r>
+          </w:p>
+        </w:tc>
+        <w:tc>
+          <w:tcPr>
+            <w:tcW w:w="3329" w:type="dxa"/>
+          </w:tcPr>
+          <w:p>
+            <w:pPr>
+              <w:jc w:val="both"/>
+              <w:cnfStyle w:val="100000000000" w:firstRow="1" w:lastRow="0" w:firstColumn="0" w:lastColumn="0" w:oddVBand="0" w:evenVBand="0" w:oddHBand="0" w:evenHBand="0" w:firstRowFirstColumn="0" w:firstRowLastColumn="0" w:lastRowFirstColumn="0" w:lastRowLastColumn="0"/>
+              <w:rPr>
+                <w:lang w:val="fr-FR"/>
+              </w:rPr>
+            </w:pPr>
+            <w:r>
+              <w:rPr>
+                <w:lang w:val="fr-FR"/>
+              </w:rPr>
+              <w:t>Possibilité</w:t>
+            </w:r>
+            <w:r>
+              <w:rPr>
+                <w:lang w:val="fr-FR"/>
+              </w:rPr>
+              <w:t>s</w:t>
+            </w:r>
+            <w:r>
+              <w:rPr>
+                <w:lang w:val="fr-FR"/>
+              </w:rPr>
+              <w:t xml:space="preserve"> de conséquence</w:t>
+            </w:r>
+            <w:r>
+              <w:rPr>
+                <w:lang w:val="fr-FR"/>
+              </w:rPr>
+              <w:t>s</w:t>
             </w:r>
           </w:p>
         </w:tc>
@@ -874,7 +939,12 @@
         <w:tc>
           <w:tcPr>
             <w:cnfStyle w:val="001000000000" w:firstRow="0" w:lastRow="0" w:firstColumn="1" w:lastColumn="0" w:oddVBand="0" w:evenVBand="0" w:oddHBand="0" w:evenHBand="0" w:firstRowFirstColumn="0" w:firstRowLastColumn="0" w:lastRowFirstColumn="0" w:lastRowLastColumn="0"/>
-            <w:tcW w:w="4606" w:type="dxa"/>
+            <w:tcW w:w="3170" w:type="dxa"/>
+            <w:tcBorders>
+              <w:left w:val="none" w:sz="0" w:space="0" w:color="auto"/>
+              <w:bottom w:val="none" w:sz="0" w:space="0" w:color="auto"/>
+              <w:right w:val="none" w:sz="0" w:space="0" w:color="auto"/>
+            </w:tcBorders>
           </w:tcPr>
           <w:p>
             <w:pPr>
@@ -893,7 +963,11 @@
         </w:tc>
         <w:tc>
           <w:tcPr>
-            <w:tcW w:w="4606" w:type="dxa"/>
+            <w:tcW w:w="2789" w:type="dxa"/>
+            <w:tcBorders>
+              <w:left w:val="none" w:sz="0" w:space="0" w:color="auto"/>
+              <w:right w:val="none" w:sz="0" w:space="0" w:color="auto"/>
+            </w:tcBorders>
           </w:tcPr>
           <w:p>
             <w:pPr>
@@ -907,40 +981,56 @@
               <w:rPr>
                 <w:lang w:val="fr-FR"/>
               </w:rPr>
-              <w:t>Aucun temps ne sera ajouté, mais le nombre d’heure</w:t>
+              <w:t>Un élève pars à 17h mais avait oublié de timbrer ce jour la. Sont premier timbrage a lieu à son départ à 17h</w:t>
             </w:r>
+          </w:p>
+        </w:tc>
+        <w:tc>
+          <w:tcPr>
+            <w:tcW w:w="3329" w:type="dxa"/>
+            <w:tcBorders>
+              <w:left w:val="none" w:sz="0" w:space="0" w:color="auto"/>
+            </w:tcBorders>
+          </w:tcPr>
+          <w:p>
+            <w:pPr>
+              <w:pStyle w:val="Paragraphedeliste"/>
+              <w:numPr>
+                <w:ilvl w:val="0"/>
+                <w:numId w:val="2"/>
+              </w:numPr>
+              <w:jc w:val="both"/>
+              <w:cnfStyle w:val="000000100000" w:firstRow="0" w:lastRow="0" w:firstColumn="0" w:lastColumn="0" w:oddVBand="0" w:evenVBand="0" w:oddHBand="1" w:evenHBand="0" w:firstRowFirstColumn="0" w:firstRowLastColumn="0" w:lastRowFirstColumn="0" w:lastRowLastColumn="0"/>
+              <w:rPr>
+                <w:lang w:val="fr-FR"/>
+              </w:rPr>
+            </w:pPr>
             <w:r>
               <w:rPr>
                 <w:lang w:val="fr-FR"/>
               </w:rPr>
-              <w:t>s</w:t>
+              <w:t>Aucun temps ne sera ajouté, mais le nombre d’heures nécessaires à faire pour cette journée sera soustrait de son temps.</w:t>
             </w:r>
+          </w:p>
+          <w:p>
+            <w:pPr>
+              <w:pStyle w:val="Paragraphedeliste"/>
+              <w:numPr>
+                <w:ilvl w:val="0"/>
+                <w:numId w:val="2"/>
+              </w:numPr>
+              <w:jc w:val="both"/>
+              <w:cnfStyle w:val="000000100000" w:firstRow="0" w:lastRow="0" w:firstColumn="0" w:lastColumn="0" w:oddVBand="0" w:evenVBand="0" w:oddHBand="1" w:evenHBand="0" w:firstRowFirstColumn="0" w:firstRowLastColumn="0" w:lastRowFirstColumn="0" w:lastRowLastColumn="0"/>
+              <w:rPr>
+                <w:lang w:val="fr-FR"/>
+              </w:rPr>
+            </w:pPr>
             <w:r>
               <w:rPr>
                 <w:lang w:val="fr-FR"/>
               </w:rPr>
-              <w:t xml:space="preserve"> nécessaire</w:t>
+              <w:t>Le temps entre 16h et l’heure de timbrage est ajouté.</w:t>
             </w:r>
-            <w:r>
-              <w:rPr>
-                <w:lang w:val="fr-FR"/>
-              </w:rPr>
-              <w:t>s</w:t>
-            </w:r>
-            <w:r>
-              <w:rPr>
-                <w:lang w:val="fr-FR"/>
-              </w:rPr>
-              <w:t xml:space="preserve"> à faire pour cette journ</w:t>
-            </w:r>
-            <w:r>
-              <w:rPr>
-                <w:lang w:val="fr-FR"/>
-              </w:rPr>
-              <w:t>ée sera soustrait de son temps.</w:t>
-            </w:r>
-            <w:bookmarkStart w:id="0" w:name="_GoBack"/>
-            <w:bookmarkEnd w:id="0"/>
           </w:p>
         </w:tc>
       </w:tr>
@@ -948,7 +1038,12 @@
         <w:tc>
           <w:tcPr>
             <w:cnfStyle w:val="001000000000" w:firstRow="0" w:lastRow="0" w:firstColumn="1" w:lastColumn="0" w:oddVBand="0" w:evenVBand="0" w:oddHBand="0" w:evenHBand="0" w:firstRowFirstColumn="0" w:firstRowLastColumn="0" w:lastRowFirstColumn="0" w:lastRowLastColumn="0"/>
-            <w:tcW w:w="4606" w:type="dxa"/>
+            <w:tcW w:w="3170" w:type="dxa"/>
+            <w:tcBorders>
+              <w:left w:val="none" w:sz="0" w:space="0" w:color="auto"/>
+              <w:bottom w:val="none" w:sz="0" w:space="0" w:color="auto"/>
+              <w:right w:val="none" w:sz="0" w:space="0" w:color="auto"/>
+            </w:tcBorders>
           </w:tcPr>
           <w:p>
             <w:pPr>
@@ -975,7 +1070,7 @@
         </w:tc>
         <w:tc>
           <w:tcPr>
-            <w:tcW w:w="4606" w:type="dxa"/>
+            <w:tcW w:w="2789" w:type="dxa"/>
           </w:tcPr>
           <w:p>
             <w:pPr>
@@ -989,31 +1084,13 @@
               <w:rPr>
                 <w:lang w:val="fr-FR"/>
               </w:rPr>
-              <w:t xml:space="preserve">Le système prendra comme base qu’il est </w:t>
+              <w:t xml:space="preserve">Un élève </w:t>
             </w:r>
             <w:r>
               <w:rPr>
                 <w:lang w:val="fr-FR"/>
               </w:rPr>
-              <w:t>parti</w:t>
-            </w:r>
-            <w:r>
-              <w:rPr>
-                <w:lang w:val="fr-FR"/>
-              </w:rPr>
-              <w:t xml:space="preserve"> en fin de journée (16h), avec tou</w:t>
-            </w:r>
-            <w:r>
-              <w:rPr>
-                <w:lang w:val="fr-FR"/>
-              </w:rPr>
-              <w:t>tes les pénalités (pause, pause-</w:t>
-            </w:r>
-            <w:r>
-              <w:rPr>
-                <w:lang w:val="fr-FR"/>
-              </w:rPr>
-              <w:t>déjeuner) qui peuvent survenir.</w:t>
+              <w:t>part</w:t>
             </w:r>
             <w:r>
               <w:rPr>
@@ -1025,37 +1102,73 @@
               <w:rPr>
                 <w:lang w:val="fr-FR"/>
               </w:rPr>
-              <w:t>L</w:t>
+              <w:t>prendre une pause à 10h mais avait oublié de timbrer le matin. Il oublie de timbrer pendant toute la suite de la journée.</w:t>
             </w:r>
+          </w:p>
+        </w:tc>
+        <w:tc>
+          <w:tcPr>
+            <w:tcW w:w="3329" w:type="dxa"/>
+          </w:tcPr>
+          <w:p>
+            <w:pPr>
+              <w:pStyle w:val="Paragraphedeliste"/>
+              <w:numPr>
+                <w:ilvl w:val="0"/>
+                <w:numId w:val="2"/>
+              </w:numPr>
+              <w:jc w:val="both"/>
+              <w:cnfStyle w:val="000000000000" w:firstRow="0" w:lastRow="0" w:firstColumn="0" w:lastColumn="0" w:oddVBand="0" w:evenVBand="0" w:oddHBand="0" w:evenHBand="0" w:firstRowFirstColumn="0" w:firstRowLastColumn="0" w:lastRowFirstColumn="0" w:lastRowLastColumn="0"/>
+              <w:rPr>
+                <w:lang w:val="fr-FR"/>
+              </w:rPr>
+            </w:pPr>
             <w:r>
               <w:rPr>
                 <w:lang w:val="fr-FR"/>
               </w:rPr>
-              <w:t>e nombre d’heure</w:t>
+              <w:t>Le système prendra comme base qu’il est parti en fin de journée (16h), avec toutes les pénalités (pause, pause-déjeuner) qui peuvent survenir. Le nombre d’heures nécessaires à faire pour cette journée sera soustrait de son temps.</w:t>
             </w:r>
+          </w:p>
+          <w:p>
+            <w:pPr>
+              <w:pStyle w:val="Paragraphedeliste"/>
+              <w:numPr>
+                <w:ilvl w:val="0"/>
+                <w:numId w:val="2"/>
+              </w:numPr>
+              <w:jc w:val="both"/>
+              <w:cnfStyle w:val="000000000000" w:firstRow="0" w:lastRow="0" w:firstColumn="0" w:lastColumn="0" w:oddVBand="0" w:evenVBand="0" w:oddHBand="0" w:evenHBand="0" w:firstRowFirstColumn="0" w:firstRowLastColumn="0" w:lastRowFirstColumn="0" w:lastRowLastColumn="0"/>
+              <w:rPr>
+                <w:lang w:val="fr-FR"/>
+              </w:rPr>
+            </w:pPr>
             <w:r>
               <w:rPr>
                 <w:lang w:val="fr-FR"/>
               </w:rPr>
-              <w:t>s</w:t>
+              <w:lastRenderedPageBreak/>
+              <w:t>Le temps entre l’heure de timbrage et 16h sera ajouté au temps de l’élève.</w:t>
             </w:r>
+          </w:p>
+          <w:p>
+            <w:pPr>
+              <w:pStyle w:val="Paragraphedeliste"/>
+              <w:numPr>
+                <w:ilvl w:val="0"/>
+                <w:numId w:val="2"/>
+              </w:numPr>
+              <w:jc w:val="both"/>
+              <w:cnfStyle w:val="000000000000" w:firstRow="0" w:lastRow="0" w:firstColumn="0" w:lastColumn="0" w:oddVBand="0" w:evenVBand="0" w:oddHBand="0" w:evenHBand="0" w:firstRowFirstColumn="0" w:firstRowLastColumn="0" w:lastRowFirstColumn="0" w:lastRowLastColumn="0"/>
+              <w:rPr>
+                <w:lang w:val="fr-FR"/>
+              </w:rPr>
+            </w:pPr>
             <w:r>
               <w:rPr>
                 <w:lang w:val="fr-FR"/>
               </w:rPr>
-              <w:t xml:space="preserve"> nécessaire</w:t>
-            </w:r>
-            <w:r>
-              <w:rPr>
-                <w:lang w:val="fr-FR"/>
-              </w:rPr>
-              <w:t>s</w:t>
-            </w:r>
-            <w:r>
-              <w:rPr>
-                <w:lang w:val="fr-FR"/>
-              </w:rPr>
-              <w:t xml:space="preserve"> à faire pour cette journée sera soustrait de son temps.</w:t>
+              <w:t>L’élève n’aura aucun temps de compensation. (Il perdra une journée complète)</w:t>
             </w:r>
           </w:p>
         </w:tc>
@@ -1067,7 +1180,12 @@
         <w:tc>
           <w:tcPr>
             <w:cnfStyle w:val="001000000000" w:firstRow="0" w:lastRow="0" w:firstColumn="1" w:lastColumn="0" w:oddVBand="0" w:evenVBand="0" w:oddHBand="0" w:evenHBand="0" w:firstRowFirstColumn="0" w:firstRowLastColumn="0" w:lastRowFirstColumn="0" w:lastRowLastColumn="0"/>
-            <w:tcW w:w="4606" w:type="dxa"/>
+            <w:tcW w:w="3170" w:type="dxa"/>
+            <w:tcBorders>
+              <w:left w:val="none" w:sz="0" w:space="0" w:color="auto"/>
+              <w:bottom w:val="none" w:sz="0" w:space="0" w:color="auto"/>
+              <w:right w:val="none" w:sz="0" w:space="0" w:color="auto"/>
+            </w:tcBorders>
           </w:tcPr>
           <w:p>
             <w:pPr>
@@ -1080,16 +1198,51 @@
               <w:rPr>
                 <w:lang w:val="fr-FR"/>
               </w:rPr>
+              <w:lastRenderedPageBreak/>
               <w:t>Avant le début de la journée (9h)</w:t>
             </w:r>
           </w:p>
         </w:tc>
         <w:tc>
           <w:tcPr>
-            <w:tcW w:w="4606" w:type="dxa"/>
+            <w:tcW w:w="2789" w:type="dxa"/>
+            <w:tcBorders>
+              <w:left w:val="none" w:sz="0" w:space="0" w:color="auto"/>
+              <w:right w:val="none" w:sz="0" w:space="0" w:color="auto"/>
+            </w:tcBorders>
           </w:tcPr>
           <w:p>
             <w:pPr>
+              <w:jc w:val="both"/>
+              <w:cnfStyle w:val="000000100000" w:firstRow="0" w:lastRow="0" w:firstColumn="0" w:lastColumn="0" w:oddVBand="0" w:evenVBand="0" w:oddHBand="1" w:evenHBand="0" w:firstRowFirstColumn="0" w:firstRowLastColumn="0" w:lastRowFirstColumn="0" w:lastRowLastColumn="0"/>
+              <w:rPr>
+                <w:lang w:val="fr-FR"/>
+              </w:rPr>
+            </w:pPr>
+            <w:r>
+              <w:rPr>
+                <w:lang w:val="fr-FR"/>
+              </w:rPr>
+              <w:t>L’élève arrive à 8h30 mais ne timbre plus jusqu’au lendemain.</w:t>
+            </w:r>
+            <w:bookmarkStart w:id="0" w:name="_GoBack"/>
+            <w:bookmarkEnd w:id="0"/>
+          </w:p>
+        </w:tc>
+        <w:tc>
+          <w:tcPr>
+            <w:tcW w:w="3329" w:type="dxa"/>
+            <w:tcBorders>
+              <w:left w:val="none" w:sz="0" w:space="0" w:color="auto"/>
+            </w:tcBorders>
+          </w:tcPr>
+          <w:p>
+            <w:pPr>
+              <w:pStyle w:val="Paragraphedeliste"/>
+              <w:numPr>
+                <w:ilvl w:val="0"/>
+                <w:numId w:val="2"/>
+              </w:numPr>
               <w:jc w:val="both"/>
               <w:cnfStyle w:val="000000100000" w:firstRow="0" w:lastRow="0" w:firstColumn="0" w:lastColumn="0" w:oddVBand="0" w:evenVBand="0" w:oddHBand="1" w:evenHBand="0" w:firstRowFirstColumn="0" w:firstRowLastColumn="0" w:lastRowFirstColumn="0" w:lastRowLastColumn="0"/>
               <w:rPr>
@@ -1106,67 +1259,53 @@
               <w:rPr>
                 <w:lang w:val="fr-FR"/>
               </w:rPr>
-              <w:t>), avec tou</w:t>
+              <w:t xml:space="preserve"> (jusqu’à 16h)</w:t>
             </w:r>
             <w:r>
               <w:rPr>
                 <w:lang w:val="fr-FR"/>
               </w:rPr>
-              <w:t>tes les pénalités (pause, pause-</w:t>
+              <w:t>, avec toutes les pénalités (pause, pause-déjeuner) qui peuvent survenir. La différence de temps entre son heure d’arrivée et le début de la journée (9h) sera aussi ajouter. Le nombre d’heures nécessaires à faire pour cette journée sera soustrait de son temps.</w:t>
             </w:r>
+          </w:p>
+          <w:p>
+            <w:pPr>
+              <w:pStyle w:val="Paragraphedeliste"/>
+              <w:numPr>
+                <w:ilvl w:val="0"/>
+                <w:numId w:val="2"/>
+              </w:numPr>
+              <w:jc w:val="both"/>
+              <w:cnfStyle w:val="000000100000" w:firstRow="0" w:lastRow="0" w:firstColumn="0" w:lastColumn="0" w:oddVBand="0" w:evenVBand="0" w:oddHBand="1" w:evenHBand="0" w:firstRowFirstColumn="0" w:firstRowLastColumn="0" w:lastRowFirstColumn="0" w:lastRowLastColumn="0"/>
+              <w:rPr>
+                <w:lang w:val="fr-FR"/>
+              </w:rPr>
+            </w:pPr>
             <w:r>
               <w:rPr>
                 <w:lang w:val="fr-FR"/>
               </w:rPr>
-              <w:t>déjeuner) qui peuvent survenir.</w:t>
+              <w:t>Le temps maximum de l’horaire bloqué lui sera accordé (jusqu’à 16h40).</w:t>
             </w:r>
+          </w:p>
+          <w:p>
+            <w:pPr>
+              <w:pStyle w:val="Paragraphedeliste"/>
+              <w:numPr>
+                <w:ilvl w:val="0"/>
+                <w:numId w:val="2"/>
+              </w:numPr>
+              <w:jc w:val="both"/>
+              <w:cnfStyle w:val="000000100000" w:firstRow="0" w:lastRow="0" w:firstColumn="0" w:lastColumn="0" w:oddVBand="0" w:evenVBand="0" w:oddHBand="1" w:evenHBand="0" w:firstRowFirstColumn="0" w:firstRowLastColumn="0" w:lastRowFirstColumn="0" w:lastRowLastColumn="0"/>
+              <w:rPr>
+                <w:lang w:val="fr-FR"/>
+              </w:rPr>
+            </w:pPr>
             <w:r>
               <w:rPr>
                 <w:lang w:val="fr-FR"/>
               </w:rPr>
-              <w:t xml:space="preserve"> La différence de temps entre son heure d’arrivé</w:t>
-            </w:r>
-            <w:r>
-              <w:rPr>
-                <w:lang w:val="fr-FR"/>
-              </w:rPr>
-              <w:t>e</w:t>
-            </w:r>
-            <w:r>
-              <w:rPr>
-                <w:lang w:val="fr-FR"/>
-              </w:rPr>
-              <w:t xml:space="preserve"> et le début de la journée (9h) sera aussi ajouter. </w:t>
-            </w:r>
-            <w:r>
-              <w:rPr>
-                <w:lang w:val="fr-FR"/>
-              </w:rPr>
-              <w:t>Le nombre d’heure</w:t>
-            </w:r>
-            <w:r>
-              <w:rPr>
-                <w:lang w:val="fr-FR"/>
-              </w:rPr>
-              <w:t>s</w:t>
-            </w:r>
-            <w:r>
-              <w:rPr>
-                <w:lang w:val="fr-FR"/>
-              </w:rPr>
-              <w:t xml:space="preserve"> nécessaire</w:t>
-            </w:r>
-            <w:r>
-              <w:rPr>
-                <w:lang w:val="fr-FR"/>
-              </w:rPr>
-              <w:t>s</w:t>
-            </w:r>
-            <w:r>
-              <w:rPr>
-                <w:lang w:val="fr-FR"/>
-              </w:rPr>
-              <w:t xml:space="preserve"> à faire pour cette journée sera soustrait de son temps.</w:t>
+              <w:t>L’élève n’aura aucun temps de compensation. (Il perdra une journée complète)</w:t>
             </w:r>
           </w:p>
         </w:tc>
@@ -1174,10 +1313,470 @@
     </w:tbl>
     <w:p>
       <w:pPr>
+        <w:pStyle w:val="Titre2"/>
+        <w:numPr>
+          <w:ilvl w:val="1"/>
+          <w:numId w:val="1"/>
+        </w:numPr>
         <w:rPr>
           <w:lang w:val="fr-FR"/>
         </w:rPr>
       </w:pPr>
+      <w:r>
+        <w:rPr>
+          <w:lang w:val="fr-FR"/>
+        </w:rPr>
+        <w:t>L’élève timbre deux fois rapidement</w:t>
+      </w:r>
+    </w:p>
+    <w:p>
+      <w:pPr>
+        <w:rPr>
+          <w:rFonts w:ascii="Arial" w:hAnsi="Arial" w:cs="Arial"/>
+          <w:sz w:val="21"/>
+          <w:szCs w:val="21"/>
+          <w:shd w:val="clear" w:color="auto" w:fill="FFFFFF"/>
+        </w:rPr>
+      </w:pPr>
+      <w:r>
+        <w:rPr>
+          <w:rFonts w:ascii="Arial" w:hAnsi="Arial" w:cs="Arial"/>
+          <w:sz w:val="21"/>
+          <w:szCs w:val="21"/>
+          <w:shd w:val="clear" w:color="auto" w:fill="FFFFFF"/>
+        </w:rPr>
+        <w:t>Pour éviter les pauses rapides et</w:t>
+      </w:r>
+      <w:r>
+        <w:rPr>
+          <w:rStyle w:val="apple-converted-space"/>
+          <w:rFonts w:ascii="Arial" w:hAnsi="Arial" w:cs="Arial"/>
+          <w:sz w:val="21"/>
+          <w:szCs w:val="21"/>
+          <w:shd w:val="clear" w:color="auto" w:fill="FFFFFF"/>
+        </w:rPr>
+        <w:t> </w:t>
+      </w:r>
+      <w:r>
+        <w:rPr>
+          <w:rStyle w:val="sac"/>
+          <w:rFonts w:ascii="Arial" w:hAnsi="Arial" w:cs="Arial"/>
+          <w:sz w:val="21"/>
+          <w:szCs w:val="21"/>
+          <w:bdr w:val="none" w:sz="0" w:space="0" w:color="auto" w:frame="1"/>
+        </w:rPr>
+        <w:t>intempestives</w:t>
+      </w:r>
+      <w:r>
+        <w:rPr>
+          <w:rFonts w:ascii="Arial" w:hAnsi="Arial" w:cs="Arial"/>
+          <w:sz w:val="21"/>
+          <w:szCs w:val="21"/>
+          <w:shd w:val="clear" w:color="auto" w:fill="FFFFFF"/>
+        </w:rPr>
+        <w:t>, toute sortie doit</w:t>
+      </w:r>
+      <w:r>
+        <w:rPr>
+          <w:rStyle w:val="apple-converted-space"/>
+          <w:rFonts w:ascii="Arial" w:hAnsi="Arial" w:cs="Arial"/>
+          <w:sz w:val="21"/>
+          <w:szCs w:val="21"/>
+          <w:shd w:val="clear" w:color="auto" w:fill="FFFFFF"/>
+        </w:rPr>
+        <w:t> </w:t>
+      </w:r>
+      <w:r>
+        <w:rPr>
+          <w:rStyle w:val="sac"/>
+          <w:rFonts w:ascii="Arial" w:hAnsi="Arial" w:cs="Arial"/>
+          <w:sz w:val="21"/>
+          <w:szCs w:val="21"/>
+          <w:bdr w:val="none" w:sz="0" w:space="0" w:color="auto" w:frame="1"/>
+        </w:rPr>
+        <w:t>durée</w:t>
+      </w:r>
+      <w:r>
+        <w:rPr>
+          <w:rStyle w:val="apple-converted-space"/>
+          <w:rFonts w:ascii="Arial" w:hAnsi="Arial" w:cs="Arial"/>
+          <w:sz w:val="21"/>
+          <w:szCs w:val="21"/>
+          <w:shd w:val="clear" w:color="auto" w:fill="FFFFFF"/>
+        </w:rPr>
+        <w:t> </w:t>
+      </w:r>
+      <w:r>
+        <w:rPr>
+          <w:rFonts w:ascii="Arial" w:hAnsi="Arial" w:cs="Arial"/>
+          <w:sz w:val="21"/>
+          <w:szCs w:val="21"/>
+          <w:bdr w:val="none" w:sz="0" w:space="0" w:color="auto" w:frame="1"/>
+        </w:rPr>
+        <w:t>aux minimums 5 minutes</w:t>
+      </w:r>
+      <w:r>
+        <w:rPr>
+          <w:rFonts w:ascii="Arial" w:hAnsi="Arial" w:cs="Arial"/>
+          <w:sz w:val="21"/>
+          <w:szCs w:val="21"/>
+          <w:shd w:val="clear" w:color="auto" w:fill="FFFFFF"/>
+        </w:rPr>
+        <w:t>. Si une sortie dure moins de 5 min, une pénalité de 5 minutes moins le temps de sortie effectif sera infligé</w:t>
+      </w:r>
+      <w:r>
+        <w:rPr>
+          <w:rStyle w:val="apple-converted-space"/>
+          <w:rFonts w:ascii="Arial" w:hAnsi="Arial" w:cs="Arial"/>
+          <w:sz w:val="21"/>
+          <w:szCs w:val="21"/>
+          <w:shd w:val="clear" w:color="auto" w:fill="FFFFFF"/>
+        </w:rPr>
+        <w:t> </w:t>
+      </w:r>
+      <w:r>
+        <w:rPr>
+          <w:rFonts w:ascii="Arial" w:hAnsi="Arial" w:cs="Arial"/>
+          <w:sz w:val="21"/>
+          <w:szCs w:val="21"/>
+          <w:bdr w:val="none" w:sz="0" w:space="0" w:color="auto" w:frame="1"/>
+        </w:rPr>
+        <w:t>à</w:t>
+      </w:r>
+      <w:r>
+        <w:rPr>
+          <w:rStyle w:val="apple-converted-space"/>
+          <w:rFonts w:ascii="Arial" w:hAnsi="Arial" w:cs="Arial"/>
+          <w:sz w:val="21"/>
+          <w:szCs w:val="21"/>
+          <w:shd w:val="clear" w:color="auto" w:fill="FFFFFF"/>
+        </w:rPr>
+        <w:t> </w:t>
+      </w:r>
+      <w:r>
+        <w:rPr>
+          <w:rFonts w:ascii="Arial" w:hAnsi="Arial" w:cs="Arial"/>
+          <w:sz w:val="21"/>
+          <w:szCs w:val="21"/>
+          <w:shd w:val="clear" w:color="auto" w:fill="FFFFFF"/>
+        </w:rPr>
+        <w:t>l’élève.</w:t>
+      </w:r>
+      <w:r>
+        <w:rPr>
+          <w:rStyle w:val="apple-converted-space"/>
+          <w:rFonts w:ascii="Arial" w:hAnsi="Arial" w:cs="Arial"/>
+          <w:sz w:val="21"/>
+          <w:szCs w:val="21"/>
+          <w:shd w:val="clear" w:color="auto" w:fill="FFFFFF"/>
+        </w:rPr>
+        <w:t> </w:t>
+      </w:r>
+      <w:r>
+        <w:rPr>
+          <w:rStyle w:val="sac"/>
+          <w:rFonts w:ascii="Arial" w:hAnsi="Arial" w:cs="Arial"/>
+          <w:sz w:val="21"/>
+          <w:szCs w:val="21"/>
+          <w:bdr w:val="none" w:sz="0" w:space="0" w:color="auto" w:frame="1"/>
+        </w:rPr>
+        <w:t>Cependant</w:t>
+      </w:r>
+      <w:r>
+        <w:rPr>
+          <w:rStyle w:val="apple-converted-space"/>
+          <w:rFonts w:ascii="Arial" w:hAnsi="Arial" w:cs="Arial"/>
+          <w:sz w:val="21"/>
+          <w:szCs w:val="21"/>
+          <w:shd w:val="clear" w:color="auto" w:fill="FFFFFF"/>
+        </w:rPr>
+        <w:t> </w:t>
+      </w:r>
+      <w:r>
+        <w:rPr>
+          <w:rFonts w:ascii="Arial" w:hAnsi="Arial" w:cs="Arial"/>
+          <w:sz w:val="21"/>
+          <w:szCs w:val="21"/>
+          <w:bdr w:val="none" w:sz="0" w:space="0" w:color="auto" w:frame="1"/>
+        </w:rPr>
+        <w:t>pour les différentes erreurs</w:t>
+      </w:r>
+      <w:r>
+        <w:rPr>
+          <w:rStyle w:val="apple-converted-space"/>
+          <w:rFonts w:ascii="Arial" w:hAnsi="Arial" w:cs="Arial"/>
+          <w:sz w:val="21"/>
+          <w:szCs w:val="21"/>
+          <w:shd w:val="clear" w:color="auto" w:fill="FFFFFF"/>
+        </w:rPr>
+        <w:t> </w:t>
+      </w:r>
+      <w:r>
+        <w:rPr>
+          <w:rFonts w:ascii="Arial" w:hAnsi="Arial" w:cs="Arial"/>
+          <w:sz w:val="21"/>
+          <w:szCs w:val="21"/>
+          <w:shd w:val="clear" w:color="auto" w:fill="FFFFFF"/>
+        </w:rPr>
+        <w:t>de timbrage, si le</w:t>
+      </w:r>
+      <w:r>
+        <w:rPr>
+          <w:rStyle w:val="apple-converted-space"/>
+          <w:rFonts w:ascii="Arial" w:hAnsi="Arial" w:cs="Arial"/>
+          <w:sz w:val="21"/>
+          <w:szCs w:val="21"/>
+          <w:shd w:val="clear" w:color="auto" w:fill="FFFFFF"/>
+        </w:rPr>
+        <w:t> </w:t>
+      </w:r>
+      <w:r>
+        <w:rPr>
+          <w:rStyle w:val="sac"/>
+          <w:rFonts w:ascii="Arial" w:hAnsi="Arial" w:cs="Arial"/>
+          <w:sz w:val="21"/>
+          <w:szCs w:val="21"/>
+          <w:bdr w:val="none" w:sz="0" w:space="0" w:color="auto" w:frame="1"/>
+        </w:rPr>
+        <w:t>système</w:t>
+      </w:r>
+      <w:r>
+        <w:rPr>
+          <w:rStyle w:val="apple-converted-space"/>
+          <w:rFonts w:ascii="Arial" w:hAnsi="Arial" w:cs="Arial"/>
+          <w:sz w:val="21"/>
+          <w:szCs w:val="21"/>
+          <w:shd w:val="clear" w:color="auto" w:fill="FFFFFF"/>
+        </w:rPr>
+        <w:t xml:space="preserve"> détecte </w:t>
+      </w:r>
+      <w:r>
+        <w:rPr>
+          <w:rFonts w:ascii="Arial" w:hAnsi="Arial" w:cs="Arial"/>
+          <w:sz w:val="21"/>
+          <w:szCs w:val="21"/>
+          <w:shd w:val="clear" w:color="auto" w:fill="FFFFFF"/>
+        </w:rPr>
+        <w:t>un départ et une arrive dans un</w:t>
+      </w:r>
+      <w:r>
+        <w:rPr>
+          <w:rStyle w:val="apple-converted-space"/>
+          <w:rFonts w:ascii="Arial" w:hAnsi="Arial" w:cs="Arial"/>
+          <w:sz w:val="21"/>
+          <w:szCs w:val="21"/>
+          <w:shd w:val="clear" w:color="auto" w:fill="FFFFFF"/>
+        </w:rPr>
+        <w:t> </w:t>
+      </w:r>
+      <w:r>
+        <w:rPr>
+          <w:rStyle w:val="sac"/>
+          <w:rFonts w:ascii="Arial" w:hAnsi="Arial" w:cs="Arial"/>
+          <w:sz w:val="21"/>
+          <w:szCs w:val="21"/>
+          <w:bdr w:val="none" w:sz="0" w:space="0" w:color="auto" w:frame="1"/>
+        </w:rPr>
+        <w:t>intervalle</w:t>
+      </w:r>
+      <w:r>
+        <w:rPr>
+          <w:rStyle w:val="apple-converted-space"/>
+          <w:rFonts w:ascii="Arial" w:hAnsi="Arial" w:cs="Arial"/>
+          <w:sz w:val="21"/>
+          <w:szCs w:val="21"/>
+          <w:shd w:val="clear" w:color="auto" w:fill="FFFFFF"/>
+        </w:rPr>
+        <w:t> </w:t>
+      </w:r>
+      <w:r>
+        <w:rPr>
+          <w:rFonts w:ascii="Arial" w:hAnsi="Arial" w:cs="Arial"/>
+          <w:sz w:val="21"/>
+          <w:szCs w:val="21"/>
+          <w:shd w:val="clear" w:color="auto" w:fill="FFFFFF"/>
+        </w:rPr>
+        <w:t>de 20 secondes,</w:t>
+      </w:r>
+      <w:r>
+        <w:rPr>
+          <w:rStyle w:val="apple-converted-space"/>
+          <w:rFonts w:ascii="Arial" w:hAnsi="Arial" w:cs="Arial"/>
+          <w:sz w:val="21"/>
+          <w:szCs w:val="21"/>
+          <w:shd w:val="clear" w:color="auto" w:fill="FFFFFF"/>
+        </w:rPr>
+        <w:t> </w:t>
+      </w:r>
+      <w:r>
+        <w:rPr>
+          <w:rFonts w:ascii="Arial" w:hAnsi="Arial" w:cs="Arial"/>
+          <w:sz w:val="21"/>
+          <w:szCs w:val="21"/>
+          <w:bdr w:val="none" w:sz="0" w:space="0" w:color="auto" w:frame="1"/>
+        </w:rPr>
+        <w:t>aucune pénalité</w:t>
+      </w:r>
+      <w:r>
+        <w:rPr>
+          <w:rStyle w:val="apple-converted-space"/>
+          <w:rFonts w:ascii="Arial" w:hAnsi="Arial" w:cs="Arial"/>
+          <w:sz w:val="21"/>
+          <w:szCs w:val="21"/>
+          <w:shd w:val="clear" w:color="auto" w:fill="FFFFFF"/>
+        </w:rPr>
+        <w:t> </w:t>
+      </w:r>
+      <w:r>
+        <w:rPr>
+          <w:rFonts w:ascii="Arial" w:hAnsi="Arial" w:cs="Arial"/>
+          <w:sz w:val="21"/>
+          <w:szCs w:val="21"/>
+          <w:shd w:val="clear" w:color="auto" w:fill="FFFFFF"/>
+        </w:rPr>
+        <w:t>ne sera effectué.</w:t>
+      </w:r>
+    </w:p>
+    <w:p>
+      <w:pPr>
+        <w:pStyle w:val="Titre2"/>
+        <w:numPr>
+          <w:ilvl w:val="1"/>
+          <w:numId w:val="1"/>
+        </w:numPr>
+        <w:rPr>
+          <w:lang w:val="fr-FR"/>
+        </w:rPr>
+      </w:pPr>
+      <w:r>
+        <w:rPr>
+          <w:lang w:val="fr-FR"/>
+        </w:rPr>
+        <w:t>L’élève ne prend pas de pause toutes les quatre heures</w:t>
+      </w:r>
+    </w:p>
+    <w:p>
+      <w:pPr>
+        <w:rPr>
+          <w:lang w:val="fr-FR"/>
+        </w:rPr>
+      </w:pPr>
+      <w:r>
+        <w:rPr>
+          <w:lang w:val="fr-FR"/>
+        </w:rPr>
+        <w:t>Selon la règle, chaque élève est tenue de prendre une pause de 20 minutes toutes les 4 heures de travails. Deux solutions s’offrent à nous pour gérer les élèves ne prenant pas de pause.</w:t>
+      </w:r>
+    </w:p>
+    <w:p>
+      <w:pPr>
+        <w:pStyle w:val="Paragraphedeliste"/>
+        <w:numPr>
+          <w:ilvl w:val="0"/>
+          <w:numId w:val="3"/>
+        </w:numPr>
+        <w:rPr>
+          <w:lang w:val="fr-FR"/>
+        </w:rPr>
+      </w:pPr>
+      <w:r>
+        <w:rPr>
+          <w:lang w:val="fr-FR"/>
+        </w:rPr>
+        <w:t>Lorsque l’élève timbre pour partir, si la période de travail est supérieure à 4h, le système lui enlève 20 minutes de son temps. (Respectivement 40 minutes si l’élève n’as pas pris de pause pendant 8 heures).</w:t>
+      </w:r>
+    </w:p>
+    <w:p>
+      <w:pPr>
+        <w:pStyle w:val="Paragraphedeliste"/>
+        <w:numPr>
+          <w:ilvl w:val="0"/>
+          <w:numId w:val="3"/>
+        </w:numPr>
+        <w:rPr>
+          <w:lang w:val="fr-FR"/>
+        </w:rPr>
+      </w:pPr>
+      <w:r>
+        <w:rPr>
+          <w:lang w:val="fr-FR"/>
+        </w:rPr>
+        <w:t xml:space="preserve"> </w:t>
+      </w:r>
+      <w:r>
+        <w:rPr>
+          <w:lang w:val="fr-FR"/>
+        </w:rPr>
+        <w:t>Lorsque l’élève timbre pour partir, si la periode de travail est supérieure à 4h, on enregistre qu’il y a eu une faute</w:t>
+      </w:r>
+      <w:r>
+        <w:rPr>
+          <w:lang w:val="fr-FR"/>
+        </w:rPr>
+        <w:t xml:space="preserve"> et qu’il faut alerter l’enseignant. S’i</w:t>
+      </w:r>
+      <w:r>
+        <w:rPr>
+          <w:lang w:val="fr-FR"/>
+        </w:rPr>
+        <w:t>l prend un pause de</w:t>
+      </w:r>
+      <w:r>
+        <w:rPr>
+          <w:lang w:val="fr-FR"/>
+        </w:rPr>
+        <w:t xml:space="preserve"> 20 minutes après avoir travaillé pendant 4h01 par exemple, le système ne lui enlévera pas 20 minutes de plus, néamoins l’enseignant sera quand meme alerter de la trop longue periode de travail.</w:t>
+      </w:r>
+    </w:p>
+    <w:p>
+      <w:pPr>
+        <w:pStyle w:val="Titre2"/>
+        <w:numPr>
+          <w:ilvl w:val="1"/>
+          <w:numId w:val="1"/>
+        </w:numPr>
+        <w:rPr>
+          <w:lang w:val="fr-FR"/>
+        </w:rPr>
+      </w:pPr>
+      <w:r>
+        <w:rPr>
+          <w:lang w:val="fr-FR"/>
+        </w:rPr>
+        <w:lastRenderedPageBreak/>
+        <w:t>L’élève prend une pause trop courte pour dejeuner</w:t>
+      </w:r>
+    </w:p>
+    <w:p>
+      <w:pPr>
+        <w:rPr>
+          <w:lang w:val="fr-FR"/>
+        </w:rPr>
+      </w:pPr>
+      <w:r>
+        <w:rPr>
+          <w:lang w:val="fr-FR"/>
+        </w:rPr>
+        <w:t>Selon la régle, chaque élève est tenue de prendre une pause de 30 minutres pour les repas. Une seul solution s’offre à nous, pour pouvoir aussi gérer les cas ou quelq’un va prendre un pause durant le temps du dejeuner</w:t>
+      </w:r>
+    </w:p>
+    <w:p>
+      <w:pPr>
+        <w:pStyle w:val="Paragraphedeliste"/>
+        <w:numPr>
+          <w:ilvl w:val="0"/>
+          <w:numId w:val="5"/>
+        </w:numPr>
+        <w:rPr>
+          <w:lang w:val="fr-FR"/>
+        </w:rPr>
+      </w:pPr>
+      <w:r>
+        <w:rPr>
+          <w:lang w:val="fr-FR"/>
+        </w:rPr>
+        <w:t>Si, durant la periode de 11h jusqu’à 13h30, le système detecte une periode de pause de plus de 30 minutes, alors on considére que la pause déjeuner à été effectué.</w:t>
+      </w:r>
     </w:p>
     <w:sectPr>
       <w:pgSz w:w="11906" w:h="16838"/>
@@ -1192,9 +1791,348 @@
 <file path=word/numbering.xml><?xml version="1.0" encoding="utf-8"?>
 <w:numbering xmlns:wpc="http://schemas.microsoft.com/office/word/2010/wordprocessingCanvas" xmlns:mc="http://schemas.openxmlformats.org/markup-compatibility/2006" xmlns:o="urn:schemas-microsoft-com:office:office" xmlns:r="http://schemas.openxmlformats.org/officeDocument/2006/relationships" xmlns:m="http://schemas.openxmlformats.org/officeDocument/2006/math" xmlns:v="urn:schemas-microsoft-com:vml" xmlns:wp14="http://schemas.microsoft.com/office/word/2010/wordprocessingDrawing" xmlns:wp="http://schemas.openxmlformats.org/drawingml/2006/wordprocessingDrawing" xmlns:w10="urn:schemas-microsoft-com:office:word" xmlns:w="http://schemas.openxmlformats.org/wordprocessingml/2006/main" xmlns:w14="http://schemas.microsoft.com/office/word/2010/wordml" xmlns:wpg="http://schemas.microsoft.com/office/word/2010/wordprocessingGroup" xmlns:wpi="http://schemas.microsoft.com/office/word/2010/wordprocessingInk" xmlns:wne="http://schemas.microsoft.com/office/word/2006/wordml" xmlns:wps="http://schemas.microsoft.com/office/word/2010/wordprocessingShape" mc:Ignorable="w14 wp14">
   <w:abstractNum w:abstractNumId="0">
+    <w:nsid w:val="14BC20FE"/>
+    <w:multiLevelType w:val="hybridMultilevel"/>
+    <w:tmpl w:val="CDF00F6A"/>
+    <w:lvl w:ilvl="0" w:tplc="100C0001">
+      <w:start w:val="1"/>
+      <w:numFmt w:val="bullet"/>
+      <w:lvlText w:val=""/>
+      <w:lvlJc w:val="left"/>
+      <w:pPr>
+        <w:ind w:left="720" w:hanging="360"/>
+      </w:pPr>
+      <w:rPr>
+        <w:rFonts w:ascii="Symbol" w:hAnsi="Symbol" w:hint="default"/>
+      </w:rPr>
+    </w:lvl>
+    <w:lvl w:ilvl="1" w:tplc="100C0003" w:tentative="1">
+      <w:start w:val="1"/>
+      <w:numFmt w:val="bullet"/>
+      <w:lvlText w:val="o"/>
+      <w:lvlJc w:val="left"/>
+      <w:pPr>
+        <w:ind w:left="1440" w:hanging="360"/>
+      </w:pPr>
+      <w:rPr>
+        <w:rFonts w:ascii="Courier New" w:hAnsi="Courier New" w:cs="Courier New" w:hint="default"/>
+      </w:rPr>
+    </w:lvl>
+    <w:lvl w:ilvl="2" w:tplc="100C0005" w:tentative="1">
+      <w:start w:val="1"/>
+      <w:numFmt w:val="bullet"/>
+      <w:lvlText w:val=""/>
+      <w:lvlJc w:val="left"/>
+      <w:pPr>
+        <w:ind w:left="2160" w:hanging="360"/>
+      </w:pPr>
+      <w:rPr>
+        <w:rFonts w:ascii="Wingdings" w:hAnsi="Wingdings" w:hint="default"/>
+      </w:rPr>
+    </w:lvl>
+    <w:lvl w:ilvl="3" w:tplc="100C0001" w:tentative="1">
+      <w:start w:val="1"/>
+      <w:numFmt w:val="bullet"/>
+      <w:lvlText w:val=""/>
+      <w:lvlJc w:val="left"/>
+      <w:pPr>
+        <w:ind w:left="2880" w:hanging="360"/>
+      </w:pPr>
+      <w:rPr>
+        <w:rFonts w:ascii="Symbol" w:hAnsi="Symbol" w:hint="default"/>
+      </w:rPr>
+    </w:lvl>
+    <w:lvl w:ilvl="4" w:tplc="100C0003" w:tentative="1">
+      <w:start w:val="1"/>
+      <w:numFmt w:val="bullet"/>
+      <w:lvlText w:val="o"/>
+      <w:lvlJc w:val="left"/>
+      <w:pPr>
+        <w:ind w:left="3600" w:hanging="360"/>
+      </w:pPr>
+      <w:rPr>
+        <w:rFonts w:ascii="Courier New" w:hAnsi="Courier New" w:cs="Courier New" w:hint="default"/>
+      </w:rPr>
+    </w:lvl>
+    <w:lvl w:ilvl="5" w:tplc="100C0005" w:tentative="1">
+      <w:start w:val="1"/>
+      <w:numFmt w:val="bullet"/>
+      <w:lvlText w:val=""/>
+      <w:lvlJc w:val="left"/>
+      <w:pPr>
+        <w:ind w:left="4320" w:hanging="360"/>
+      </w:pPr>
+      <w:rPr>
+        <w:rFonts w:ascii="Wingdings" w:hAnsi="Wingdings" w:hint="default"/>
+      </w:rPr>
+    </w:lvl>
+    <w:lvl w:ilvl="6" w:tplc="100C0001" w:tentative="1">
+      <w:start w:val="1"/>
+      <w:numFmt w:val="bullet"/>
+      <w:lvlText w:val=""/>
+      <w:lvlJc w:val="left"/>
+      <w:pPr>
+        <w:ind w:left="5040" w:hanging="360"/>
+      </w:pPr>
+      <w:rPr>
+        <w:rFonts w:ascii="Symbol" w:hAnsi="Symbol" w:hint="default"/>
+      </w:rPr>
+    </w:lvl>
+    <w:lvl w:ilvl="7" w:tplc="100C0003" w:tentative="1">
+      <w:start w:val="1"/>
+      <w:numFmt w:val="bullet"/>
+      <w:lvlText w:val="o"/>
+      <w:lvlJc w:val="left"/>
+      <w:pPr>
+        <w:ind w:left="5760" w:hanging="360"/>
+      </w:pPr>
+      <w:rPr>
+        <w:rFonts w:ascii="Courier New" w:hAnsi="Courier New" w:cs="Courier New" w:hint="default"/>
+      </w:rPr>
+    </w:lvl>
+    <w:lvl w:ilvl="8" w:tplc="100C0005" w:tentative="1">
+      <w:start w:val="1"/>
+      <w:numFmt w:val="bullet"/>
+      <w:lvlText w:val=""/>
+      <w:lvlJc w:val="left"/>
+      <w:pPr>
+        <w:ind w:left="6480" w:hanging="360"/>
+      </w:pPr>
+      <w:rPr>
+        <w:rFonts w:ascii="Wingdings" w:hAnsi="Wingdings" w:hint="default"/>
+      </w:rPr>
+    </w:lvl>
+  </w:abstractNum>
+  <w:abstractNum w:abstractNumId="1">
+    <w:nsid w:val="1B040E98"/>
+    <w:multiLevelType w:val="hybridMultilevel"/>
+    <w:tmpl w:val="11F44142"/>
+    <w:lvl w:ilvl="0" w:tplc="100C0001">
+      <w:start w:val="1"/>
+      <w:numFmt w:val="bullet"/>
+      <w:lvlText w:val=""/>
+      <w:lvlJc w:val="left"/>
+      <w:pPr>
+        <w:ind w:left="720" w:hanging="360"/>
+      </w:pPr>
+      <w:rPr>
+        <w:rFonts w:ascii="Symbol" w:hAnsi="Symbol" w:hint="default"/>
+      </w:rPr>
+    </w:lvl>
+    <w:lvl w:ilvl="1" w:tplc="100C0003" w:tentative="1">
+      <w:start w:val="1"/>
+      <w:numFmt w:val="bullet"/>
+      <w:lvlText w:val="o"/>
+      <w:lvlJc w:val="left"/>
+      <w:pPr>
+        <w:ind w:left="1440" w:hanging="360"/>
+      </w:pPr>
+      <w:rPr>
+        <w:rFonts w:ascii="Courier New" w:hAnsi="Courier New" w:cs="Courier New" w:hint="default"/>
+      </w:rPr>
+    </w:lvl>
+    <w:lvl w:ilvl="2" w:tplc="100C0005" w:tentative="1">
+      <w:start w:val="1"/>
+      <w:numFmt w:val="bullet"/>
+      <w:lvlText w:val=""/>
+      <w:lvlJc w:val="left"/>
+      <w:pPr>
+        <w:ind w:left="2160" w:hanging="360"/>
+      </w:pPr>
+      <w:rPr>
+        <w:rFonts w:ascii="Wingdings" w:hAnsi="Wingdings" w:hint="default"/>
+      </w:rPr>
+    </w:lvl>
+    <w:lvl w:ilvl="3" w:tplc="100C0001" w:tentative="1">
+      <w:start w:val="1"/>
+      <w:numFmt w:val="bullet"/>
+      <w:lvlText w:val=""/>
+      <w:lvlJc w:val="left"/>
+      <w:pPr>
+        <w:ind w:left="2880" w:hanging="360"/>
+      </w:pPr>
+      <w:rPr>
+        <w:rFonts w:ascii="Symbol" w:hAnsi="Symbol" w:hint="default"/>
+      </w:rPr>
+    </w:lvl>
+    <w:lvl w:ilvl="4" w:tplc="100C0003" w:tentative="1">
+      <w:start w:val="1"/>
+      <w:numFmt w:val="bullet"/>
+      <w:lvlText w:val="o"/>
+      <w:lvlJc w:val="left"/>
+      <w:pPr>
+        <w:ind w:left="3600" w:hanging="360"/>
+      </w:pPr>
+      <w:rPr>
+        <w:rFonts w:ascii="Courier New" w:hAnsi="Courier New" w:cs="Courier New" w:hint="default"/>
+      </w:rPr>
+    </w:lvl>
+    <w:lvl w:ilvl="5" w:tplc="100C0005" w:tentative="1">
+      <w:start w:val="1"/>
+      <w:numFmt w:val="bullet"/>
+      <w:lvlText w:val=""/>
+      <w:lvlJc w:val="left"/>
+      <w:pPr>
+        <w:ind w:left="4320" w:hanging="360"/>
+      </w:pPr>
+      <w:rPr>
+        <w:rFonts w:ascii="Wingdings" w:hAnsi="Wingdings" w:hint="default"/>
+      </w:rPr>
+    </w:lvl>
+    <w:lvl w:ilvl="6" w:tplc="100C0001" w:tentative="1">
+      <w:start w:val="1"/>
+      <w:numFmt w:val="bullet"/>
+      <w:lvlText w:val=""/>
+      <w:lvlJc w:val="left"/>
+      <w:pPr>
+        <w:ind w:left="5040" w:hanging="360"/>
+      </w:pPr>
+      <w:rPr>
+        <w:rFonts w:ascii="Symbol" w:hAnsi="Symbol" w:hint="default"/>
+      </w:rPr>
+    </w:lvl>
+    <w:lvl w:ilvl="7" w:tplc="100C0003" w:tentative="1">
+      <w:start w:val="1"/>
+      <w:numFmt w:val="bullet"/>
+      <w:lvlText w:val="o"/>
+      <w:lvlJc w:val="left"/>
+      <w:pPr>
+        <w:ind w:left="5760" w:hanging="360"/>
+      </w:pPr>
+      <w:rPr>
+        <w:rFonts w:ascii="Courier New" w:hAnsi="Courier New" w:cs="Courier New" w:hint="default"/>
+      </w:rPr>
+    </w:lvl>
+    <w:lvl w:ilvl="8" w:tplc="100C0005" w:tentative="1">
+      <w:start w:val="1"/>
+      <w:numFmt w:val="bullet"/>
+      <w:lvlText w:val=""/>
+      <w:lvlJc w:val="left"/>
+      <w:pPr>
+        <w:ind w:left="6480" w:hanging="360"/>
+      </w:pPr>
+      <w:rPr>
+        <w:rFonts w:ascii="Wingdings" w:hAnsi="Wingdings" w:hint="default"/>
+      </w:rPr>
+    </w:lvl>
+  </w:abstractNum>
+  <w:abstractNum w:abstractNumId="2">
+    <w:nsid w:val="5E0A6059"/>
+    <w:multiLevelType w:val="hybridMultilevel"/>
+    <w:tmpl w:val="026ADF80"/>
+    <w:lvl w:ilvl="0" w:tplc="100C0001">
+      <w:start w:val="1"/>
+      <w:numFmt w:val="bullet"/>
+      <w:lvlText w:val=""/>
+      <w:lvlJc w:val="left"/>
+      <w:pPr>
+        <w:ind w:left="720" w:hanging="360"/>
+      </w:pPr>
+      <w:rPr>
+        <w:rFonts w:ascii="Symbol" w:hAnsi="Symbol" w:hint="default"/>
+      </w:rPr>
+    </w:lvl>
+    <w:lvl w:ilvl="1" w:tplc="100C0003" w:tentative="1">
+      <w:start w:val="1"/>
+      <w:numFmt w:val="bullet"/>
+      <w:lvlText w:val="o"/>
+      <w:lvlJc w:val="left"/>
+      <w:pPr>
+        <w:ind w:left="1440" w:hanging="360"/>
+      </w:pPr>
+      <w:rPr>
+        <w:rFonts w:ascii="Courier New" w:hAnsi="Courier New" w:cs="Courier New" w:hint="default"/>
+      </w:rPr>
+    </w:lvl>
+    <w:lvl w:ilvl="2" w:tplc="100C0005" w:tentative="1">
+      <w:start w:val="1"/>
+      <w:numFmt w:val="bullet"/>
+      <w:lvlText w:val=""/>
+      <w:lvlJc w:val="left"/>
+      <w:pPr>
+        <w:ind w:left="2160" w:hanging="360"/>
+      </w:pPr>
+      <w:rPr>
+        <w:rFonts w:ascii="Wingdings" w:hAnsi="Wingdings" w:hint="default"/>
+      </w:rPr>
+    </w:lvl>
+    <w:lvl w:ilvl="3" w:tplc="100C0001" w:tentative="1">
+      <w:start w:val="1"/>
+      <w:numFmt w:val="bullet"/>
+      <w:lvlText w:val=""/>
+      <w:lvlJc w:val="left"/>
+      <w:pPr>
+        <w:ind w:left="2880" w:hanging="360"/>
+      </w:pPr>
+      <w:rPr>
+        <w:rFonts w:ascii="Symbol" w:hAnsi="Symbol" w:hint="default"/>
+      </w:rPr>
+    </w:lvl>
+    <w:lvl w:ilvl="4" w:tplc="100C0003" w:tentative="1">
+      <w:start w:val="1"/>
+      <w:numFmt w:val="bullet"/>
+      <w:lvlText w:val="o"/>
+      <w:lvlJc w:val="left"/>
+      <w:pPr>
+        <w:ind w:left="3600" w:hanging="360"/>
+      </w:pPr>
+      <w:rPr>
+        <w:rFonts w:ascii="Courier New" w:hAnsi="Courier New" w:cs="Courier New" w:hint="default"/>
+      </w:rPr>
+    </w:lvl>
+    <w:lvl w:ilvl="5" w:tplc="100C0005" w:tentative="1">
+      <w:start w:val="1"/>
+      <w:numFmt w:val="bullet"/>
+      <w:lvlText w:val=""/>
+      <w:lvlJc w:val="left"/>
+      <w:pPr>
+        <w:ind w:left="4320" w:hanging="360"/>
+      </w:pPr>
+      <w:rPr>
+        <w:rFonts w:ascii="Wingdings" w:hAnsi="Wingdings" w:hint="default"/>
+      </w:rPr>
+    </w:lvl>
+    <w:lvl w:ilvl="6" w:tplc="100C0001" w:tentative="1">
+      <w:start w:val="1"/>
+      <w:numFmt w:val="bullet"/>
+      <w:lvlText w:val=""/>
+      <w:lvlJc w:val="left"/>
+      <w:pPr>
+        <w:ind w:left="5040" w:hanging="360"/>
+      </w:pPr>
+      <w:rPr>
+        <w:rFonts w:ascii="Symbol" w:hAnsi="Symbol" w:hint="default"/>
+      </w:rPr>
+    </w:lvl>
+    <w:lvl w:ilvl="7" w:tplc="100C0003" w:tentative="1">
+      <w:start w:val="1"/>
+      <w:numFmt w:val="bullet"/>
+      <w:lvlText w:val="o"/>
+      <w:lvlJc w:val="left"/>
+      <w:pPr>
+        <w:ind w:left="5760" w:hanging="360"/>
+      </w:pPr>
+      <w:rPr>
+        <w:rFonts w:ascii="Courier New" w:hAnsi="Courier New" w:cs="Courier New" w:hint="default"/>
+      </w:rPr>
+    </w:lvl>
+    <w:lvl w:ilvl="8" w:tplc="100C0005" w:tentative="1">
+      <w:start w:val="1"/>
+      <w:numFmt w:val="bullet"/>
+      <w:lvlText w:val=""/>
+      <w:lvlJc w:val="left"/>
+      <w:pPr>
+        <w:ind w:left="6480" w:hanging="360"/>
+      </w:pPr>
+      <w:rPr>
+        <w:rFonts w:ascii="Wingdings" w:hAnsi="Wingdings" w:hint="default"/>
+      </w:rPr>
+    </w:lvl>
+  </w:abstractNum>
+  <w:abstractNum w:abstractNumId="3">
     <w:nsid w:val="6AA624B3"/>
     <w:multiLevelType w:val="hybridMultilevel"/>
-    <w:tmpl w:val="9734167A"/>
+    <w:tmpl w:val="BDF63874"/>
     <w:lvl w:ilvl="0" w:tplc="100C000F">
       <w:start w:val="1"/>
       <w:numFmt w:val="decimal"/>
@@ -1277,8 +2215,133 @@
       </w:pPr>
     </w:lvl>
   </w:abstractNum>
+  <w:abstractNum w:abstractNumId="4">
+    <w:nsid w:val="6C41572F"/>
+    <w:multiLevelType w:val="hybridMultilevel"/>
+    <w:tmpl w:val="BF7EB544"/>
+    <w:lvl w:ilvl="0" w:tplc="100C0001">
+      <w:start w:val="1"/>
+      <w:numFmt w:val="bullet"/>
+      <w:lvlText w:val=""/>
+      <w:lvlJc w:val="left"/>
+      <w:pPr>
+        <w:ind w:left="720" w:hanging="360"/>
+      </w:pPr>
+      <w:rPr>
+        <w:rFonts w:ascii="Symbol" w:hAnsi="Symbol" w:hint="default"/>
+      </w:rPr>
+    </w:lvl>
+    <w:lvl w:ilvl="1" w:tplc="100C0003" w:tentative="1">
+      <w:start w:val="1"/>
+      <w:numFmt w:val="bullet"/>
+      <w:lvlText w:val="o"/>
+      <w:lvlJc w:val="left"/>
+      <w:pPr>
+        <w:ind w:left="1440" w:hanging="360"/>
+      </w:pPr>
+      <w:rPr>
+        <w:rFonts w:ascii="Courier New" w:hAnsi="Courier New" w:cs="Courier New" w:hint="default"/>
+      </w:rPr>
+    </w:lvl>
+    <w:lvl w:ilvl="2" w:tplc="100C0005" w:tentative="1">
+      <w:start w:val="1"/>
+      <w:numFmt w:val="bullet"/>
+      <w:lvlText w:val=""/>
+      <w:lvlJc w:val="left"/>
+      <w:pPr>
+        <w:ind w:left="2160" w:hanging="360"/>
+      </w:pPr>
+      <w:rPr>
+        <w:rFonts w:ascii="Wingdings" w:hAnsi="Wingdings" w:hint="default"/>
+      </w:rPr>
+    </w:lvl>
+    <w:lvl w:ilvl="3" w:tplc="100C0001" w:tentative="1">
+      <w:start w:val="1"/>
+      <w:numFmt w:val="bullet"/>
+      <w:lvlText w:val=""/>
+      <w:lvlJc w:val="left"/>
+      <w:pPr>
+        <w:ind w:left="2880" w:hanging="360"/>
+      </w:pPr>
+      <w:rPr>
+        <w:rFonts w:ascii="Symbol" w:hAnsi="Symbol" w:hint="default"/>
+      </w:rPr>
+    </w:lvl>
+    <w:lvl w:ilvl="4" w:tplc="100C0003" w:tentative="1">
+      <w:start w:val="1"/>
+      <w:numFmt w:val="bullet"/>
+      <w:lvlText w:val="o"/>
+      <w:lvlJc w:val="left"/>
+      <w:pPr>
+        <w:ind w:left="3600" w:hanging="360"/>
+      </w:pPr>
+      <w:rPr>
+        <w:rFonts w:ascii="Courier New" w:hAnsi="Courier New" w:cs="Courier New" w:hint="default"/>
+      </w:rPr>
+    </w:lvl>
+    <w:lvl w:ilvl="5" w:tplc="100C0005" w:tentative="1">
+      <w:start w:val="1"/>
+      <w:numFmt w:val="bullet"/>
+      <w:lvlText w:val=""/>
+      <w:lvlJc w:val="left"/>
+      <w:pPr>
+        <w:ind w:left="4320" w:hanging="360"/>
+      </w:pPr>
+      <w:rPr>
+        <w:rFonts w:ascii="Wingdings" w:hAnsi="Wingdings" w:hint="default"/>
+      </w:rPr>
+    </w:lvl>
+    <w:lvl w:ilvl="6" w:tplc="100C0001" w:tentative="1">
+      <w:start w:val="1"/>
+      <w:numFmt w:val="bullet"/>
+      <w:lvlText w:val=""/>
+      <w:lvlJc w:val="left"/>
+      <w:pPr>
+        <w:ind w:left="5040" w:hanging="360"/>
+      </w:pPr>
+      <w:rPr>
+        <w:rFonts w:ascii="Symbol" w:hAnsi="Symbol" w:hint="default"/>
+      </w:rPr>
+    </w:lvl>
+    <w:lvl w:ilvl="7" w:tplc="100C0003" w:tentative="1">
+      <w:start w:val="1"/>
+      <w:numFmt w:val="bullet"/>
+      <w:lvlText w:val="o"/>
+      <w:lvlJc w:val="left"/>
+      <w:pPr>
+        <w:ind w:left="5760" w:hanging="360"/>
+      </w:pPr>
+      <w:rPr>
+        <w:rFonts w:ascii="Courier New" w:hAnsi="Courier New" w:cs="Courier New" w:hint="default"/>
+      </w:rPr>
+    </w:lvl>
+    <w:lvl w:ilvl="8" w:tplc="100C0005" w:tentative="1">
+      <w:start w:val="1"/>
+      <w:numFmt w:val="bullet"/>
+      <w:lvlText w:val=""/>
+      <w:lvlJc w:val="left"/>
+      <w:pPr>
+        <w:ind w:left="6480" w:hanging="360"/>
+      </w:pPr>
+      <w:rPr>
+        <w:rFonts w:ascii="Wingdings" w:hAnsi="Wingdings" w:hint="default"/>
+      </w:rPr>
+    </w:lvl>
+  </w:abstractNum>
   <w:num w:numId="1">
+    <w:abstractNumId w:val="3"/>
+  </w:num>
+  <w:num w:numId="2">
     <w:abstractNumId w:val="0"/>
+  </w:num>
+  <w:num w:numId="3">
+    <w:abstractNumId w:val="4"/>
+  </w:num>
+  <w:num w:numId="4">
+    <w:abstractNumId w:val="2"/>
+  </w:num>
+  <w:num w:numId="5">
+    <w:abstractNumId w:val="1"/>
   </w:num>
 </w:numbering>
 </file>
@@ -2072,6 +3135,150 @@
       </w:tcPr>
     </w:tblStylePr>
   </w:style>
+  <w:style w:type="table" w:styleId="Grillemoyenne2">
+    <w:name w:val="Medium Grid 2"/>
+    <w:basedOn w:val="TableauNormal"/>
+    <w:uiPriority w:val="68"/>
+    <w:rsid w:val="00B528D7"/>
+    <w:pPr>
+      <w:spacing w:after="0" w:line="240" w:lineRule="auto"/>
+    </w:pPr>
+    <w:rPr>
+      <w:rFonts w:asciiTheme="majorHAnsi" w:eastAsiaTheme="majorEastAsia" w:hAnsiTheme="majorHAnsi" w:cstheme="majorBidi"/>
+      <w:color w:val="000000" w:themeColor="text1"/>
+    </w:rPr>
+    <w:tblPr>
+      <w:tblStyleRowBandSize w:val="1"/>
+      <w:tblStyleColBandSize w:val="1"/>
+      <w:tblInd w:w="0" w:type="dxa"/>
+      <w:tblBorders>
+        <w:top w:val="single" w:sz="8" w:space="0" w:color="000000" w:themeColor="text1"/>
+        <w:left w:val="single" w:sz="8" w:space="0" w:color="000000" w:themeColor="text1"/>
+        <w:bottom w:val="single" w:sz="8" w:space="0" w:color="000000" w:themeColor="text1"/>
+        <w:right w:val="single" w:sz="8" w:space="0" w:color="000000" w:themeColor="text1"/>
+        <w:insideH w:val="single" w:sz="8" w:space="0" w:color="000000" w:themeColor="text1"/>
+        <w:insideV w:val="single" w:sz="8" w:space="0" w:color="000000" w:themeColor="text1"/>
+      </w:tblBorders>
+      <w:tblCellMar>
+        <w:top w:w="0" w:type="dxa"/>
+        <w:left w:w="108" w:type="dxa"/>
+        <w:bottom w:w="0" w:type="dxa"/>
+        <w:right w:w="108" w:type="dxa"/>
+      </w:tblCellMar>
+    </w:tblPr>
+    <w:tcPr>
+      <w:shd w:val="clear" w:color="auto" w:fill="C0C0C0" w:themeFill="text1" w:themeFillTint="3F"/>
+    </w:tcPr>
+    <w:tblStylePr w:type="firstRow">
+      <w:rPr>
+        <w:b/>
+        <w:bCs/>
+        <w:color w:val="000000" w:themeColor="text1"/>
+      </w:rPr>
+      <w:tblPr/>
+      <w:tcPr>
+        <w:shd w:val="clear" w:color="auto" w:fill="E6E6E6" w:themeFill="text1" w:themeFillTint="19"/>
+      </w:tcPr>
+    </w:tblStylePr>
+    <w:tblStylePr w:type="lastRow">
+      <w:rPr>
+        <w:b/>
+        <w:bCs/>
+        <w:color w:val="000000" w:themeColor="text1"/>
+      </w:rPr>
+      <w:tblPr/>
+      <w:tcPr>
+        <w:tcBorders>
+          <w:top w:val="single" w:sz="12" w:space="0" w:color="000000" w:themeColor="text1"/>
+          <w:left w:val="nil"/>
+          <w:bottom w:val="nil"/>
+          <w:right w:val="nil"/>
+          <w:insideH w:val="nil"/>
+          <w:insideV w:val="nil"/>
+        </w:tcBorders>
+        <w:shd w:val="clear" w:color="auto" w:fill="FFFFFF" w:themeFill="background1"/>
+      </w:tcPr>
+    </w:tblStylePr>
+    <w:tblStylePr w:type="firstCol">
+      <w:rPr>
+        <w:b/>
+        <w:bCs/>
+        <w:color w:val="000000" w:themeColor="text1"/>
+      </w:rPr>
+      <w:tblPr/>
+      <w:tcPr>
+        <w:tcBorders>
+          <w:top w:val="nil"/>
+          <w:left w:val="nil"/>
+          <w:bottom w:val="nil"/>
+          <w:right w:val="nil"/>
+          <w:insideH w:val="nil"/>
+          <w:insideV w:val="nil"/>
+        </w:tcBorders>
+        <w:shd w:val="clear" w:color="auto" w:fill="FFFFFF" w:themeFill="background1"/>
+      </w:tcPr>
+    </w:tblStylePr>
+    <w:tblStylePr w:type="lastCol">
+      <w:rPr>
+        <w:b w:val="0"/>
+        <w:bCs w:val="0"/>
+        <w:color w:val="000000" w:themeColor="text1"/>
+      </w:rPr>
+      <w:tblPr/>
+      <w:tcPr>
+        <w:tcBorders>
+          <w:top w:val="nil"/>
+          <w:left w:val="nil"/>
+          <w:bottom w:val="nil"/>
+          <w:right w:val="nil"/>
+          <w:insideH w:val="nil"/>
+          <w:insideV w:val="nil"/>
+        </w:tcBorders>
+        <w:shd w:val="clear" w:color="auto" w:fill="CCCCCC" w:themeFill="text1" w:themeFillTint="33"/>
+      </w:tcPr>
+    </w:tblStylePr>
+    <w:tblStylePr w:type="band1Vert">
+      <w:tblPr/>
+      <w:tcPr>
+        <w:shd w:val="clear" w:color="auto" w:fill="808080" w:themeFill="text1" w:themeFillTint="7F"/>
+      </w:tcPr>
+    </w:tblStylePr>
+    <w:tblStylePr w:type="band1Horz">
+      <w:tblPr/>
+      <w:tcPr>
+        <w:tcBorders>
+          <w:insideH w:val="single" w:sz="6" w:space="0" w:color="000000" w:themeColor="text1"/>
+          <w:insideV w:val="single" w:sz="6" w:space="0" w:color="000000" w:themeColor="text1"/>
+        </w:tcBorders>
+        <w:shd w:val="clear" w:color="auto" w:fill="808080" w:themeFill="text1" w:themeFillTint="7F"/>
+      </w:tcPr>
+    </w:tblStylePr>
+    <w:tblStylePr w:type="nwCell">
+      <w:tblPr/>
+      <w:tcPr>
+        <w:shd w:val="clear" w:color="auto" w:fill="FFFFFF" w:themeFill="background1"/>
+      </w:tcPr>
+    </w:tblStylePr>
+  </w:style>
+  <w:style w:type="paragraph" w:styleId="Lgende">
+    <w:name w:val="caption"/>
+    <w:basedOn w:val="Normal"/>
+    <w:next w:val="Normal"/>
+    <w:uiPriority w:val="35"/>
+    <w:unhideWhenUsed/>
+    <w:qFormat/>
+    <w:rsid w:val="00EC2656"/>
+    <w:pPr>
+      <w:spacing w:line="240" w:lineRule="auto"/>
+    </w:pPr>
+    <w:rPr>
+      <w:b/>
+      <w:bCs/>
+      <w:color w:val="4F81BD" w:themeColor="accent1"/>
+      <w:sz w:val="18"/>
+      <w:szCs w:val="18"/>
+    </w:rPr>
+  </w:style>
 </w:styles>
 </file>
 
@@ -2864,6 +4071,150 @@
       </w:tcPr>
     </w:tblStylePr>
   </w:style>
+  <w:style w:type="table" w:styleId="Grillemoyenne2">
+    <w:name w:val="Medium Grid 2"/>
+    <w:basedOn w:val="TableauNormal"/>
+    <w:uiPriority w:val="68"/>
+    <w:rsid w:val="00B528D7"/>
+    <w:pPr>
+      <w:spacing w:after="0" w:line="240" w:lineRule="auto"/>
+    </w:pPr>
+    <w:rPr>
+      <w:rFonts w:asciiTheme="majorHAnsi" w:eastAsiaTheme="majorEastAsia" w:hAnsiTheme="majorHAnsi" w:cstheme="majorBidi"/>
+      <w:color w:val="000000" w:themeColor="text1"/>
+    </w:rPr>
+    <w:tblPr>
+      <w:tblStyleRowBandSize w:val="1"/>
+      <w:tblStyleColBandSize w:val="1"/>
+      <w:tblInd w:w="0" w:type="dxa"/>
+      <w:tblBorders>
+        <w:top w:val="single" w:sz="8" w:space="0" w:color="000000" w:themeColor="text1"/>
+        <w:left w:val="single" w:sz="8" w:space="0" w:color="000000" w:themeColor="text1"/>
+        <w:bottom w:val="single" w:sz="8" w:space="0" w:color="000000" w:themeColor="text1"/>
+        <w:right w:val="single" w:sz="8" w:space="0" w:color="000000" w:themeColor="text1"/>
+        <w:insideH w:val="single" w:sz="8" w:space="0" w:color="000000" w:themeColor="text1"/>
+        <w:insideV w:val="single" w:sz="8" w:space="0" w:color="000000" w:themeColor="text1"/>
+      </w:tblBorders>
+      <w:tblCellMar>
+        <w:top w:w="0" w:type="dxa"/>
+        <w:left w:w="108" w:type="dxa"/>
+        <w:bottom w:w="0" w:type="dxa"/>
+        <w:right w:w="108" w:type="dxa"/>
+      </w:tblCellMar>
+    </w:tblPr>
+    <w:tcPr>
+      <w:shd w:val="clear" w:color="auto" w:fill="C0C0C0" w:themeFill="text1" w:themeFillTint="3F"/>
+    </w:tcPr>
+    <w:tblStylePr w:type="firstRow">
+      <w:rPr>
+        <w:b/>
+        <w:bCs/>
+        <w:color w:val="000000" w:themeColor="text1"/>
+      </w:rPr>
+      <w:tblPr/>
+      <w:tcPr>
+        <w:shd w:val="clear" w:color="auto" w:fill="E6E6E6" w:themeFill="text1" w:themeFillTint="19"/>
+      </w:tcPr>
+    </w:tblStylePr>
+    <w:tblStylePr w:type="lastRow">
+      <w:rPr>
+        <w:b/>
+        <w:bCs/>
+        <w:color w:val="000000" w:themeColor="text1"/>
+      </w:rPr>
+      <w:tblPr/>
+      <w:tcPr>
+        <w:tcBorders>
+          <w:top w:val="single" w:sz="12" w:space="0" w:color="000000" w:themeColor="text1"/>
+          <w:left w:val="nil"/>
+          <w:bottom w:val="nil"/>
+          <w:right w:val="nil"/>
+          <w:insideH w:val="nil"/>
+          <w:insideV w:val="nil"/>
+        </w:tcBorders>
+        <w:shd w:val="clear" w:color="auto" w:fill="FFFFFF" w:themeFill="background1"/>
+      </w:tcPr>
+    </w:tblStylePr>
+    <w:tblStylePr w:type="firstCol">
+      <w:rPr>
+        <w:b/>
+        <w:bCs/>
+        <w:color w:val="000000" w:themeColor="text1"/>
+      </w:rPr>
+      <w:tblPr/>
+      <w:tcPr>
+        <w:tcBorders>
+          <w:top w:val="nil"/>
+          <w:left w:val="nil"/>
+          <w:bottom w:val="nil"/>
+          <w:right w:val="nil"/>
+          <w:insideH w:val="nil"/>
+          <w:insideV w:val="nil"/>
+        </w:tcBorders>
+        <w:shd w:val="clear" w:color="auto" w:fill="FFFFFF" w:themeFill="background1"/>
+      </w:tcPr>
+    </w:tblStylePr>
+    <w:tblStylePr w:type="lastCol">
+      <w:rPr>
+        <w:b w:val="0"/>
+        <w:bCs w:val="0"/>
+        <w:color w:val="000000" w:themeColor="text1"/>
+      </w:rPr>
+      <w:tblPr/>
+      <w:tcPr>
+        <w:tcBorders>
+          <w:top w:val="nil"/>
+          <w:left w:val="nil"/>
+          <w:bottom w:val="nil"/>
+          <w:right w:val="nil"/>
+          <w:insideH w:val="nil"/>
+          <w:insideV w:val="nil"/>
+        </w:tcBorders>
+        <w:shd w:val="clear" w:color="auto" w:fill="CCCCCC" w:themeFill="text1" w:themeFillTint="33"/>
+      </w:tcPr>
+    </w:tblStylePr>
+    <w:tblStylePr w:type="band1Vert">
+      <w:tblPr/>
+      <w:tcPr>
+        <w:shd w:val="clear" w:color="auto" w:fill="808080" w:themeFill="text1" w:themeFillTint="7F"/>
+      </w:tcPr>
+    </w:tblStylePr>
+    <w:tblStylePr w:type="band1Horz">
+      <w:tblPr/>
+      <w:tcPr>
+        <w:tcBorders>
+          <w:insideH w:val="single" w:sz="6" w:space="0" w:color="000000" w:themeColor="text1"/>
+          <w:insideV w:val="single" w:sz="6" w:space="0" w:color="000000" w:themeColor="text1"/>
+        </w:tcBorders>
+        <w:shd w:val="clear" w:color="auto" w:fill="808080" w:themeFill="text1" w:themeFillTint="7F"/>
+      </w:tcPr>
+    </w:tblStylePr>
+    <w:tblStylePr w:type="nwCell">
+      <w:tblPr/>
+      <w:tcPr>
+        <w:shd w:val="clear" w:color="auto" w:fill="FFFFFF" w:themeFill="background1"/>
+      </w:tcPr>
+    </w:tblStylePr>
+  </w:style>
+  <w:style w:type="paragraph" w:styleId="Lgende">
+    <w:name w:val="caption"/>
+    <w:basedOn w:val="Normal"/>
+    <w:next w:val="Normal"/>
+    <w:uiPriority w:val="35"/>
+    <w:unhideWhenUsed/>
+    <w:qFormat/>
+    <w:rsid w:val="00EC2656"/>
+    <w:pPr>
+      <w:spacing w:line="240" w:lineRule="auto"/>
+    </w:pPr>
+    <w:rPr>
+      <w:b/>
+      <w:bCs/>
+      <w:color w:val="4F81BD" w:themeColor="accent1"/>
+      <w:sz w:val="18"/>
+      <w:szCs w:val="18"/>
+    </w:rPr>
+  </w:style>
 </w:styles>
 </file>
 

</xml_diff>

<commit_message>
Better tag propagation in case of broken connection
</commit_message>
<xml_diff>
--- a/Documents/Erreurs de timbrage.docx
+++ b/Documents/Erreurs de timbrage.docx
@@ -809,7 +809,27 @@
           <w:szCs w:val="21"/>
           <w:shd w:val="clear" w:color="auto" w:fill="FFFFFF"/>
         </w:rPr>
-        <w:t>Dans le tableau suivant, on peut observer quelle conséquence l’heure de ce timbrage aura sur la temps de travail de l’élève.</w:t>
+        <w:t xml:space="preserve">Dans le tableau suivant, on peut observer quelle conséquence l’heure de ce timbrage aura sur </w:t>
+      </w:r>
+      <w:proofErr w:type="gramStart"/>
+      <w:r>
+        <w:rPr>
+          <w:rFonts w:ascii="Arial" w:hAnsi="Arial" w:cs="Arial"/>
+          <w:sz w:val="21"/>
+          <w:szCs w:val="21"/>
+          <w:shd w:val="clear" w:color="auto" w:fill="FFFFFF"/>
+        </w:rPr>
+        <w:t>la</w:t>
+      </w:r>
+      <w:proofErr w:type="gramEnd"/>
+      <w:r>
+        <w:rPr>
+          <w:rFonts w:ascii="Arial" w:hAnsi="Arial" w:cs="Arial"/>
+          <w:sz w:val="21"/>
+          <w:szCs w:val="21"/>
+          <w:shd w:val="clear" w:color="auto" w:fill="FFFFFF"/>
+        </w:rPr>
+        <w:t xml:space="preserve"> temps de travail de l’élève.</w:t>
       </w:r>
     </w:p>
     <w:p>
@@ -820,14 +840,27 @@
       <w:r>
         <w:t xml:space="preserve">Tableau </w:t>
       </w:r>
-      <w:fldSimple w:instr=" SEQ Tableau \* ARABIC ">
-        <w:r>
-          <w:rPr>
-            <w:noProof/>
-          </w:rPr>
-          <w:t>1</w:t>
-        </w:r>
-      </w:fldSimple>
+      <w:r>
+        <w:fldChar w:fldCharType="begin"/>
+      </w:r>
+      <w:r>
+        <w:instrText xml:space="preserve"> SEQ Tableau \* ARABIC </w:instrText>
+      </w:r>
+      <w:r>
+        <w:fldChar w:fldCharType="separate"/>
+      </w:r>
+      <w:r>
+        <w:rPr>
+          <w:noProof/>
+        </w:rPr>
+        <w:t>1</w:t>
+      </w:r>
+      <w:r>
+        <w:rPr>
+          <w:noProof/>
+        </w:rPr>
+        <w:fldChar w:fldCharType="end"/>
+      </w:r>
       <w:r>
         <w:t xml:space="preserve"> Tableau des différents cas de figures et leurs conséquences lorsque l'élève timbre une fois dans la journée</w:t>
       </w:r>
@@ -981,7 +1014,61 @@
               <w:rPr>
                 <w:lang w:val="fr-FR"/>
               </w:rPr>
-              <w:t>Un élève pars à 17h mais avait oublié de timbrer ce jour la. Sont premier timbrage a lieu à son départ à 17h</w:t>
+              <w:t xml:space="preserve">Un élève </w:t>
+            </w:r>
+            <w:proofErr w:type="gramStart"/>
+            <w:r>
+              <w:rPr>
+                <w:lang w:val="fr-FR"/>
+              </w:rPr>
+              <w:t>pars</w:t>
+            </w:r>
+            <w:proofErr w:type="gramEnd"/>
+            <w:r>
+              <w:rPr>
+                <w:lang w:val="fr-FR"/>
+              </w:rPr>
+              <w:t xml:space="preserve"> à 17h mais avait oublié de timbrer ce </w:t>
+            </w:r>
+            <w:r>
+              <w:rPr>
+                <w:lang w:val="fr-FR"/>
+              </w:rPr>
+              <w:t>jour-là</w:t>
+            </w:r>
+            <w:r>
+              <w:rPr>
+                <w:lang w:val="fr-FR"/>
+              </w:rPr>
+              <w:t xml:space="preserve">. </w:t>
+            </w:r>
+            <w:proofErr w:type="spellStart"/>
+            <w:r>
+              <w:rPr>
+                <w:lang w:val="fr-FR"/>
+              </w:rPr>
+              <w:t>Sont</w:t>
+            </w:r>
+            <w:proofErr w:type="spellEnd"/>
+            <w:r>
+              <w:rPr>
+                <w:lang w:val="fr-FR"/>
+              </w:rPr>
+              <w:t xml:space="preserve"> premier timbrage </w:t>
+            </w:r>
+            <w:proofErr w:type="gramStart"/>
+            <w:r>
+              <w:rPr>
+                <w:lang w:val="fr-FR"/>
+              </w:rPr>
+              <w:t>a</w:t>
+            </w:r>
+            <w:proofErr w:type="gramEnd"/>
+            <w:r>
+              <w:rPr>
+                <w:lang w:val="fr-FR"/>
+              </w:rPr>
+              <w:t xml:space="preserve"> lieu à son départ à 17h</w:t>
             </w:r>
           </w:p>
         </w:tc>
@@ -1005,6 +1092,7 @@
                 <w:lang w:val="fr-FR"/>
               </w:rPr>
             </w:pPr>
+            <w:bookmarkStart w:id="0" w:name="_GoBack"/>
             <w:r>
               <w:rPr>
                 <w:lang w:val="fr-FR"/>
@@ -1031,6 +1119,7 @@
               </w:rPr>
               <w:t>Le temps entre 16h et l’heure de timbrage est ajouté.</w:t>
             </w:r>
+            <w:bookmarkEnd w:id="0"/>
           </w:p>
         </w:tc>
       </w:tr>
@@ -1084,25 +1173,7 @@
               <w:rPr>
                 <w:lang w:val="fr-FR"/>
               </w:rPr>
-              <w:t xml:space="preserve">Un élève </w:t>
-            </w:r>
-            <w:r>
-              <w:rPr>
-                <w:lang w:val="fr-FR"/>
-              </w:rPr>
-              <w:t>part</w:t>
-            </w:r>
-            <w:r>
-              <w:rPr>
-                <w:lang w:val="fr-FR"/>
-              </w:rPr>
-              <w:t xml:space="preserve"> </w:t>
-            </w:r>
-            <w:r>
-              <w:rPr>
-                <w:lang w:val="fr-FR"/>
-              </w:rPr>
-              <w:t>prendre une pause à 10h mais avait oublié de timbrer le matin. Il oublie de timbrer pendant toute la suite de la journée.</w:t>
+              <w:t>Un élève part prendre une pause à 10h mais avait oublié de timbrer le matin. Il oublie de timbrer pendant toute la suite de la journée.</w:t>
             </w:r>
           </w:p>
         </w:tc>
@@ -1225,8 +1296,6 @@
               </w:rPr>
               <w:t>L’élève arrive à 8h30 mais ne timbre plus jusqu’au lendemain.</w:t>
             </w:r>
-            <w:bookmarkStart w:id="0" w:name="_GoBack"/>
-            <w:bookmarkEnd w:id="0"/>
           </w:p>
         </w:tc>
         <w:tc>
@@ -1386,6 +1455,7 @@
         </w:rPr>
         <w:t> </w:t>
       </w:r>
+      <w:proofErr w:type="spellStart"/>
       <w:r>
         <w:rPr>
           <w:rStyle w:val="sac"/>
@@ -1396,6 +1466,7 @@
         </w:rPr>
         <w:t>durée</w:t>
       </w:r>
+      <w:proofErr w:type="spellEnd"/>
       <w:r>
         <w:rPr>
           <w:rStyle w:val="apple-converted-space"/>
@@ -1707,7 +1778,35 @@
         <w:rPr>
           <w:lang w:val="fr-FR"/>
         </w:rPr>
-        <w:t>Lorsque l’élève timbre pour partir, si la periode de travail est supérieure à 4h, on enregistre qu’il y a eu une faute</w:t>
+        <w:t xml:space="preserve">Lorsque l’élève timbre pour partir, si </w:t>
+      </w:r>
+      <w:proofErr w:type="gramStart"/>
+      <w:r>
+        <w:rPr>
+          <w:lang w:val="fr-FR"/>
+        </w:rPr>
+        <w:t>la</w:t>
+      </w:r>
+      <w:proofErr w:type="gramEnd"/>
+      <w:r>
+        <w:rPr>
+          <w:lang w:val="fr-FR"/>
+        </w:rPr>
+        <w:t xml:space="preserve"> </w:t>
+      </w:r>
+      <w:proofErr w:type="spellStart"/>
+      <w:r>
+        <w:rPr>
+          <w:lang w:val="fr-FR"/>
+        </w:rPr>
+        <w:t>periode</w:t>
+      </w:r>
+      <w:proofErr w:type="spellEnd"/>
+      <w:r>
+        <w:rPr>
+          <w:lang w:val="fr-FR"/>
+        </w:rPr>
+        <w:t xml:space="preserve"> de travail est supérieure à 4h, on enregistre qu’il y a eu une faute</w:t>
       </w:r>
       <w:r>
         <w:rPr>
@@ -1725,7 +1824,77 @@
         <w:rPr>
           <w:lang w:val="fr-FR"/>
         </w:rPr>
-        <w:t xml:space="preserve"> 20 minutes après avoir travaillé pendant 4h01 par exemple, le système ne lui enlévera pas 20 minutes de plus, néamoins l’enseignant sera quand meme alerter de la trop longue periode de travail.</w:t>
+        <w:t xml:space="preserve"> 20 minutes après avoir travaillé pendant 4h01 par exemple, le système ne lui </w:t>
+      </w:r>
+      <w:proofErr w:type="spellStart"/>
+      <w:r>
+        <w:rPr>
+          <w:lang w:val="fr-FR"/>
+        </w:rPr>
+        <w:t>enlévera</w:t>
+      </w:r>
+      <w:proofErr w:type="spellEnd"/>
+      <w:r>
+        <w:rPr>
+          <w:lang w:val="fr-FR"/>
+        </w:rPr>
+        <w:t xml:space="preserve"> pas 20 minutes de plus, </w:t>
+      </w:r>
+      <w:proofErr w:type="spellStart"/>
+      <w:r>
+        <w:rPr>
+          <w:lang w:val="fr-FR"/>
+        </w:rPr>
+        <w:t>néamoins</w:t>
+      </w:r>
+      <w:proofErr w:type="spellEnd"/>
+      <w:r>
+        <w:rPr>
+          <w:lang w:val="fr-FR"/>
+        </w:rPr>
+        <w:t xml:space="preserve"> l’enseignant sera quand </w:t>
+      </w:r>
+      <w:proofErr w:type="spellStart"/>
+      <w:r>
+        <w:rPr>
+          <w:lang w:val="fr-FR"/>
+        </w:rPr>
+        <w:t>meme</w:t>
+      </w:r>
+      <w:proofErr w:type="spellEnd"/>
+      <w:r>
+        <w:rPr>
+          <w:lang w:val="fr-FR"/>
+        </w:rPr>
+        <w:t xml:space="preserve"> alerter </w:t>
+      </w:r>
+      <w:proofErr w:type="gramStart"/>
+      <w:r>
+        <w:rPr>
+          <w:lang w:val="fr-FR"/>
+        </w:rPr>
+        <w:t>de la trop longue</w:t>
+      </w:r>
+      <w:proofErr w:type="gramEnd"/>
+      <w:r>
+        <w:rPr>
+          <w:lang w:val="fr-FR"/>
+        </w:rPr>
+        <w:t xml:space="preserve"> </w:t>
+      </w:r>
+      <w:proofErr w:type="spellStart"/>
+      <w:r>
+        <w:rPr>
+          <w:lang w:val="fr-FR"/>
+        </w:rPr>
+        <w:t>periode</w:t>
+      </w:r>
+      <w:proofErr w:type="spellEnd"/>
+      <w:r>
+        <w:rPr>
+          <w:lang w:val="fr-FR"/>
+        </w:rPr>
+        <w:t xml:space="preserve"> de travail.</w:t>
       </w:r>
     </w:p>
     <w:p>
@@ -1744,8 +1913,16 @@
           <w:lang w:val="fr-FR"/>
         </w:rPr>
         <w:lastRenderedPageBreak/>
-        <w:t>L’élève prend une pause trop courte pour dejeuner</w:t>
-      </w:r>
+        <w:t xml:space="preserve">L’élève prend une pause trop courte pour </w:t>
+      </w:r>
+      <w:proofErr w:type="spellStart"/>
+      <w:r>
+        <w:rPr>
+          <w:lang w:val="fr-FR"/>
+        </w:rPr>
+        <w:t>dejeuner</w:t>
+      </w:r>
+      <w:proofErr w:type="spellEnd"/>
     </w:p>
     <w:p>
       <w:pPr>
@@ -1757,8 +1934,58 @@
         <w:rPr>
           <w:lang w:val="fr-FR"/>
         </w:rPr>
-        <w:t>Selon la régle, chaque élève est tenue de prendre une pause de 30 minutres pour les repas. Une seul solution s’offre à nous, pour pouvoir aussi gérer les cas ou quelq’un va prendre un pause durant le temps du dejeuner</w:t>
-      </w:r>
+        <w:t xml:space="preserve">Selon la </w:t>
+      </w:r>
+      <w:proofErr w:type="spellStart"/>
+      <w:r>
+        <w:rPr>
+          <w:lang w:val="fr-FR"/>
+        </w:rPr>
+        <w:t>régle</w:t>
+      </w:r>
+      <w:proofErr w:type="spellEnd"/>
+      <w:r>
+        <w:rPr>
+          <w:lang w:val="fr-FR"/>
+        </w:rPr>
+        <w:t xml:space="preserve">, chaque élève est tenue de prendre une pause de 30 </w:t>
+      </w:r>
+      <w:proofErr w:type="spellStart"/>
+      <w:r>
+        <w:rPr>
+          <w:lang w:val="fr-FR"/>
+        </w:rPr>
+        <w:t>minutres</w:t>
+      </w:r>
+      <w:proofErr w:type="spellEnd"/>
+      <w:r>
+        <w:rPr>
+          <w:lang w:val="fr-FR"/>
+        </w:rPr>
+        <w:t xml:space="preserve"> pour les repas. Une seul solution s’offre à nous, pour pouvoir aussi gérer les cas ou </w:t>
+      </w:r>
+      <w:proofErr w:type="spellStart"/>
+      <w:r>
+        <w:rPr>
+          <w:lang w:val="fr-FR"/>
+        </w:rPr>
+        <w:t>quelq’un</w:t>
+      </w:r>
+      <w:proofErr w:type="spellEnd"/>
+      <w:r>
+        <w:rPr>
+          <w:lang w:val="fr-FR"/>
+        </w:rPr>
+        <w:t xml:space="preserve"> va prendre un pause durant le temps du </w:t>
+      </w:r>
+      <w:proofErr w:type="spellStart"/>
+      <w:r>
+        <w:rPr>
+          <w:lang w:val="fr-FR"/>
+        </w:rPr>
+        <w:t>dejeuner</w:t>
+      </w:r>
+      <w:proofErr w:type="spellEnd"/>
     </w:p>
     <w:p>
       <w:pPr>
@@ -1775,7 +2002,91 @@
         <w:rPr>
           <w:lang w:val="fr-FR"/>
         </w:rPr>
-        <w:t>Si, durant la periode de 11h jusqu’à 13h30, le système detecte une periode de pause de plus de 30 minutes, alors on considére que la pause déjeuner à été effectué.</w:t>
+        <w:t xml:space="preserve">Si, durant la </w:t>
+      </w:r>
+      <w:proofErr w:type="spellStart"/>
+      <w:r>
+        <w:rPr>
+          <w:lang w:val="fr-FR"/>
+        </w:rPr>
+        <w:t>periode</w:t>
+      </w:r>
+      <w:proofErr w:type="spellEnd"/>
+      <w:r>
+        <w:rPr>
+          <w:lang w:val="fr-FR"/>
+        </w:rPr>
+        <w:t xml:space="preserve"> de 11h jusqu’à 13h30, le système </w:t>
+      </w:r>
+      <w:proofErr w:type="spellStart"/>
+      <w:r>
+        <w:rPr>
+          <w:lang w:val="fr-FR"/>
+        </w:rPr>
+        <w:t>detecte</w:t>
+      </w:r>
+      <w:proofErr w:type="spellEnd"/>
+      <w:r>
+        <w:rPr>
+          <w:lang w:val="fr-FR"/>
+        </w:rPr>
+        <w:t xml:space="preserve"> </w:t>
+      </w:r>
+      <w:proofErr w:type="gramStart"/>
+      <w:r>
+        <w:rPr>
+          <w:lang w:val="fr-FR"/>
+        </w:rPr>
+        <w:t>une</w:t>
+      </w:r>
+      <w:proofErr w:type="gramEnd"/>
+      <w:r>
+        <w:rPr>
+          <w:lang w:val="fr-FR"/>
+        </w:rPr>
+        <w:t xml:space="preserve"> </w:t>
+      </w:r>
+      <w:proofErr w:type="spellStart"/>
+      <w:r>
+        <w:rPr>
+          <w:lang w:val="fr-FR"/>
+        </w:rPr>
+        <w:t>periode</w:t>
+      </w:r>
+      <w:proofErr w:type="spellEnd"/>
+      <w:r>
+        <w:rPr>
+          <w:lang w:val="fr-FR"/>
+        </w:rPr>
+        <w:t xml:space="preserve"> de pause de plus de 30 minutes, alors on </w:t>
+      </w:r>
+      <w:proofErr w:type="spellStart"/>
+      <w:r>
+        <w:rPr>
+          <w:lang w:val="fr-FR"/>
+        </w:rPr>
+        <w:t>considére</w:t>
+      </w:r>
+      <w:proofErr w:type="spellEnd"/>
+      <w:r>
+        <w:rPr>
+          <w:lang w:val="fr-FR"/>
+        </w:rPr>
+        <w:t xml:space="preserve"> que la pause déjeuner </w:t>
+      </w:r>
+      <w:proofErr w:type="spellStart"/>
+      <w:r>
+        <w:rPr>
+          <w:lang w:val="fr-FR"/>
+        </w:rPr>
+        <w:t>à</w:t>
+      </w:r>
+      <w:proofErr w:type="spellEnd"/>
+      <w:r>
+        <w:rPr>
+          <w:lang w:val="fr-FR"/>
+        </w:rPr>
+        <w:t xml:space="preserve"> été effectué.</w:t>
       </w:r>
     </w:p>
     <w:sectPr>

</xml_diff>

<commit_message>
Documents finalisation before first client examination
</commit_message>
<xml_diff>
--- a/Documents/Erreurs de timbrage.docx
+++ b/Documents/Erreurs de timbrage.docx
@@ -1,6 +1,6 @@
 
 <file path=word/document.xml><?xml version="1.0" encoding="utf-8"?>
-<w:document xmlns:wpc="http://schemas.microsoft.com/office/word/2010/wordprocessingCanvas" xmlns:mc="http://schemas.openxmlformats.org/markup-compatibility/2006" xmlns:o="urn:schemas-microsoft-com:office:office" xmlns:r="http://schemas.openxmlformats.org/officeDocument/2006/relationships" xmlns:m="http://schemas.openxmlformats.org/officeDocument/2006/math" xmlns:v="urn:schemas-microsoft-com:vml" xmlns:wp14="http://schemas.microsoft.com/office/word/2010/wordprocessingDrawing" xmlns:wp="http://schemas.openxmlformats.org/drawingml/2006/wordprocessingDrawing" xmlns:w10="urn:schemas-microsoft-com:office:word" xmlns:w="http://schemas.openxmlformats.org/wordprocessingml/2006/main" xmlns:w14="http://schemas.microsoft.com/office/word/2010/wordml" xmlns:wpg="http://schemas.microsoft.com/office/word/2010/wordprocessingGroup" xmlns:wpi="http://schemas.microsoft.com/office/word/2010/wordprocessingInk" xmlns:wne="http://schemas.microsoft.com/office/word/2006/wordml" xmlns:wps="http://schemas.microsoft.com/office/word/2010/wordprocessingShape" mc:Ignorable="w14 wp14">
+<w:document xmlns:wpc="http://schemas.microsoft.com/office/word/2010/wordprocessingCanvas" xmlns:mc="http://schemas.openxmlformats.org/markup-compatibility/2006" xmlns:o="urn:schemas-microsoft-com:office:office" xmlns:r="http://schemas.openxmlformats.org/officeDocument/2006/relationships" xmlns:m="http://schemas.openxmlformats.org/officeDocument/2006/math" xmlns:v="urn:schemas-microsoft-com:vml" xmlns:wp14="http://schemas.microsoft.com/office/word/2010/wordprocessingDrawing" xmlns:wp="http://schemas.openxmlformats.org/drawingml/2006/wordprocessingDrawing" xmlns:w10="urn:schemas-microsoft-com:office:word" xmlns:w="http://schemas.openxmlformats.org/wordprocessingml/2006/main" xmlns:w14="http://schemas.microsoft.com/office/word/2010/wordml" xmlns:w15="http://schemas.microsoft.com/office/word/2012/wordml" xmlns:wpg="http://schemas.microsoft.com/office/word/2010/wordprocessingGroup" xmlns:wpi="http://schemas.microsoft.com/office/word/2010/wordprocessingInk" xmlns:wne="http://schemas.microsoft.com/office/word/2006/wordml" xmlns:wps="http://schemas.microsoft.com/office/word/2010/wordprocessingShape" mc:Ignorable="w14 w15 wp14">
   <w:body>
     <w:p>
       <w:pPr>
@@ -24,6 +24,7 @@
           <w:ilvl w:val="0"/>
           <w:numId w:val="1"/>
         </w:numPr>
+        <w:jc w:val="both"/>
         <w:rPr>
           <w:lang w:val="fr-FR"/>
         </w:rPr>
@@ -286,6 +287,7 @@
           <w:ilvl w:val="0"/>
           <w:numId w:val="1"/>
         </w:numPr>
+        <w:jc w:val="both"/>
         <w:rPr>
           <w:lang w:val="fr-FR"/>
         </w:rPr>
@@ -304,6 +306,7 @@
           <w:ilvl w:val="1"/>
           <w:numId w:val="1"/>
         </w:numPr>
+        <w:jc w:val="both"/>
         <w:rPr>
           <w:lang w:val="fr-FR"/>
         </w:rPr>
@@ -324,7 +327,19 @@
         <w:rPr>
           <w:lang w:val="fr-FR"/>
         </w:rPr>
-        <w:t xml:space="preserve"> à timbrer deux fois dans la journée</w:t>
+        <w:t xml:space="preserve"> à timbrer deux fois </w:t>
+      </w:r>
+      <w:r>
+        <w:rPr>
+          <w:lang w:val="fr-FR"/>
+        </w:rPr>
+        <w:t xml:space="preserve">(ou un nombre pair de fois) </w:t>
+      </w:r>
+      <w:r>
+        <w:rPr>
+          <w:lang w:val="fr-FR"/>
+        </w:rPr>
+        <w:t>dans la journée</w:t>
       </w:r>
     </w:p>
     <w:p>
@@ -483,6 +498,7 @@
           <w:ilvl w:val="1"/>
           <w:numId w:val="1"/>
         </w:numPr>
+        <w:jc w:val="both"/>
         <w:rPr>
           <w:lang w:val="fr-FR"/>
         </w:rPr>
@@ -602,6 +618,15 @@
           <w:rFonts w:ascii="Arial" w:hAnsi="Arial" w:cs="Arial"/>
           <w:sz w:val="21"/>
           <w:szCs w:val="21"/>
+          <w:bdr w:val="none" w:sz="0" w:space="0" w:color="auto" w:frame="1"/>
+        </w:rPr>
+        <w:t>s</w:t>
+      </w:r>
+      <w:r>
+        <w:rPr>
+          <w:rFonts w:ascii="Arial" w:hAnsi="Arial" w:cs="Arial"/>
+          <w:sz w:val="21"/>
+          <w:szCs w:val="21"/>
           <w:shd w:val="clear" w:color="auto" w:fill="FFFFFF"/>
         </w:rPr>
         <w:t>. La</w:t>
@@ -680,6 +705,15 @@
           <w:bdr w:val="none" w:sz="0" w:space="0" w:color="auto" w:frame="1"/>
         </w:rPr>
         <w:t xml:space="preserve"> arrivé</w:t>
+      </w:r>
+      <w:r>
+        <w:rPr>
+          <w:rFonts w:ascii="Arial" w:hAnsi="Arial" w:cs="Arial"/>
+          <w:sz w:val="21"/>
+          <w:szCs w:val="21"/>
+          <w:bdr w:val="none" w:sz="0" w:space="0" w:color="auto" w:frame="1"/>
+        </w:rPr>
+        <w:t>e</w:t>
       </w:r>
       <w:r>
         <w:rPr>
@@ -811,17 +845,15 @@
         </w:rPr>
         <w:t xml:space="preserve">Dans le tableau suivant, on peut observer quelle conséquence l’heure de ce timbrage aura sur </w:t>
       </w:r>
-      <w:proofErr w:type="gramStart"/>
-      <w:r>
-        <w:rPr>
-          <w:rFonts w:ascii="Arial" w:hAnsi="Arial" w:cs="Arial"/>
-          <w:sz w:val="21"/>
-          <w:szCs w:val="21"/>
-          <w:shd w:val="clear" w:color="auto" w:fill="FFFFFF"/>
-        </w:rPr>
-        <w:t>la</w:t>
-      </w:r>
-      <w:proofErr w:type="gramEnd"/>
+      <w:r>
+        <w:rPr>
+          <w:rFonts w:ascii="Arial" w:hAnsi="Arial" w:cs="Arial"/>
+          <w:sz w:val="21"/>
+          <w:szCs w:val="21"/>
+          <w:shd w:val="clear" w:color="auto" w:fill="FFFFFF"/>
+        </w:rPr>
+        <w:t>le</w:t>
+      </w:r>
       <w:r>
         <w:rPr>
           <w:rFonts w:ascii="Arial" w:hAnsi="Arial" w:cs="Arial"/>
@@ -836,31 +868,19 @@
       <w:pPr>
         <w:pStyle w:val="Lgende"/>
         <w:keepNext/>
+        <w:jc w:val="both"/>
       </w:pPr>
       <w:r>
         <w:t xml:space="preserve">Tableau </w:t>
       </w:r>
-      <w:r>
-        <w:fldChar w:fldCharType="begin"/>
-      </w:r>
-      <w:r>
-        <w:instrText xml:space="preserve"> SEQ Tableau \* ARABIC </w:instrText>
-      </w:r>
-      <w:r>
-        <w:fldChar w:fldCharType="separate"/>
-      </w:r>
-      <w:r>
-        <w:rPr>
-          <w:noProof/>
-        </w:rPr>
-        <w:t>1</w:t>
-      </w:r>
-      <w:r>
-        <w:rPr>
-          <w:noProof/>
-        </w:rPr>
-        <w:fldChar w:fldCharType="end"/>
-      </w:r>
+      <w:fldSimple w:instr=" SEQ Tableau \* ARABIC ">
+        <w:r>
+          <w:rPr>
+            <w:noProof/>
+          </w:rPr>
+          <w:t>1</w:t>
+        </w:r>
+      </w:fldSimple>
       <w:r>
         <w:t xml:space="preserve"> Tableau des différents cas de figures et leurs conséquences lorsque l'élève timbre une fois dans la journée</w:t>
       </w:r>
@@ -1016,14 +1036,12 @@
               </w:rPr>
               <w:t xml:space="preserve">Un élève </w:t>
             </w:r>
-            <w:proofErr w:type="gramStart"/>
             <w:r>
               <w:rPr>
                 <w:lang w:val="fr-FR"/>
               </w:rPr>
-              <w:t>pars</w:t>
+              <w:t>part</w:t>
             </w:r>
-            <w:proofErr w:type="gramEnd"/>
             <w:r>
               <w:rPr>
                 <w:lang w:val="fr-FR"/>
@@ -1042,33 +1060,17 @@
               </w:rPr>
               <w:t xml:space="preserve">. </w:t>
             </w:r>
-            <w:proofErr w:type="spellStart"/>
             <w:r>
               <w:rPr>
                 <w:lang w:val="fr-FR"/>
               </w:rPr>
-              <w:t>Sont</w:t>
+              <w:t>Son</w:t>
             </w:r>
-            <w:proofErr w:type="spellEnd"/>
             <w:r>
               <w:rPr>
                 <w:lang w:val="fr-FR"/>
               </w:rPr>
-              <w:t xml:space="preserve"> premier timbrage </w:t>
-            </w:r>
-            <w:proofErr w:type="gramStart"/>
-            <w:r>
-              <w:rPr>
-                <w:lang w:val="fr-FR"/>
-              </w:rPr>
-              <w:t>a</w:t>
-            </w:r>
-            <w:proofErr w:type="gramEnd"/>
-            <w:r>
-              <w:rPr>
-                <w:lang w:val="fr-FR"/>
-              </w:rPr>
-              <w:t xml:space="preserve"> lieu à son départ à 17h</w:t>
+              <w:t xml:space="preserve"> premier timbrage a lieu à son départ à 17h</w:t>
             </w:r>
           </w:p>
         </w:tc>
@@ -1092,7 +1094,6 @@
                 <w:lang w:val="fr-FR"/>
               </w:rPr>
             </w:pPr>
-            <w:bookmarkStart w:id="0" w:name="_GoBack"/>
             <w:r>
               <w:rPr>
                 <w:lang w:val="fr-FR"/>
@@ -1119,7 +1120,6 @@
               </w:rPr>
               <w:t>Le temps entre 16h et l’heure de timbrage est ajouté.</w:t>
             </w:r>
-            <w:bookmarkEnd w:id="0"/>
           </w:p>
         </w:tc>
       </w:tr>
@@ -1198,7 +1198,14 @@
               <w:rPr>
                 <w:lang w:val="fr-FR"/>
               </w:rPr>
-              <w:t>Le système prendra comme base qu’il est parti en fin de journée (16h), avec toutes les pénalités (pause, pause-déjeuner) qui peuvent survenir. Le nombre d’heures nécessaires à faire pour cette journée sera soustrait de son temps.</w:t>
+              <w:t xml:space="preserve">Le système prendra comme base qu’il est parti en fin de journée (16h), avec toutes les pénalités (pause, pause-déjeuner) qui peuvent survenir. Le nombre d’heures nécessaires à faire pour cette journée sera soustrait de son </w:t>
+            </w:r>
+            <w:r>
+              <w:rPr>
+                <w:lang w:val="fr-FR"/>
+              </w:rPr>
+              <w:lastRenderedPageBreak/>
+              <w:t>temps.</w:t>
             </w:r>
           </w:p>
           <w:p>
@@ -1218,7 +1225,6 @@
               <w:rPr>
                 <w:lang w:val="fr-FR"/>
               </w:rPr>
-              <w:lastRenderedPageBreak/>
               <w:t>Le temps entre l’heure de timbrage et 16h sera ajouté au temps de l’élève.</w:t>
             </w:r>
           </w:p>
@@ -1387,325 +1393,54 @@
           <w:ilvl w:val="1"/>
           <w:numId w:val="1"/>
         </w:numPr>
-        <w:rPr>
-          <w:lang w:val="fr-FR"/>
-        </w:rPr>
-      </w:pPr>
-      <w:r>
-        <w:rPr>
-          <w:lang w:val="fr-FR"/>
-        </w:rPr>
-        <w:t>L’élève timbre deux fois rapidement</w:t>
+        <w:jc w:val="both"/>
+        <w:rPr>
+          <w:lang w:val="fr-FR"/>
+        </w:rPr>
+      </w:pPr>
+      <w:r>
+        <w:rPr>
+          <w:lang w:val="fr-FR"/>
+        </w:rPr>
+        <w:t>L’élève timbre un nombre de fois impaire dans la journée</w:t>
       </w:r>
     </w:p>
     <w:p>
       <w:pPr>
-        <w:rPr>
-          <w:rFonts w:ascii="Arial" w:hAnsi="Arial" w:cs="Arial"/>
-          <w:sz w:val="21"/>
-          <w:szCs w:val="21"/>
-          <w:shd w:val="clear" w:color="auto" w:fill="FFFFFF"/>
-        </w:rPr>
-      </w:pPr>
-      <w:r>
-        <w:rPr>
-          <w:rFonts w:ascii="Arial" w:hAnsi="Arial" w:cs="Arial"/>
-          <w:sz w:val="21"/>
-          <w:szCs w:val="21"/>
-          <w:shd w:val="clear" w:color="auto" w:fill="FFFFFF"/>
-        </w:rPr>
-        <w:t>Pour éviter les pauses rapides et</w:t>
-      </w:r>
-      <w:r>
-        <w:rPr>
-          <w:rStyle w:val="apple-converted-space"/>
-          <w:rFonts w:ascii="Arial" w:hAnsi="Arial" w:cs="Arial"/>
-          <w:sz w:val="21"/>
-          <w:szCs w:val="21"/>
-          <w:shd w:val="clear" w:color="auto" w:fill="FFFFFF"/>
-        </w:rPr>
-        <w:t> </w:t>
-      </w:r>
-      <w:r>
-        <w:rPr>
-          <w:rStyle w:val="sac"/>
-          <w:rFonts w:ascii="Arial" w:hAnsi="Arial" w:cs="Arial"/>
-          <w:sz w:val="21"/>
-          <w:szCs w:val="21"/>
-          <w:bdr w:val="none" w:sz="0" w:space="0" w:color="auto" w:frame="1"/>
-        </w:rPr>
-        <w:t>intempestives</w:t>
-      </w:r>
-      <w:r>
-        <w:rPr>
-          <w:rFonts w:ascii="Arial" w:hAnsi="Arial" w:cs="Arial"/>
-          <w:sz w:val="21"/>
-          <w:szCs w:val="21"/>
-          <w:shd w:val="clear" w:color="auto" w:fill="FFFFFF"/>
-        </w:rPr>
-        <w:t>, toute sortie doit</w:t>
-      </w:r>
-      <w:r>
-        <w:rPr>
-          <w:rStyle w:val="apple-converted-space"/>
-          <w:rFonts w:ascii="Arial" w:hAnsi="Arial" w:cs="Arial"/>
-          <w:sz w:val="21"/>
-          <w:szCs w:val="21"/>
-          <w:shd w:val="clear" w:color="auto" w:fill="FFFFFF"/>
-        </w:rPr>
-        <w:t> </w:t>
-      </w:r>
-      <w:proofErr w:type="spellStart"/>
-      <w:r>
-        <w:rPr>
-          <w:rStyle w:val="sac"/>
-          <w:rFonts w:ascii="Arial" w:hAnsi="Arial" w:cs="Arial"/>
-          <w:sz w:val="21"/>
-          <w:szCs w:val="21"/>
-          <w:bdr w:val="none" w:sz="0" w:space="0" w:color="auto" w:frame="1"/>
-        </w:rPr>
-        <w:t>durée</w:t>
-      </w:r>
-      <w:proofErr w:type="spellEnd"/>
-      <w:r>
-        <w:rPr>
-          <w:rStyle w:val="apple-converted-space"/>
-          <w:rFonts w:ascii="Arial" w:hAnsi="Arial" w:cs="Arial"/>
-          <w:sz w:val="21"/>
-          <w:szCs w:val="21"/>
-          <w:shd w:val="clear" w:color="auto" w:fill="FFFFFF"/>
-        </w:rPr>
-        <w:t> </w:t>
-      </w:r>
-      <w:r>
-        <w:rPr>
-          <w:rFonts w:ascii="Arial" w:hAnsi="Arial" w:cs="Arial"/>
-          <w:sz w:val="21"/>
-          <w:szCs w:val="21"/>
-          <w:bdr w:val="none" w:sz="0" w:space="0" w:color="auto" w:frame="1"/>
-        </w:rPr>
-        <w:t>aux minimums 5 minutes</w:t>
-      </w:r>
-      <w:r>
-        <w:rPr>
-          <w:rFonts w:ascii="Arial" w:hAnsi="Arial" w:cs="Arial"/>
-          <w:sz w:val="21"/>
-          <w:szCs w:val="21"/>
-          <w:shd w:val="clear" w:color="auto" w:fill="FFFFFF"/>
-        </w:rPr>
-        <w:t>. Si une sortie dure moins de 5 min, une pénalité de 5 minutes moins le temps de sortie effectif sera infligé</w:t>
-      </w:r>
-      <w:r>
-        <w:rPr>
-          <w:rStyle w:val="apple-converted-space"/>
-          <w:rFonts w:ascii="Arial" w:hAnsi="Arial" w:cs="Arial"/>
-          <w:sz w:val="21"/>
-          <w:szCs w:val="21"/>
-          <w:shd w:val="clear" w:color="auto" w:fill="FFFFFF"/>
-        </w:rPr>
-        <w:t> </w:t>
-      </w:r>
-      <w:r>
-        <w:rPr>
-          <w:rFonts w:ascii="Arial" w:hAnsi="Arial" w:cs="Arial"/>
-          <w:sz w:val="21"/>
-          <w:szCs w:val="21"/>
-          <w:bdr w:val="none" w:sz="0" w:space="0" w:color="auto" w:frame="1"/>
-        </w:rPr>
-        <w:t>à</w:t>
-      </w:r>
-      <w:r>
-        <w:rPr>
-          <w:rStyle w:val="apple-converted-space"/>
-          <w:rFonts w:ascii="Arial" w:hAnsi="Arial" w:cs="Arial"/>
-          <w:sz w:val="21"/>
-          <w:szCs w:val="21"/>
-          <w:shd w:val="clear" w:color="auto" w:fill="FFFFFF"/>
-        </w:rPr>
-        <w:t> </w:t>
-      </w:r>
-      <w:r>
-        <w:rPr>
-          <w:rFonts w:ascii="Arial" w:hAnsi="Arial" w:cs="Arial"/>
-          <w:sz w:val="21"/>
-          <w:szCs w:val="21"/>
-          <w:shd w:val="clear" w:color="auto" w:fill="FFFFFF"/>
-        </w:rPr>
-        <w:t>l’élève.</w:t>
-      </w:r>
-      <w:r>
-        <w:rPr>
-          <w:rStyle w:val="apple-converted-space"/>
-          <w:rFonts w:ascii="Arial" w:hAnsi="Arial" w:cs="Arial"/>
-          <w:sz w:val="21"/>
-          <w:szCs w:val="21"/>
-          <w:shd w:val="clear" w:color="auto" w:fill="FFFFFF"/>
-        </w:rPr>
-        <w:t> </w:t>
-      </w:r>
-      <w:r>
-        <w:rPr>
-          <w:rStyle w:val="sac"/>
-          <w:rFonts w:ascii="Arial" w:hAnsi="Arial" w:cs="Arial"/>
-          <w:sz w:val="21"/>
-          <w:szCs w:val="21"/>
-          <w:bdr w:val="none" w:sz="0" w:space="0" w:color="auto" w:frame="1"/>
-        </w:rPr>
-        <w:t>Cependant</w:t>
-      </w:r>
-      <w:r>
-        <w:rPr>
-          <w:rStyle w:val="apple-converted-space"/>
-          <w:rFonts w:ascii="Arial" w:hAnsi="Arial" w:cs="Arial"/>
-          <w:sz w:val="21"/>
-          <w:szCs w:val="21"/>
-          <w:shd w:val="clear" w:color="auto" w:fill="FFFFFF"/>
-        </w:rPr>
-        <w:t> </w:t>
-      </w:r>
-      <w:r>
-        <w:rPr>
-          <w:rFonts w:ascii="Arial" w:hAnsi="Arial" w:cs="Arial"/>
-          <w:sz w:val="21"/>
-          <w:szCs w:val="21"/>
-          <w:bdr w:val="none" w:sz="0" w:space="0" w:color="auto" w:frame="1"/>
-        </w:rPr>
-        <w:t>pour les différentes erreurs</w:t>
-      </w:r>
-      <w:r>
-        <w:rPr>
-          <w:rStyle w:val="apple-converted-space"/>
-          <w:rFonts w:ascii="Arial" w:hAnsi="Arial" w:cs="Arial"/>
-          <w:sz w:val="21"/>
-          <w:szCs w:val="21"/>
-          <w:shd w:val="clear" w:color="auto" w:fill="FFFFFF"/>
-        </w:rPr>
-        <w:t> </w:t>
-      </w:r>
-      <w:r>
-        <w:rPr>
-          <w:rFonts w:ascii="Arial" w:hAnsi="Arial" w:cs="Arial"/>
-          <w:sz w:val="21"/>
-          <w:szCs w:val="21"/>
-          <w:shd w:val="clear" w:color="auto" w:fill="FFFFFF"/>
-        </w:rPr>
-        <w:t>de timbrage, si le</w:t>
-      </w:r>
-      <w:r>
-        <w:rPr>
-          <w:rStyle w:val="apple-converted-space"/>
-          <w:rFonts w:ascii="Arial" w:hAnsi="Arial" w:cs="Arial"/>
-          <w:sz w:val="21"/>
-          <w:szCs w:val="21"/>
-          <w:shd w:val="clear" w:color="auto" w:fill="FFFFFF"/>
-        </w:rPr>
-        <w:t> </w:t>
-      </w:r>
-      <w:r>
-        <w:rPr>
-          <w:rStyle w:val="sac"/>
-          <w:rFonts w:ascii="Arial" w:hAnsi="Arial" w:cs="Arial"/>
-          <w:sz w:val="21"/>
-          <w:szCs w:val="21"/>
-          <w:bdr w:val="none" w:sz="0" w:space="0" w:color="auto" w:frame="1"/>
-        </w:rPr>
-        <w:t>système</w:t>
-      </w:r>
-      <w:r>
-        <w:rPr>
-          <w:rStyle w:val="apple-converted-space"/>
-          <w:rFonts w:ascii="Arial" w:hAnsi="Arial" w:cs="Arial"/>
-          <w:sz w:val="21"/>
-          <w:szCs w:val="21"/>
-          <w:shd w:val="clear" w:color="auto" w:fill="FFFFFF"/>
-        </w:rPr>
-        <w:t xml:space="preserve"> détecte </w:t>
-      </w:r>
-      <w:r>
-        <w:rPr>
-          <w:rFonts w:ascii="Arial" w:hAnsi="Arial" w:cs="Arial"/>
-          <w:sz w:val="21"/>
-          <w:szCs w:val="21"/>
-          <w:shd w:val="clear" w:color="auto" w:fill="FFFFFF"/>
-        </w:rPr>
-        <w:t>un départ et une arrive dans un</w:t>
-      </w:r>
-      <w:r>
-        <w:rPr>
-          <w:rStyle w:val="apple-converted-space"/>
-          <w:rFonts w:ascii="Arial" w:hAnsi="Arial" w:cs="Arial"/>
-          <w:sz w:val="21"/>
-          <w:szCs w:val="21"/>
-          <w:shd w:val="clear" w:color="auto" w:fill="FFFFFF"/>
-        </w:rPr>
-        <w:t> </w:t>
-      </w:r>
-      <w:r>
-        <w:rPr>
-          <w:rStyle w:val="sac"/>
-          <w:rFonts w:ascii="Arial" w:hAnsi="Arial" w:cs="Arial"/>
-          <w:sz w:val="21"/>
-          <w:szCs w:val="21"/>
-          <w:bdr w:val="none" w:sz="0" w:space="0" w:color="auto" w:frame="1"/>
-        </w:rPr>
-        <w:t>intervalle</w:t>
-      </w:r>
-      <w:r>
-        <w:rPr>
-          <w:rStyle w:val="apple-converted-space"/>
-          <w:rFonts w:ascii="Arial" w:hAnsi="Arial" w:cs="Arial"/>
-          <w:sz w:val="21"/>
-          <w:szCs w:val="21"/>
-          <w:shd w:val="clear" w:color="auto" w:fill="FFFFFF"/>
-        </w:rPr>
-        <w:t> </w:t>
-      </w:r>
-      <w:r>
-        <w:rPr>
-          <w:rFonts w:ascii="Arial" w:hAnsi="Arial" w:cs="Arial"/>
-          <w:sz w:val="21"/>
-          <w:szCs w:val="21"/>
-          <w:shd w:val="clear" w:color="auto" w:fill="FFFFFF"/>
-        </w:rPr>
-        <w:t>de 20 secondes,</w:t>
-      </w:r>
-      <w:r>
-        <w:rPr>
-          <w:rStyle w:val="apple-converted-space"/>
-          <w:rFonts w:ascii="Arial" w:hAnsi="Arial" w:cs="Arial"/>
-          <w:sz w:val="21"/>
-          <w:szCs w:val="21"/>
-          <w:shd w:val="clear" w:color="auto" w:fill="FFFFFF"/>
-        </w:rPr>
-        <w:t> </w:t>
-      </w:r>
-      <w:r>
-        <w:rPr>
-          <w:rFonts w:ascii="Arial" w:hAnsi="Arial" w:cs="Arial"/>
-          <w:sz w:val="21"/>
-          <w:szCs w:val="21"/>
-          <w:bdr w:val="none" w:sz="0" w:space="0" w:color="auto" w:frame="1"/>
-        </w:rPr>
-        <w:t>aucune pénalité</w:t>
-      </w:r>
-      <w:r>
-        <w:rPr>
-          <w:rStyle w:val="apple-converted-space"/>
-          <w:rFonts w:ascii="Arial" w:hAnsi="Arial" w:cs="Arial"/>
-          <w:sz w:val="21"/>
-          <w:szCs w:val="21"/>
-          <w:shd w:val="clear" w:color="auto" w:fill="FFFFFF"/>
-        </w:rPr>
-        <w:t> </w:t>
-      </w:r>
-      <w:r>
-        <w:rPr>
-          <w:rFonts w:ascii="Arial" w:hAnsi="Arial" w:cs="Arial"/>
-          <w:sz w:val="21"/>
-          <w:szCs w:val="21"/>
-          <w:shd w:val="clear" w:color="auto" w:fill="FFFFFF"/>
-        </w:rPr>
-        <w:t>ne sera effectué.</w:t>
+        <w:jc w:val="both"/>
+        <w:rPr>
+          <w:lang w:val="fr-FR"/>
+        </w:rPr>
+      </w:pPr>
+      <w:r>
+        <w:rPr>
+          <w:lang w:val="fr-FR"/>
+        </w:rPr>
+        <w:t>Toute les périodes où il y a une arrivée suivit d’un départ seront compt</w:t>
+      </w:r>
+      <w:r>
+        <w:rPr>
+          <w:lang w:val="fr-FR"/>
+        </w:rPr>
+        <w:t>é</w:t>
+      </w:r>
+      <w:r>
+        <w:rPr>
+          <w:lang w:val="fr-FR"/>
+        </w:rPr>
+        <w:t>s dans son temps journalier. Comme le nombre de timbrage est impair, il sera forcément suivi d’un départ sans retour avant la fin de la journée. Toute la période entre cette arrivée et la fin de la journée ne sera pas comptabilis</w:t>
+      </w:r>
+      <w:r>
+        <w:rPr>
+          <w:lang w:val="fr-FR"/>
+        </w:rPr>
+        <w:t>é</w:t>
+      </w:r>
+      <w:r>
+        <w:rPr>
+          <w:lang w:val="fr-FR"/>
+        </w:rPr>
+        <w:t>e.</w:t>
       </w:r>
     </w:p>
     <w:p>
@@ -1715,19 +1450,361 @@
           <w:ilvl w:val="1"/>
           <w:numId w:val="1"/>
         </w:numPr>
-        <w:rPr>
-          <w:lang w:val="fr-FR"/>
-        </w:rPr>
-      </w:pPr>
-      <w:r>
-        <w:rPr>
-          <w:lang w:val="fr-FR"/>
-        </w:rPr>
-        <w:t>L’élève ne prend pas de pause toutes les quatre heures</w:t>
+        <w:jc w:val="both"/>
+        <w:rPr>
+          <w:lang w:val="fr-FR"/>
+        </w:rPr>
+      </w:pPr>
+      <w:r>
+        <w:rPr>
+          <w:lang w:val="fr-FR"/>
+        </w:rPr>
+        <w:t>L’élève timbre deux fois rapidement</w:t>
       </w:r>
     </w:p>
     <w:p>
       <w:pPr>
+        <w:jc w:val="both"/>
+        <w:rPr>
+          <w:rFonts w:ascii="Arial" w:hAnsi="Arial" w:cs="Arial"/>
+          <w:sz w:val="21"/>
+          <w:szCs w:val="21"/>
+          <w:shd w:val="clear" w:color="auto" w:fill="FFFFFF"/>
+        </w:rPr>
+      </w:pPr>
+      <w:r>
+        <w:rPr>
+          <w:rFonts w:ascii="Arial" w:hAnsi="Arial" w:cs="Arial"/>
+          <w:sz w:val="21"/>
+          <w:szCs w:val="21"/>
+          <w:shd w:val="clear" w:color="auto" w:fill="FFFFFF"/>
+        </w:rPr>
+        <w:t>Pour éviter les pauses rapides et</w:t>
+      </w:r>
+      <w:r>
+        <w:rPr>
+          <w:rStyle w:val="apple-converted-space"/>
+          <w:rFonts w:ascii="Arial" w:hAnsi="Arial" w:cs="Arial"/>
+          <w:sz w:val="21"/>
+          <w:szCs w:val="21"/>
+          <w:shd w:val="clear" w:color="auto" w:fill="FFFFFF"/>
+        </w:rPr>
+        <w:t> </w:t>
+      </w:r>
+      <w:r>
+        <w:rPr>
+          <w:rStyle w:val="sac"/>
+          <w:rFonts w:ascii="Arial" w:hAnsi="Arial" w:cs="Arial"/>
+          <w:sz w:val="21"/>
+          <w:szCs w:val="21"/>
+          <w:bdr w:val="none" w:sz="0" w:space="0" w:color="auto" w:frame="1"/>
+        </w:rPr>
+        <w:t>intempestives</w:t>
+      </w:r>
+      <w:r>
+        <w:rPr>
+          <w:rFonts w:ascii="Arial" w:hAnsi="Arial" w:cs="Arial"/>
+          <w:sz w:val="21"/>
+          <w:szCs w:val="21"/>
+          <w:shd w:val="clear" w:color="auto" w:fill="FFFFFF"/>
+        </w:rPr>
+        <w:t>, toute sortie doit</w:t>
+      </w:r>
+      <w:r>
+        <w:rPr>
+          <w:rStyle w:val="apple-converted-space"/>
+          <w:rFonts w:ascii="Arial" w:hAnsi="Arial" w:cs="Arial"/>
+          <w:sz w:val="21"/>
+          <w:szCs w:val="21"/>
+          <w:shd w:val="clear" w:color="auto" w:fill="FFFFFF"/>
+        </w:rPr>
+        <w:t> </w:t>
+      </w:r>
+      <w:r>
+        <w:rPr>
+          <w:rStyle w:val="sac"/>
+          <w:rFonts w:ascii="Arial" w:hAnsi="Arial" w:cs="Arial"/>
+          <w:sz w:val="21"/>
+          <w:szCs w:val="21"/>
+          <w:bdr w:val="none" w:sz="0" w:space="0" w:color="auto" w:frame="1"/>
+        </w:rPr>
+        <w:t>du</w:t>
+      </w:r>
+      <w:bookmarkStart w:id="0" w:name="_GoBack"/>
+      <w:bookmarkEnd w:id="0"/>
+      <w:r>
+        <w:rPr>
+          <w:rStyle w:val="sac"/>
+          <w:rFonts w:ascii="Arial" w:hAnsi="Arial" w:cs="Arial"/>
+          <w:sz w:val="21"/>
+          <w:szCs w:val="21"/>
+          <w:bdr w:val="none" w:sz="0" w:space="0" w:color="auto" w:frame="1"/>
+        </w:rPr>
+        <w:t>rée</w:t>
+      </w:r>
+      <w:r>
+        <w:rPr>
+          <w:rStyle w:val="apple-converted-space"/>
+          <w:rFonts w:ascii="Arial" w:hAnsi="Arial" w:cs="Arial"/>
+          <w:sz w:val="21"/>
+          <w:szCs w:val="21"/>
+          <w:shd w:val="clear" w:color="auto" w:fill="FFFFFF"/>
+        </w:rPr>
+        <w:t> </w:t>
+      </w:r>
+      <w:r>
+        <w:rPr>
+          <w:rFonts w:ascii="Arial" w:hAnsi="Arial" w:cs="Arial"/>
+          <w:sz w:val="21"/>
+          <w:szCs w:val="21"/>
+          <w:bdr w:val="none" w:sz="0" w:space="0" w:color="auto" w:frame="1"/>
+        </w:rPr>
+        <w:t>aux minimums 5 minutes</w:t>
+      </w:r>
+      <w:r>
+        <w:rPr>
+          <w:rFonts w:ascii="Arial" w:hAnsi="Arial" w:cs="Arial"/>
+          <w:sz w:val="21"/>
+          <w:szCs w:val="21"/>
+          <w:shd w:val="clear" w:color="auto" w:fill="FFFFFF"/>
+        </w:rPr>
+        <w:t>. Si une sortie dure moins de 5 min, une pénalité de 5 minutes moins le temps de sortie effectif sera infligé</w:t>
+      </w:r>
+      <w:r>
+        <w:rPr>
+          <w:rStyle w:val="apple-converted-space"/>
+          <w:rFonts w:ascii="Arial" w:hAnsi="Arial" w:cs="Arial"/>
+          <w:sz w:val="21"/>
+          <w:szCs w:val="21"/>
+          <w:shd w:val="clear" w:color="auto" w:fill="FFFFFF"/>
+        </w:rPr>
+        <w:t> </w:t>
+      </w:r>
+      <w:r>
+        <w:rPr>
+          <w:rFonts w:ascii="Arial" w:hAnsi="Arial" w:cs="Arial"/>
+          <w:sz w:val="21"/>
+          <w:szCs w:val="21"/>
+          <w:bdr w:val="none" w:sz="0" w:space="0" w:color="auto" w:frame="1"/>
+        </w:rPr>
+        <w:t>à</w:t>
+      </w:r>
+      <w:r>
+        <w:rPr>
+          <w:rStyle w:val="apple-converted-space"/>
+          <w:rFonts w:ascii="Arial" w:hAnsi="Arial" w:cs="Arial"/>
+          <w:sz w:val="21"/>
+          <w:szCs w:val="21"/>
+          <w:shd w:val="clear" w:color="auto" w:fill="FFFFFF"/>
+        </w:rPr>
+        <w:t> </w:t>
+      </w:r>
+      <w:r>
+        <w:rPr>
+          <w:rFonts w:ascii="Arial" w:hAnsi="Arial" w:cs="Arial"/>
+          <w:sz w:val="21"/>
+          <w:szCs w:val="21"/>
+          <w:shd w:val="clear" w:color="auto" w:fill="FFFFFF"/>
+        </w:rPr>
+        <w:t>l’élève.</w:t>
+      </w:r>
+      <w:r>
+        <w:rPr>
+          <w:rStyle w:val="apple-converted-space"/>
+          <w:rFonts w:ascii="Arial" w:hAnsi="Arial" w:cs="Arial"/>
+          <w:sz w:val="21"/>
+          <w:szCs w:val="21"/>
+          <w:shd w:val="clear" w:color="auto" w:fill="FFFFFF"/>
+        </w:rPr>
+        <w:t> </w:t>
+      </w:r>
+      <w:r>
+        <w:rPr>
+          <w:rStyle w:val="sac"/>
+          <w:rFonts w:ascii="Arial" w:hAnsi="Arial" w:cs="Arial"/>
+          <w:sz w:val="21"/>
+          <w:szCs w:val="21"/>
+          <w:bdr w:val="none" w:sz="0" w:space="0" w:color="auto" w:frame="1"/>
+        </w:rPr>
+        <w:t>Cependant</w:t>
+      </w:r>
+      <w:r>
+        <w:rPr>
+          <w:rStyle w:val="apple-converted-space"/>
+          <w:rFonts w:ascii="Arial" w:hAnsi="Arial" w:cs="Arial"/>
+          <w:sz w:val="21"/>
+          <w:szCs w:val="21"/>
+          <w:shd w:val="clear" w:color="auto" w:fill="FFFFFF"/>
+        </w:rPr>
+        <w:t> </w:t>
+      </w:r>
+      <w:r>
+        <w:rPr>
+          <w:rFonts w:ascii="Arial" w:hAnsi="Arial" w:cs="Arial"/>
+          <w:sz w:val="21"/>
+          <w:szCs w:val="21"/>
+          <w:bdr w:val="none" w:sz="0" w:space="0" w:color="auto" w:frame="1"/>
+        </w:rPr>
+        <w:t>pour les différentes erreurs</w:t>
+      </w:r>
+      <w:r>
+        <w:rPr>
+          <w:rStyle w:val="apple-converted-space"/>
+          <w:rFonts w:ascii="Arial" w:hAnsi="Arial" w:cs="Arial"/>
+          <w:sz w:val="21"/>
+          <w:szCs w:val="21"/>
+          <w:shd w:val="clear" w:color="auto" w:fill="FFFFFF"/>
+        </w:rPr>
+        <w:t> </w:t>
+      </w:r>
+      <w:r>
+        <w:rPr>
+          <w:rFonts w:ascii="Arial" w:hAnsi="Arial" w:cs="Arial"/>
+          <w:sz w:val="21"/>
+          <w:szCs w:val="21"/>
+          <w:shd w:val="clear" w:color="auto" w:fill="FFFFFF"/>
+        </w:rPr>
+        <w:t>de timbrage, si le</w:t>
+      </w:r>
+      <w:r>
+        <w:rPr>
+          <w:rStyle w:val="apple-converted-space"/>
+          <w:rFonts w:ascii="Arial" w:hAnsi="Arial" w:cs="Arial"/>
+          <w:sz w:val="21"/>
+          <w:szCs w:val="21"/>
+          <w:shd w:val="clear" w:color="auto" w:fill="FFFFFF"/>
+        </w:rPr>
+        <w:t> </w:t>
+      </w:r>
+      <w:r>
+        <w:rPr>
+          <w:rStyle w:val="sac"/>
+          <w:rFonts w:ascii="Arial" w:hAnsi="Arial" w:cs="Arial"/>
+          <w:sz w:val="21"/>
+          <w:szCs w:val="21"/>
+          <w:bdr w:val="none" w:sz="0" w:space="0" w:color="auto" w:frame="1"/>
+        </w:rPr>
+        <w:t>système</w:t>
+      </w:r>
+      <w:r>
+        <w:rPr>
+          <w:rStyle w:val="apple-converted-space"/>
+          <w:rFonts w:ascii="Arial" w:hAnsi="Arial" w:cs="Arial"/>
+          <w:sz w:val="21"/>
+          <w:szCs w:val="21"/>
+          <w:shd w:val="clear" w:color="auto" w:fill="FFFFFF"/>
+        </w:rPr>
+        <w:t xml:space="preserve"> détecte </w:t>
+      </w:r>
+      <w:r>
+        <w:rPr>
+          <w:rFonts w:ascii="Arial" w:hAnsi="Arial" w:cs="Arial"/>
+          <w:sz w:val="21"/>
+          <w:szCs w:val="21"/>
+          <w:shd w:val="clear" w:color="auto" w:fill="FFFFFF"/>
+        </w:rPr>
+        <w:t>un départ et une arrive dans un</w:t>
+      </w:r>
+      <w:r>
+        <w:rPr>
+          <w:rStyle w:val="apple-converted-space"/>
+          <w:rFonts w:ascii="Arial" w:hAnsi="Arial" w:cs="Arial"/>
+          <w:sz w:val="21"/>
+          <w:szCs w:val="21"/>
+          <w:shd w:val="clear" w:color="auto" w:fill="FFFFFF"/>
+        </w:rPr>
+        <w:t> </w:t>
+      </w:r>
+      <w:r>
+        <w:rPr>
+          <w:rStyle w:val="sac"/>
+          <w:rFonts w:ascii="Arial" w:hAnsi="Arial" w:cs="Arial"/>
+          <w:sz w:val="21"/>
+          <w:szCs w:val="21"/>
+          <w:bdr w:val="none" w:sz="0" w:space="0" w:color="auto" w:frame="1"/>
+        </w:rPr>
+        <w:t>intervalle</w:t>
+      </w:r>
+      <w:r>
+        <w:rPr>
+          <w:rStyle w:val="apple-converted-space"/>
+          <w:rFonts w:ascii="Arial" w:hAnsi="Arial" w:cs="Arial"/>
+          <w:sz w:val="21"/>
+          <w:szCs w:val="21"/>
+          <w:shd w:val="clear" w:color="auto" w:fill="FFFFFF"/>
+        </w:rPr>
+        <w:t> </w:t>
+      </w:r>
+      <w:r>
+        <w:rPr>
+          <w:rFonts w:ascii="Arial" w:hAnsi="Arial" w:cs="Arial"/>
+          <w:sz w:val="21"/>
+          <w:szCs w:val="21"/>
+          <w:shd w:val="clear" w:color="auto" w:fill="FFFFFF"/>
+        </w:rPr>
+        <w:t>de 20 secondes,</w:t>
+      </w:r>
+      <w:r>
+        <w:rPr>
+          <w:rStyle w:val="apple-converted-space"/>
+          <w:rFonts w:ascii="Arial" w:hAnsi="Arial" w:cs="Arial"/>
+          <w:sz w:val="21"/>
+          <w:szCs w:val="21"/>
+          <w:shd w:val="clear" w:color="auto" w:fill="FFFFFF"/>
+        </w:rPr>
+        <w:t> </w:t>
+      </w:r>
+      <w:r>
+        <w:rPr>
+          <w:rFonts w:ascii="Arial" w:hAnsi="Arial" w:cs="Arial"/>
+          <w:sz w:val="21"/>
+          <w:szCs w:val="21"/>
+          <w:bdr w:val="none" w:sz="0" w:space="0" w:color="auto" w:frame="1"/>
+        </w:rPr>
+        <w:t>aucune pénalité</w:t>
+      </w:r>
+      <w:r>
+        <w:rPr>
+          <w:rStyle w:val="apple-converted-space"/>
+          <w:rFonts w:ascii="Arial" w:hAnsi="Arial" w:cs="Arial"/>
+          <w:sz w:val="21"/>
+          <w:szCs w:val="21"/>
+          <w:shd w:val="clear" w:color="auto" w:fill="FFFFFF"/>
+        </w:rPr>
+        <w:t> </w:t>
+      </w:r>
+      <w:r>
+        <w:rPr>
+          <w:rFonts w:ascii="Arial" w:hAnsi="Arial" w:cs="Arial"/>
+          <w:sz w:val="21"/>
+          <w:szCs w:val="21"/>
+          <w:shd w:val="clear" w:color="auto" w:fill="FFFFFF"/>
+        </w:rPr>
+        <w:t>ne sera effectué.</w:t>
+      </w:r>
+    </w:p>
+    <w:p>
+      <w:pPr>
+        <w:pStyle w:val="Titre2"/>
+        <w:numPr>
+          <w:ilvl w:val="1"/>
+          <w:numId w:val="1"/>
+        </w:numPr>
+        <w:jc w:val="both"/>
+        <w:rPr>
+          <w:lang w:val="fr-FR"/>
+        </w:rPr>
+      </w:pPr>
+      <w:r>
+        <w:rPr>
+          <w:lang w:val="fr-FR"/>
+        </w:rPr>
+        <w:t>L’élève ne prend pas de pause toutes les quatre heures</w:t>
+      </w:r>
+    </w:p>
+    <w:p>
+      <w:pPr>
+        <w:jc w:val="both"/>
         <w:rPr>
           <w:lang w:val="fr-FR"/>
         </w:rPr>
@@ -1746,6 +1823,7 @@
           <w:ilvl w:val="0"/>
           <w:numId w:val="3"/>
         </w:numPr>
+        <w:jc w:val="both"/>
         <w:rPr>
           <w:lang w:val="fr-FR"/>
         </w:rPr>
@@ -1764,10 +1842,102 @@
           <w:ilvl w:val="0"/>
           <w:numId w:val="3"/>
         </w:numPr>
-        <w:rPr>
-          <w:lang w:val="fr-FR"/>
-        </w:rPr>
-      </w:pPr>
+        <w:jc w:val="both"/>
+        <w:rPr>
+          <w:lang w:val="fr-FR"/>
+        </w:rPr>
+      </w:pPr>
+      <w:r>
+        <w:rPr>
+          <w:lang w:val="fr-FR"/>
+        </w:rPr>
+        <w:t xml:space="preserve">Lorsque l’élève timbre pour partir, si la </w:t>
+      </w:r>
+      <w:r>
+        <w:rPr>
+          <w:lang w:val="fr-FR"/>
+        </w:rPr>
+        <w:t>période</w:t>
+      </w:r>
+      <w:r>
+        <w:rPr>
+          <w:lang w:val="fr-FR"/>
+        </w:rPr>
+        <w:t xml:space="preserve"> de travail est supérieure à 4h, on enregistre qu’il y a eu une faute</w:t>
+      </w:r>
+      <w:r>
+        <w:rPr>
+          <w:lang w:val="fr-FR"/>
+        </w:rPr>
+        <w:t xml:space="preserve"> et qu’il faut alerter l’enseignant. S’i</w:t>
+      </w:r>
+      <w:r>
+        <w:rPr>
+          <w:lang w:val="fr-FR"/>
+        </w:rPr>
+        <w:t>l prend un</w:t>
+      </w:r>
+      <w:r>
+        <w:rPr>
+          <w:lang w:val="fr-FR"/>
+        </w:rPr>
+        <w:t>e</w:t>
+      </w:r>
+      <w:r>
+        <w:rPr>
+          <w:lang w:val="fr-FR"/>
+        </w:rPr>
+        <w:t xml:space="preserve"> pause de</w:t>
+      </w:r>
+      <w:r>
+        <w:rPr>
+          <w:lang w:val="fr-FR"/>
+        </w:rPr>
+        <w:t xml:space="preserve"> 20 minutes </w:t>
+      </w:r>
+      <w:r>
+        <w:rPr>
+          <w:lang w:val="fr-FR"/>
+        </w:rPr>
+        <w:lastRenderedPageBreak/>
+        <w:t xml:space="preserve">après avoir travaillé pendant 4h01 par exemple, le système ne lui </w:t>
+      </w:r>
+      <w:r>
+        <w:rPr>
+          <w:lang w:val="fr-FR"/>
+        </w:rPr>
+        <w:t>enlèvera</w:t>
+      </w:r>
+      <w:r>
+        <w:rPr>
+          <w:lang w:val="fr-FR"/>
+        </w:rPr>
+        <w:t xml:space="preserve"> pas 20 minutes de plus, </w:t>
+      </w:r>
+      <w:r>
+        <w:rPr>
+          <w:lang w:val="fr-FR"/>
+        </w:rPr>
+        <w:t>néanmoins</w:t>
+      </w:r>
+      <w:r>
+        <w:rPr>
+          <w:lang w:val="fr-FR"/>
+        </w:rPr>
+        <w:t xml:space="preserve"> l’enseignant sera quand </w:t>
+      </w:r>
+      <w:r>
+        <w:rPr>
+          <w:lang w:val="fr-FR"/>
+        </w:rPr>
+        <w:t>même alert</w:t>
+      </w:r>
+      <w:r>
+        <w:rPr>
+          <w:lang w:val="fr-FR"/>
+        </w:rPr>
+        <w:t>é</w:t>
+      </w:r>
       <w:r>
         <w:rPr>
           <w:lang w:val="fr-FR"/>
@@ -1778,118 +1948,14 @@
         <w:rPr>
           <w:lang w:val="fr-FR"/>
         </w:rPr>
-        <w:t xml:space="preserve">Lorsque l’élève timbre pour partir, si </w:t>
-      </w:r>
-      <w:proofErr w:type="gramStart"/>
-      <w:r>
-        <w:rPr>
-          <w:lang w:val="fr-FR"/>
-        </w:rPr>
-        <w:t>la</w:t>
-      </w:r>
-      <w:proofErr w:type="gramEnd"/>
-      <w:r>
-        <w:rPr>
-          <w:lang w:val="fr-FR"/>
-        </w:rPr>
-        <w:t xml:space="preserve"> </w:t>
-      </w:r>
-      <w:proofErr w:type="spellStart"/>
-      <w:r>
-        <w:rPr>
-          <w:lang w:val="fr-FR"/>
-        </w:rPr>
-        <w:t>periode</w:t>
-      </w:r>
-      <w:proofErr w:type="spellEnd"/>
-      <w:r>
-        <w:rPr>
-          <w:lang w:val="fr-FR"/>
-        </w:rPr>
-        <w:t xml:space="preserve"> de travail est supérieure à 4h, on enregistre qu’il y a eu une faute</w:t>
-      </w:r>
-      <w:r>
-        <w:rPr>
-          <w:lang w:val="fr-FR"/>
-        </w:rPr>
-        <w:t xml:space="preserve"> et qu’il faut alerter l’enseignant. S’i</w:t>
-      </w:r>
-      <w:r>
-        <w:rPr>
-          <w:lang w:val="fr-FR"/>
-        </w:rPr>
-        <w:t>l prend un pause de</w:t>
-      </w:r>
-      <w:r>
-        <w:rPr>
-          <w:lang w:val="fr-FR"/>
-        </w:rPr>
-        <w:t xml:space="preserve"> 20 minutes après avoir travaillé pendant 4h01 par exemple, le système ne lui </w:t>
-      </w:r>
-      <w:proofErr w:type="spellStart"/>
-      <w:r>
-        <w:rPr>
-          <w:lang w:val="fr-FR"/>
-        </w:rPr>
-        <w:t>enlévera</w:t>
-      </w:r>
-      <w:proofErr w:type="spellEnd"/>
-      <w:r>
-        <w:rPr>
-          <w:lang w:val="fr-FR"/>
-        </w:rPr>
-        <w:t xml:space="preserve"> pas 20 minutes de plus, </w:t>
-      </w:r>
-      <w:proofErr w:type="spellStart"/>
-      <w:r>
-        <w:rPr>
-          <w:lang w:val="fr-FR"/>
-        </w:rPr>
-        <w:t>néamoins</w:t>
-      </w:r>
-      <w:proofErr w:type="spellEnd"/>
-      <w:r>
-        <w:rPr>
-          <w:lang w:val="fr-FR"/>
-        </w:rPr>
-        <w:t xml:space="preserve"> l’enseignant sera quand </w:t>
-      </w:r>
-      <w:proofErr w:type="spellStart"/>
-      <w:r>
-        <w:rPr>
-          <w:lang w:val="fr-FR"/>
-        </w:rPr>
-        <w:t>meme</w:t>
-      </w:r>
-      <w:proofErr w:type="spellEnd"/>
-      <w:r>
-        <w:rPr>
-          <w:lang w:val="fr-FR"/>
-        </w:rPr>
-        <w:t xml:space="preserve"> alerter </w:t>
-      </w:r>
-      <w:proofErr w:type="gramStart"/>
-      <w:r>
-        <w:rPr>
-          <w:lang w:val="fr-FR"/>
-        </w:rPr>
-        <w:t>de la trop longue</w:t>
-      </w:r>
-      <w:proofErr w:type="gramEnd"/>
-      <w:r>
-        <w:rPr>
-          <w:lang w:val="fr-FR"/>
-        </w:rPr>
-        <w:t xml:space="preserve"> </w:t>
-      </w:r>
-      <w:proofErr w:type="spellStart"/>
-      <w:r>
-        <w:rPr>
-          <w:lang w:val="fr-FR"/>
-        </w:rPr>
-        <w:t>periode</w:t>
-      </w:r>
-      <w:proofErr w:type="spellEnd"/>
+        <w:t xml:space="preserve">de la trop longue </w:t>
+      </w:r>
+      <w:r>
+        <w:rPr>
+          <w:lang w:val="fr-FR"/>
+        </w:rPr>
+        <w:t>période</w:t>
+      </w:r>
       <w:r>
         <w:rPr>
           <w:lang w:val="fr-FR"/>
@@ -1904,192 +1970,433 @@
           <w:ilvl w:val="1"/>
           <w:numId w:val="1"/>
         </w:numPr>
-        <w:rPr>
-          <w:lang w:val="fr-FR"/>
-        </w:rPr>
-      </w:pPr>
-      <w:r>
-        <w:rPr>
-          <w:lang w:val="fr-FR"/>
-        </w:rPr>
-        <w:lastRenderedPageBreak/>
-        <w:t xml:space="preserve">L’élève prend une pause trop courte pour </w:t>
-      </w:r>
-      <w:proofErr w:type="spellStart"/>
-      <w:r>
-        <w:rPr>
-          <w:lang w:val="fr-FR"/>
-        </w:rPr>
-        <w:t>dejeuner</w:t>
-      </w:r>
-      <w:proofErr w:type="spellEnd"/>
+        <w:jc w:val="both"/>
+        <w:rPr>
+          <w:lang w:val="fr-FR"/>
+        </w:rPr>
+      </w:pPr>
+      <w:r>
+        <w:rPr>
+          <w:lang w:val="fr-FR"/>
+        </w:rPr>
+        <w:t xml:space="preserve">L’élève </w:t>
+      </w:r>
+      <w:r>
+        <w:rPr>
+          <w:lang w:val="fr-FR"/>
+        </w:rPr>
+        <w:t>ne prend pas de pause</w:t>
+      </w:r>
+      <w:r>
+        <w:rPr>
+          <w:lang w:val="fr-FR"/>
+        </w:rPr>
+        <w:t xml:space="preserve"> pour </w:t>
+      </w:r>
+      <w:r>
+        <w:rPr>
+          <w:lang w:val="fr-FR"/>
+        </w:rPr>
+        <w:t>déjeuner</w:t>
+      </w:r>
     </w:p>
     <w:p>
       <w:pPr>
-        <w:rPr>
-          <w:lang w:val="fr-FR"/>
-        </w:rPr>
-      </w:pPr>
-      <w:r>
-        <w:rPr>
-          <w:lang w:val="fr-FR"/>
-        </w:rPr>
-        <w:t xml:space="preserve">Selon la </w:t>
-      </w:r>
-      <w:proofErr w:type="spellStart"/>
-      <w:r>
-        <w:rPr>
-          <w:lang w:val="fr-FR"/>
-        </w:rPr>
-        <w:t>régle</w:t>
-      </w:r>
-      <w:proofErr w:type="spellEnd"/>
-      <w:r>
-        <w:rPr>
-          <w:lang w:val="fr-FR"/>
-        </w:rPr>
-        <w:t xml:space="preserve">, chaque élève est tenue de prendre une pause de 30 </w:t>
-      </w:r>
-      <w:proofErr w:type="spellStart"/>
-      <w:r>
-        <w:rPr>
-          <w:lang w:val="fr-FR"/>
-        </w:rPr>
-        <w:t>minutres</w:t>
-      </w:r>
-      <w:proofErr w:type="spellEnd"/>
-      <w:r>
-        <w:rPr>
-          <w:lang w:val="fr-FR"/>
-        </w:rPr>
-        <w:t xml:space="preserve"> pour les repas. Une seul solution s’offre à nous, pour pouvoir aussi gérer les cas ou </w:t>
-      </w:r>
-      <w:proofErr w:type="spellStart"/>
-      <w:r>
-        <w:rPr>
-          <w:lang w:val="fr-FR"/>
-        </w:rPr>
-        <w:t>quelq’un</w:t>
-      </w:r>
-      <w:proofErr w:type="spellEnd"/>
-      <w:r>
-        <w:rPr>
-          <w:lang w:val="fr-FR"/>
-        </w:rPr>
-        <w:t xml:space="preserve"> va prendre un pause durant le temps du </w:t>
-      </w:r>
-      <w:proofErr w:type="spellStart"/>
-      <w:r>
-        <w:rPr>
-          <w:lang w:val="fr-FR"/>
-        </w:rPr>
-        <w:t>dejeuner</w:t>
-      </w:r>
-      <w:proofErr w:type="spellEnd"/>
-    </w:p>
-    <w:p>
-      <w:pPr>
-        <w:pStyle w:val="Paragraphedeliste"/>
-        <w:numPr>
-          <w:ilvl w:val="0"/>
-          <w:numId w:val="5"/>
-        </w:numPr>
-        <w:rPr>
-          <w:lang w:val="fr-FR"/>
-        </w:rPr>
-      </w:pPr>
-      <w:r>
-        <w:rPr>
-          <w:lang w:val="fr-FR"/>
-        </w:rPr>
-        <w:t xml:space="preserve">Si, durant la </w:t>
-      </w:r>
-      <w:proofErr w:type="spellStart"/>
-      <w:r>
-        <w:rPr>
-          <w:lang w:val="fr-FR"/>
-        </w:rPr>
-        <w:t>periode</w:t>
-      </w:r>
-      <w:proofErr w:type="spellEnd"/>
-      <w:r>
-        <w:rPr>
-          <w:lang w:val="fr-FR"/>
-        </w:rPr>
-        <w:t xml:space="preserve"> de 11h jusqu’à 13h30, le système </w:t>
-      </w:r>
-      <w:proofErr w:type="spellStart"/>
-      <w:r>
-        <w:rPr>
-          <w:lang w:val="fr-FR"/>
-        </w:rPr>
-        <w:t>detecte</w:t>
-      </w:r>
-      <w:proofErr w:type="spellEnd"/>
-      <w:r>
-        <w:rPr>
-          <w:lang w:val="fr-FR"/>
+        <w:jc w:val="both"/>
+        <w:rPr>
+          <w:lang w:val="fr-FR"/>
+        </w:rPr>
+      </w:pPr>
+      <w:r>
+        <w:rPr>
+          <w:rFonts w:cs="Arial"/>
+          <w:shd w:val="clear" w:color="auto" w:fill="FFFFFF"/>
+        </w:rPr>
+        <w:t>Selon la</w:t>
+      </w:r>
+      <w:r>
+        <w:rPr>
+          <w:rStyle w:val="apple-converted-space"/>
+          <w:rFonts w:cs="Arial"/>
+          <w:shd w:val="clear" w:color="auto" w:fill="FFFFFF"/>
+        </w:rPr>
+        <w:t> </w:t>
+      </w:r>
+      <w:r>
+        <w:rPr>
+          <w:rStyle w:val="sac"/>
+          <w:rFonts w:cs="Arial"/>
+          <w:bdr w:val="none" w:sz="0" w:space="0" w:color="auto" w:frame="1"/>
+        </w:rPr>
+        <w:t>règle</w:t>
+      </w:r>
+      <w:r>
+        <w:rPr>
+          <w:rFonts w:cs="Arial"/>
+          <w:shd w:val="clear" w:color="auto" w:fill="FFFFFF"/>
+        </w:rPr>
+        <w:t>, chaque élève est tenue de prendre une pause de 30</w:t>
+      </w:r>
+      <w:r>
+        <w:rPr>
+          <w:rStyle w:val="apple-converted-space"/>
+          <w:rFonts w:cs="Arial"/>
+          <w:shd w:val="clear" w:color="auto" w:fill="FFFFFF"/>
+        </w:rPr>
+        <w:t> </w:t>
+      </w:r>
+      <w:r>
+        <w:rPr>
+          <w:rStyle w:val="sac"/>
+          <w:rFonts w:cs="Arial"/>
+          <w:bdr w:val="none" w:sz="0" w:space="0" w:color="auto" w:frame="1"/>
+        </w:rPr>
+        <w:t>minutes</w:t>
+      </w:r>
+      <w:r>
+        <w:rPr>
+          <w:rStyle w:val="apple-converted-space"/>
+          <w:rFonts w:cs="Arial"/>
+          <w:shd w:val="clear" w:color="auto" w:fill="FFFFFF"/>
+        </w:rPr>
+        <w:t> </w:t>
+      </w:r>
+      <w:r>
+        <w:rPr>
+          <w:rFonts w:cs="Arial"/>
+          <w:shd w:val="clear" w:color="auto" w:fill="FFFFFF"/>
+        </w:rPr>
+        <w:t>pour les repas. Une</w:t>
+      </w:r>
+      <w:r>
+        <w:rPr>
+          <w:rStyle w:val="apple-converted-space"/>
+          <w:rFonts w:cs="Arial"/>
+          <w:shd w:val="clear" w:color="auto" w:fill="FFFFFF"/>
+        </w:rPr>
+        <w:t> </w:t>
+      </w:r>
+      <w:r>
+        <w:rPr>
+          <w:rFonts w:cs="Arial"/>
+          <w:bdr w:val="none" w:sz="0" w:space="0" w:color="auto" w:frame="1"/>
+        </w:rPr>
+        <w:t>seule</w:t>
+      </w:r>
+      <w:r>
+        <w:rPr>
+          <w:rStyle w:val="apple-converted-space"/>
+          <w:rFonts w:cs="Arial"/>
+          <w:bdr w:val="none" w:sz="0" w:space="0" w:color="auto" w:frame="1"/>
+        </w:rPr>
+        <w:t> </w:t>
+      </w:r>
+      <w:r>
+        <w:rPr>
+          <w:rFonts w:cs="Arial"/>
+          <w:shd w:val="clear" w:color="auto" w:fill="FFFFFF"/>
+        </w:rPr>
+        <w:t>solution s’offre à nous, pour pouvoir aussi gérer les cas</w:t>
+      </w:r>
+      <w:r>
+        <w:rPr>
+          <w:rStyle w:val="apple-converted-space"/>
+          <w:rFonts w:cs="Arial"/>
+          <w:shd w:val="clear" w:color="auto" w:fill="FFFFFF"/>
+        </w:rPr>
+        <w:t> </w:t>
+      </w:r>
+      <w:r>
+        <w:rPr>
+          <w:rFonts w:cs="Arial"/>
+          <w:bdr w:val="none" w:sz="0" w:space="0" w:color="auto" w:frame="1"/>
+        </w:rPr>
+        <w:t>où</w:t>
+      </w:r>
+      <w:r>
+        <w:rPr>
+          <w:rStyle w:val="apple-converted-space"/>
+          <w:rFonts w:cs="Arial"/>
+          <w:shd w:val="clear" w:color="auto" w:fill="FFFFFF"/>
+        </w:rPr>
+        <w:t> </w:t>
+      </w:r>
+      <w:r>
+        <w:rPr>
+          <w:rStyle w:val="sac"/>
+          <w:rFonts w:cs="Arial"/>
+          <w:bdr w:val="none" w:sz="0" w:space="0" w:color="auto" w:frame="1"/>
+        </w:rPr>
+        <w:t>quelqu'un</w:t>
+      </w:r>
+      <w:r>
+        <w:rPr>
+          <w:rStyle w:val="apple-converted-space"/>
+          <w:rFonts w:cs="Arial"/>
+          <w:shd w:val="clear" w:color="auto" w:fill="FFFFFF"/>
+        </w:rPr>
+        <w:t> </w:t>
+      </w:r>
+      <w:r>
+        <w:rPr>
+          <w:rFonts w:cs="Arial"/>
+          <w:shd w:val="clear" w:color="auto" w:fill="FFFFFF"/>
+        </w:rPr>
+        <w:t>va prendre</w:t>
+      </w:r>
+      <w:r>
+        <w:rPr>
+          <w:rStyle w:val="apple-converted-space"/>
+          <w:rFonts w:cs="Arial"/>
+          <w:shd w:val="clear" w:color="auto" w:fill="FFFFFF"/>
+        </w:rPr>
+        <w:t> </w:t>
+      </w:r>
+      <w:r>
+        <w:rPr>
+          <w:rFonts w:cs="Arial"/>
+          <w:bdr w:val="none" w:sz="0" w:space="0" w:color="auto" w:frame="1"/>
+        </w:rPr>
+        <w:t>une pause</w:t>
+      </w:r>
+      <w:r>
+        <w:rPr>
+          <w:rStyle w:val="apple-converted-space"/>
+          <w:rFonts w:cs="Arial"/>
+          <w:shd w:val="clear" w:color="auto" w:fill="FFFFFF"/>
+        </w:rPr>
+        <w:t> </w:t>
+      </w:r>
+      <w:r>
+        <w:rPr>
+          <w:rFonts w:cs="Arial"/>
+          <w:shd w:val="clear" w:color="auto" w:fill="FFFFFF"/>
+        </w:rPr>
+        <w:t>durant le temps du</w:t>
+      </w:r>
+      <w:r>
+        <w:rPr>
+          <w:rStyle w:val="apple-converted-space"/>
+          <w:rFonts w:cs="Arial"/>
+          <w:shd w:val="clear" w:color="auto" w:fill="FFFFFF"/>
+        </w:rPr>
+        <w:t> </w:t>
+      </w:r>
+      <w:r>
+        <w:rPr>
+          <w:rStyle w:val="sac"/>
+          <w:rFonts w:cs="Arial"/>
+          <w:bdr w:val="none" w:sz="0" w:space="0" w:color="auto" w:frame="1"/>
+        </w:rPr>
+        <w:t>déjeuner</w:t>
+      </w:r>
+      <w:r>
+        <w:rPr>
+          <w:rFonts w:cs="Arial"/>
+        </w:rPr>
+        <w:br/>
+      </w:r>
+      <w:r>
+        <w:rPr>
+          <w:rFonts w:cs="Arial"/>
+          <w:shd w:val="clear" w:color="auto" w:fill="FFFFFF"/>
+        </w:rPr>
+        <w:t>Si, durant la</w:t>
+      </w:r>
+      <w:r>
+        <w:rPr>
+          <w:rStyle w:val="apple-converted-space"/>
+          <w:rFonts w:cs="Arial"/>
+          <w:shd w:val="clear" w:color="auto" w:fill="FFFFFF"/>
+        </w:rPr>
+        <w:t> </w:t>
+      </w:r>
+      <w:r>
+        <w:rPr>
+          <w:rStyle w:val="sac"/>
+          <w:rFonts w:cs="Arial"/>
+          <w:bdr w:val="none" w:sz="0" w:space="0" w:color="auto" w:frame="1"/>
+        </w:rPr>
+        <w:t>période</w:t>
+      </w:r>
+      <w:r>
+        <w:rPr>
+          <w:rStyle w:val="apple-converted-space"/>
+          <w:rFonts w:cs="Arial"/>
+          <w:shd w:val="clear" w:color="auto" w:fill="FFFFFF"/>
+        </w:rPr>
+        <w:t> </w:t>
+      </w:r>
+      <w:r>
+        <w:rPr>
+          <w:rFonts w:cs="Arial"/>
+          <w:shd w:val="clear" w:color="auto" w:fill="FFFFFF"/>
+        </w:rPr>
+        <w:t>de 11h jusqu’à 13h30, le système</w:t>
+      </w:r>
+      <w:r>
+        <w:rPr>
+          <w:rStyle w:val="apple-converted-space"/>
+          <w:rFonts w:cs="Arial"/>
+          <w:shd w:val="clear" w:color="auto" w:fill="FFFFFF"/>
+        </w:rPr>
+        <w:t> </w:t>
+      </w:r>
+      <w:r>
+        <w:rPr>
+          <w:rStyle w:val="sac"/>
+          <w:rFonts w:cs="Arial"/>
+          <w:bdr w:val="none" w:sz="0" w:space="0" w:color="auto" w:frame="1"/>
+        </w:rPr>
+        <w:t>détecte</w:t>
+      </w:r>
+      <w:r>
+        <w:rPr>
+          <w:rStyle w:val="apple-converted-space"/>
+          <w:rFonts w:cs="Arial"/>
+          <w:shd w:val="clear" w:color="auto" w:fill="FFFFFF"/>
+        </w:rPr>
+        <w:t> </w:t>
+      </w:r>
+      <w:r>
+        <w:rPr>
+          <w:rFonts w:cs="Arial"/>
+          <w:shd w:val="clear" w:color="auto" w:fill="FFFFFF"/>
+        </w:rPr>
+        <w:t>une</w:t>
+      </w:r>
+      <w:r>
+        <w:rPr>
+          <w:rStyle w:val="apple-converted-space"/>
+          <w:rFonts w:cs="Arial"/>
+          <w:shd w:val="clear" w:color="auto" w:fill="FFFFFF"/>
+        </w:rPr>
+        <w:t> </w:t>
+      </w:r>
+      <w:r>
+        <w:rPr>
+          <w:rStyle w:val="sac"/>
+          <w:rFonts w:cs="Arial"/>
+          <w:bdr w:val="none" w:sz="0" w:space="0" w:color="auto" w:frame="1"/>
+        </w:rPr>
+        <w:t>période</w:t>
+      </w:r>
+      <w:r>
+        <w:rPr>
+          <w:rStyle w:val="apple-converted-space"/>
+          <w:rFonts w:cs="Arial"/>
+          <w:shd w:val="clear" w:color="auto" w:fill="FFFFFF"/>
+        </w:rPr>
+        <w:t> </w:t>
+      </w:r>
+      <w:r>
+        <w:rPr>
+          <w:rFonts w:cs="Arial"/>
+          <w:shd w:val="clear" w:color="auto" w:fill="FFFFFF"/>
+        </w:rPr>
+        <w:t>de pause de plus de 30 minutes, alors</w:t>
+      </w:r>
+      <w:r>
+        <w:rPr>
+          <w:rStyle w:val="apple-converted-space"/>
+          <w:rFonts w:cs="Arial"/>
+          <w:shd w:val="clear" w:color="auto" w:fill="FFFFFF"/>
+        </w:rPr>
+        <w:t> </w:t>
+      </w:r>
+      <w:r>
+        <w:rPr>
+          <w:rFonts w:cs="Arial"/>
+          <w:bdr w:val="none" w:sz="0" w:space="0" w:color="auto" w:frame="1"/>
+        </w:rPr>
+        <w:t>ont</w:t>
+      </w:r>
+      <w:r>
+        <w:rPr>
+          <w:rStyle w:val="apple-converted-space"/>
+          <w:rFonts w:cs="Arial"/>
+          <w:shd w:val="clear" w:color="auto" w:fill="FFFFFF"/>
         </w:rPr>
         <w:t xml:space="preserve"> </w:t>
       </w:r>
-      <w:proofErr w:type="gramStart"/>
-      <w:r>
-        <w:rPr>
-          <w:lang w:val="fr-FR"/>
-        </w:rPr>
-        <w:t>une</w:t>
-      </w:r>
-      <w:proofErr w:type="gramEnd"/>
-      <w:r>
-        <w:rPr>
-          <w:lang w:val="fr-FR"/>
+      <w:r>
+        <w:rPr>
+          <w:rStyle w:val="apple-converted-space"/>
+          <w:rFonts w:cs="Arial"/>
+          <w:shd w:val="clear" w:color="auto" w:fill="FFFFFF"/>
+        </w:rPr>
+        <w:t>considère</w:t>
+      </w:r>
+      <w:r>
+        <w:rPr>
+          <w:rFonts w:cs="Arial"/>
+          <w:shd w:val="clear" w:color="auto" w:fill="FFFFFF"/>
         </w:rPr>
         <w:t xml:space="preserve"> </w:t>
       </w:r>
-      <w:proofErr w:type="spellStart"/>
-      <w:r>
-        <w:rPr>
-          <w:lang w:val="fr-FR"/>
-        </w:rPr>
-        <w:t>periode</w:t>
-      </w:r>
-      <w:proofErr w:type="spellEnd"/>
-      <w:r>
-        <w:rPr>
-          <w:lang w:val="fr-FR"/>
-        </w:rPr>
-        <w:t xml:space="preserve"> de pause de plus de 30 minutes, alors on </w:t>
-      </w:r>
-      <w:proofErr w:type="spellStart"/>
-      <w:r>
-        <w:rPr>
-          <w:lang w:val="fr-FR"/>
-        </w:rPr>
-        <w:t>considére</w:t>
-      </w:r>
-      <w:proofErr w:type="spellEnd"/>
-      <w:r>
-        <w:rPr>
-          <w:lang w:val="fr-FR"/>
-        </w:rPr>
-        <w:t xml:space="preserve"> que la pause déjeuner </w:t>
-      </w:r>
-      <w:proofErr w:type="spellStart"/>
-      <w:r>
-        <w:rPr>
-          <w:lang w:val="fr-FR"/>
-        </w:rPr>
-        <w:t>à</w:t>
-      </w:r>
-      <w:proofErr w:type="spellEnd"/>
-      <w:r>
-        <w:rPr>
-          <w:lang w:val="fr-FR"/>
-        </w:rPr>
-        <w:t xml:space="preserve"> été effectué.</w:t>
+      <w:r>
+        <w:rPr>
+          <w:rFonts w:cs="Arial"/>
+          <w:shd w:val="clear" w:color="auto" w:fill="FFFFFF"/>
+        </w:rPr>
+        <w:t>que la</w:t>
+      </w:r>
+      <w:r>
+        <w:rPr>
+          <w:rStyle w:val="apple-converted-space"/>
+          <w:rFonts w:cs="Arial"/>
+          <w:shd w:val="clear" w:color="auto" w:fill="FFFFFF"/>
+        </w:rPr>
+        <w:t> </w:t>
+      </w:r>
+      <w:r>
+        <w:rPr>
+          <w:rFonts w:cs="Arial"/>
+          <w:bdr w:val="none" w:sz="0" w:space="0" w:color="auto" w:frame="1"/>
+        </w:rPr>
+        <w:t>pause</w:t>
+      </w:r>
+      <w:r>
+        <w:rPr>
+          <w:rStyle w:val="apple-converted-space"/>
+          <w:rFonts w:cs="Arial"/>
+          <w:shd w:val="clear" w:color="auto" w:fill="FFFFFF"/>
+        </w:rPr>
+        <w:t> </w:t>
+      </w:r>
+      <w:r>
+        <w:rPr>
+          <w:rFonts w:cs="Arial"/>
+          <w:shd w:val="clear" w:color="auto" w:fill="FFFFFF"/>
+        </w:rPr>
+        <w:t>déjeuner</w:t>
+      </w:r>
+      <w:r>
+        <w:rPr>
+          <w:rStyle w:val="apple-converted-space"/>
+          <w:rFonts w:cs="Arial"/>
+          <w:shd w:val="clear" w:color="auto" w:fill="FFFFFF"/>
+        </w:rPr>
+        <w:t> </w:t>
+      </w:r>
+      <w:r>
+        <w:rPr>
+          <w:rFonts w:cs="Arial"/>
+          <w:bdr w:val="none" w:sz="0" w:space="0" w:color="auto" w:frame="1"/>
+        </w:rPr>
+        <w:t>a été effectué</w:t>
+      </w:r>
+      <w:r>
+        <w:rPr>
+          <w:rFonts w:cs="Arial"/>
+          <w:shd w:val="clear" w:color="auto" w:fill="FFFFFF"/>
+        </w:rPr>
+        <w:t>.</w:t>
       </w:r>
     </w:p>
     <w:sectPr>
+      <w:headerReference w:type="default" r:id="rId7"/>
+      <w:footerReference w:type="default" r:id="rId8"/>
       <w:pgSz w:w="11906" w:h="16838"/>
       <w:pgMar w:top="1417" w:right="1417" w:bottom="1417" w:left="1417" w:header="708" w:footer="708" w:gutter="0"/>
       <w:cols w:space="708"/>
@@ -2099,9 +2406,184 @@
 </w:document>
 </file>
 
+<file path=word/endnotes.xml><?xml version="1.0" encoding="utf-8"?>
+<w:endnotes xmlns:wpc="http://schemas.microsoft.com/office/word/2010/wordprocessingCanvas" xmlns:mc="http://schemas.openxmlformats.org/markup-compatibility/2006" xmlns:o="urn:schemas-microsoft-com:office:office" xmlns:r="http://schemas.openxmlformats.org/officeDocument/2006/relationships" xmlns:m="http://schemas.openxmlformats.org/officeDocument/2006/math" xmlns:v="urn:schemas-microsoft-com:vml" xmlns:wp14="http://schemas.microsoft.com/office/word/2010/wordprocessingDrawing" xmlns:wp="http://schemas.openxmlformats.org/drawingml/2006/wordprocessingDrawing" xmlns:w10="urn:schemas-microsoft-com:office:word" xmlns:w="http://schemas.openxmlformats.org/wordprocessingml/2006/main" xmlns:w14="http://schemas.microsoft.com/office/word/2010/wordml" xmlns:w15="http://schemas.microsoft.com/office/word/2012/wordml" xmlns:wpg="http://schemas.microsoft.com/office/word/2010/wordprocessingGroup" xmlns:wpi="http://schemas.microsoft.com/office/word/2010/wordprocessingInk" xmlns:wne="http://schemas.microsoft.com/office/word/2006/wordml" xmlns:wps="http://schemas.microsoft.com/office/word/2010/wordprocessingShape" mc:Ignorable="w14 w15 wp14">
+  <w:endnote w:type="separator" w:id="-1">
+    <w:p>
+      <w:pPr>
+        <w:spacing w:after="0" w:line="240" w:lineRule="auto"/>
+      </w:pPr>
+      <w:r>
+        <w:separator/>
+      </w:r>
+    </w:p>
+  </w:endnote>
+  <w:endnote w:type="continuationSeparator" w:id="0">
+    <w:p>
+      <w:pPr>
+        <w:spacing w:after="0" w:line="240" w:lineRule="auto"/>
+      </w:pPr>
+      <w:r>
+        <w:continuationSeparator/>
+      </w:r>
+    </w:p>
+  </w:endnote>
+</w:endnotes>
+</file>
+
+<file path=word/footer1.xml><?xml version="1.0" encoding="utf-8"?>
+<w:ftr xmlns:wpc="http://schemas.microsoft.com/office/word/2010/wordprocessingCanvas" xmlns:mc="http://schemas.openxmlformats.org/markup-compatibility/2006" xmlns:o="urn:schemas-microsoft-com:office:office" xmlns:r="http://schemas.openxmlformats.org/officeDocument/2006/relationships" xmlns:m="http://schemas.openxmlformats.org/officeDocument/2006/math" xmlns:v="urn:schemas-microsoft-com:vml" xmlns:wp14="http://schemas.microsoft.com/office/word/2010/wordprocessingDrawing" xmlns:wp="http://schemas.openxmlformats.org/drawingml/2006/wordprocessingDrawing" xmlns:w10="urn:schemas-microsoft-com:office:word" xmlns:w="http://schemas.openxmlformats.org/wordprocessingml/2006/main" xmlns:w14="http://schemas.microsoft.com/office/word/2010/wordml" xmlns:w15="http://schemas.microsoft.com/office/word/2012/wordml" xmlns:wpg="http://schemas.microsoft.com/office/word/2010/wordprocessingGroup" xmlns:wpi="http://schemas.microsoft.com/office/word/2010/wordprocessingInk" xmlns:wne="http://schemas.microsoft.com/office/word/2006/wordml" xmlns:wps="http://schemas.microsoft.com/office/word/2010/wordprocessingShape" mc:Ignorable="w14 w15 wp14">
+  <w:p>
+    <w:pPr>
+      <w:pStyle w:val="Pieddepage"/>
+    </w:pPr>
+    <w:r>
+      <w:t>Francis Le Roy</w:t>
+    </w:r>
+    <w:r>
+      <w:tab/>
+      <w:t>MCT/23.03.2017</w:t>
+    </w:r>
+    <w:r>
+      <w:tab/>
+    </w:r>
+    <w:r>
+      <w:rPr>
+        <w:lang w:val="fr-FR"/>
+      </w:rPr>
+      <w:t xml:space="preserve">Page </w:t>
+    </w:r>
+    <w:r>
+      <w:rPr>
+        <w:b/>
+        <w:bCs/>
+      </w:rPr>
+      <w:fldChar w:fldCharType="begin"/>
+    </w:r>
+    <w:r>
+      <w:rPr>
+        <w:b/>
+        <w:bCs/>
+      </w:rPr>
+      <w:instrText>PAGE  \* Arabic  \* MERGEFORMAT</w:instrText>
+    </w:r>
+    <w:r>
+      <w:rPr>
+        <w:b/>
+        <w:bCs/>
+      </w:rPr>
+      <w:fldChar w:fldCharType="separate"/>
+    </w:r>
+    <w:r>
+      <w:rPr>
+        <w:b/>
+        <w:bCs/>
+        <w:noProof/>
+        <w:lang w:val="fr-FR"/>
+      </w:rPr>
+      <w:t>1</w:t>
+    </w:r>
+    <w:r>
+      <w:rPr>
+        <w:b/>
+        <w:bCs/>
+      </w:rPr>
+      <w:fldChar w:fldCharType="end"/>
+    </w:r>
+    <w:r>
+      <w:rPr>
+        <w:lang w:val="fr-FR"/>
+      </w:rPr>
+      <w:t xml:space="preserve"> sur </w:t>
+    </w:r>
+    <w:r>
+      <w:rPr>
+        <w:b/>
+        <w:bCs/>
+      </w:rPr>
+      <w:fldChar w:fldCharType="begin"/>
+    </w:r>
+    <w:r>
+      <w:rPr>
+        <w:b/>
+        <w:bCs/>
+      </w:rPr>
+      <w:instrText>NUMPAGES  \* Arabic  \* MERGEFORMAT</w:instrText>
+    </w:r>
+    <w:r>
+      <w:rPr>
+        <w:b/>
+        <w:bCs/>
+      </w:rPr>
+      <w:fldChar w:fldCharType="separate"/>
+    </w:r>
+    <w:r>
+      <w:rPr>
+        <w:b/>
+        <w:bCs/>
+        <w:noProof/>
+        <w:lang w:val="fr-FR"/>
+      </w:rPr>
+      <w:t>3</w:t>
+    </w:r>
+    <w:r>
+      <w:rPr>
+        <w:b/>
+        <w:bCs/>
+      </w:rPr>
+      <w:fldChar w:fldCharType="end"/>
+    </w:r>
+  </w:p>
+</w:ftr>
+</file>
+
+<file path=word/footnotes.xml><?xml version="1.0" encoding="utf-8"?>
+<w:footnotes xmlns:wpc="http://schemas.microsoft.com/office/word/2010/wordprocessingCanvas" xmlns:mc="http://schemas.openxmlformats.org/markup-compatibility/2006" xmlns:o="urn:schemas-microsoft-com:office:office" xmlns:r="http://schemas.openxmlformats.org/officeDocument/2006/relationships" xmlns:m="http://schemas.openxmlformats.org/officeDocument/2006/math" xmlns:v="urn:schemas-microsoft-com:vml" xmlns:wp14="http://schemas.microsoft.com/office/word/2010/wordprocessingDrawing" xmlns:wp="http://schemas.openxmlformats.org/drawingml/2006/wordprocessingDrawing" xmlns:w10="urn:schemas-microsoft-com:office:word" xmlns:w="http://schemas.openxmlformats.org/wordprocessingml/2006/main" xmlns:w14="http://schemas.microsoft.com/office/word/2010/wordml" xmlns:w15="http://schemas.microsoft.com/office/word/2012/wordml" xmlns:wpg="http://schemas.microsoft.com/office/word/2010/wordprocessingGroup" xmlns:wpi="http://schemas.microsoft.com/office/word/2010/wordprocessingInk" xmlns:wne="http://schemas.microsoft.com/office/word/2006/wordml" xmlns:wps="http://schemas.microsoft.com/office/word/2010/wordprocessingShape" mc:Ignorable="w14 w15 wp14">
+  <w:footnote w:type="separator" w:id="-1">
+    <w:p>
+      <w:pPr>
+        <w:spacing w:after="0" w:line="240" w:lineRule="auto"/>
+      </w:pPr>
+      <w:r>
+        <w:separator/>
+      </w:r>
+    </w:p>
+  </w:footnote>
+  <w:footnote w:type="continuationSeparator" w:id="0">
+    <w:p>
+      <w:pPr>
+        <w:spacing w:after="0" w:line="240" w:lineRule="auto"/>
+      </w:pPr>
+      <w:r>
+        <w:continuationSeparator/>
+      </w:r>
+    </w:p>
+  </w:footnote>
+</w:footnotes>
+</file>
+
+<file path=word/header1.xml><?xml version="1.0" encoding="utf-8"?>
+<w:hdr xmlns:wpc="http://schemas.microsoft.com/office/word/2010/wordprocessingCanvas" xmlns:mc="http://schemas.openxmlformats.org/markup-compatibility/2006" xmlns:o="urn:schemas-microsoft-com:office:office" xmlns:r="http://schemas.openxmlformats.org/officeDocument/2006/relationships" xmlns:m="http://schemas.openxmlformats.org/officeDocument/2006/math" xmlns:v="urn:schemas-microsoft-com:vml" xmlns:wp14="http://schemas.microsoft.com/office/word/2010/wordprocessingDrawing" xmlns:wp="http://schemas.openxmlformats.org/drawingml/2006/wordprocessingDrawing" xmlns:w10="urn:schemas-microsoft-com:office:word" xmlns:w="http://schemas.openxmlformats.org/wordprocessingml/2006/main" xmlns:w14="http://schemas.microsoft.com/office/word/2010/wordml" xmlns:w15="http://schemas.microsoft.com/office/word/2012/wordml" xmlns:wpg="http://schemas.microsoft.com/office/word/2010/wordprocessingGroup" xmlns:wpi="http://schemas.microsoft.com/office/word/2010/wordprocessingInk" xmlns:wne="http://schemas.microsoft.com/office/word/2006/wordml" xmlns:wps="http://schemas.microsoft.com/office/word/2010/wordprocessingShape" mc:Ignorable="w14 w15 wp14">
+  <w:p>
+    <w:pPr>
+      <w:pStyle w:val="En-tte"/>
+    </w:pPr>
+    <w:r>
+      <w:tab/>
+      <w:t>P1699/Timbreuse</w:t>
+    </w:r>
+  </w:p>
+  <w:p>
+    <w:pPr>
+      <w:pStyle w:val="En-tte"/>
+    </w:pPr>
+  </w:p>
+</w:hdr>
+</file>
+
 <file path=word/numbering.xml><?xml version="1.0" encoding="utf-8"?>
-<w:numbering xmlns:wpc="http://schemas.microsoft.com/office/word/2010/wordprocessingCanvas" xmlns:mc="http://schemas.openxmlformats.org/markup-compatibility/2006" xmlns:o="urn:schemas-microsoft-com:office:office" xmlns:r="http://schemas.openxmlformats.org/officeDocument/2006/relationships" xmlns:m="http://schemas.openxmlformats.org/officeDocument/2006/math" xmlns:v="urn:schemas-microsoft-com:vml" xmlns:wp14="http://schemas.microsoft.com/office/word/2010/wordprocessingDrawing" xmlns:wp="http://schemas.openxmlformats.org/drawingml/2006/wordprocessingDrawing" xmlns:w10="urn:schemas-microsoft-com:office:word" xmlns:w="http://schemas.openxmlformats.org/wordprocessingml/2006/main" xmlns:w14="http://schemas.microsoft.com/office/word/2010/wordml" xmlns:wpg="http://schemas.microsoft.com/office/word/2010/wordprocessingGroup" xmlns:wpi="http://schemas.microsoft.com/office/word/2010/wordprocessingInk" xmlns:wne="http://schemas.microsoft.com/office/word/2006/wordml" xmlns:wps="http://schemas.microsoft.com/office/word/2010/wordprocessingShape" mc:Ignorable="w14 wp14">
-  <w:abstractNum w:abstractNumId="0">
+<w:numbering xmlns:wpc="http://schemas.microsoft.com/office/word/2010/wordprocessingCanvas" xmlns:mc="http://schemas.openxmlformats.org/markup-compatibility/2006" xmlns:o="urn:schemas-microsoft-com:office:office" xmlns:r="http://schemas.openxmlformats.org/officeDocument/2006/relationships" xmlns:m="http://schemas.openxmlformats.org/officeDocument/2006/math" xmlns:v="urn:schemas-microsoft-com:vml" xmlns:wp14="http://schemas.microsoft.com/office/word/2010/wordprocessingDrawing" xmlns:wp="http://schemas.openxmlformats.org/drawingml/2006/wordprocessingDrawing" xmlns:w10="urn:schemas-microsoft-com:office:word" xmlns:w="http://schemas.openxmlformats.org/wordprocessingml/2006/main" xmlns:w14="http://schemas.microsoft.com/office/word/2010/wordml" xmlns:w15="http://schemas.microsoft.com/office/word/2012/wordml" xmlns:wpg="http://schemas.microsoft.com/office/word/2010/wordprocessingGroup" xmlns:wpi="http://schemas.microsoft.com/office/word/2010/wordprocessingInk" xmlns:wne="http://schemas.microsoft.com/office/word/2006/wordml" xmlns:wps="http://schemas.microsoft.com/office/word/2010/wordprocessingShape" mc:Ignorable="w14 w15 wp14">
+  <w:abstractNum w:abstractNumId="0" w15:restartNumberingAfterBreak="0">
     <w:nsid w:val="14BC20FE"/>
     <w:multiLevelType w:val="hybridMultilevel"/>
     <w:tmpl w:val="CDF00F6A"/>
@@ -2214,7 +2696,7 @@
       </w:rPr>
     </w:lvl>
   </w:abstractNum>
-  <w:abstractNum w:abstractNumId="1">
+  <w:abstractNum w:abstractNumId="1" w15:restartNumberingAfterBreak="0">
     <w:nsid w:val="1B040E98"/>
     <w:multiLevelType w:val="hybridMultilevel"/>
     <w:tmpl w:val="11F44142"/>
@@ -2327,7 +2809,7 @@
       </w:rPr>
     </w:lvl>
   </w:abstractNum>
-  <w:abstractNum w:abstractNumId="2">
+  <w:abstractNum w:abstractNumId="2" w15:restartNumberingAfterBreak="0">
     <w:nsid w:val="5E0A6059"/>
     <w:multiLevelType w:val="hybridMultilevel"/>
     <w:tmpl w:val="026ADF80"/>
@@ -2440,7 +2922,7 @@
       </w:rPr>
     </w:lvl>
   </w:abstractNum>
-  <w:abstractNum w:abstractNumId="3">
+  <w:abstractNum w:abstractNumId="3" w15:restartNumberingAfterBreak="0">
     <w:nsid w:val="6AA624B3"/>
     <w:multiLevelType w:val="hybridMultilevel"/>
     <w:tmpl w:val="BDF63874"/>
@@ -2526,7 +3008,7 @@
       </w:pPr>
     </w:lvl>
   </w:abstractNum>
-  <w:abstractNum w:abstractNumId="4">
+  <w:abstractNum w:abstractNumId="4" w15:restartNumberingAfterBreak="0">
     <w:nsid w:val="6C41572F"/>
     <w:multiLevelType w:val="hybridMultilevel"/>
     <w:tmpl w:val="BF7EB544"/>
@@ -2658,7 +3140,7 @@
 </file>
 
 <file path=word/styles.xml><?xml version="1.0" encoding="utf-8"?>
-<w:styles xmlns:mc="http://schemas.openxmlformats.org/markup-compatibility/2006" xmlns:r="http://schemas.openxmlformats.org/officeDocument/2006/relationships" xmlns:w="http://schemas.openxmlformats.org/wordprocessingml/2006/main" xmlns:w14="http://schemas.microsoft.com/office/word/2010/wordml" mc:Ignorable="w14">
+<w:styles xmlns:mc="http://schemas.openxmlformats.org/markup-compatibility/2006" xmlns:r="http://schemas.openxmlformats.org/officeDocument/2006/relationships" xmlns:w="http://schemas.openxmlformats.org/wordprocessingml/2006/main" xmlns:w14="http://schemas.microsoft.com/office/word/2010/wordml" xmlns:w15="http://schemas.microsoft.com/office/word/2012/wordml" mc:Ignorable="w14 w15">
   <w:docDefaults>
     <w:rPrDefault>
       <w:rPr>
@@ -2674,144 +3156,378 @@
       </w:pPr>
     </w:pPrDefault>
   </w:docDefaults>
-  <w:latentStyles w:defLockedState="0" w:defUIPriority="99" w:defSemiHidden="1" w:defUnhideWhenUsed="1" w:defQFormat="0" w:count="267">
-    <w:lsdException w:name="Normal" w:semiHidden="0" w:uiPriority="0" w:unhideWhenUsed="0" w:qFormat="1"/>
-    <w:lsdException w:name="heading 1" w:semiHidden="0" w:uiPriority="9" w:unhideWhenUsed="0" w:qFormat="1"/>
-    <w:lsdException w:name="heading 2" w:uiPriority="9" w:qFormat="1"/>
-    <w:lsdException w:name="heading 3" w:uiPriority="9" w:qFormat="1"/>
-    <w:lsdException w:name="heading 4" w:uiPriority="9" w:qFormat="1"/>
-    <w:lsdException w:name="heading 5" w:uiPriority="9" w:qFormat="1"/>
-    <w:lsdException w:name="heading 6" w:uiPriority="9" w:qFormat="1"/>
-    <w:lsdException w:name="heading 7" w:uiPriority="9" w:qFormat="1"/>
-    <w:lsdException w:name="heading 8" w:uiPriority="9" w:qFormat="1"/>
-    <w:lsdException w:name="heading 9" w:uiPriority="9" w:qFormat="1"/>
-    <w:lsdException w:name="toc 1" w:uiPriority="39"/>
-    <w:lsdException w:name="toc 2" w:uiPriority="39"/>
-    <w:lsdException w:name="toc 3" w:uiPriority="39"/>
-    <w:lsdException w:name="toc 4" w:uiPriority="39"/>
-    <w:lsdException w:name="toc 5" w:uiPriority="39"/>
-    <w:lsdException w:name="toc 6" w:uiPriority="39"/>
-    <w:lsdException w:name="toc 7" w:uiPriority="39"/>
-    <w:lsdException w:name="toc 8" w:uiPriority="39"/>
-    <w:lsdException w:name="toc 9" w:uiPriority="39"/>
-    <w:lsdException w:name="caption" w:uiPriority="35" w:qFormat="1"/>
-    <w:lsdException w:name="Title" w:semiHidden="0" w:uiPriority="10" w:unhideWhenUsed="0" w:qFormat="1"/>
-    <w:lsdException w:name="Default Paragraph Font" w:uiPriority="1"/>
-    <w:lsdException w:name="Subtitle" w:semiHidden="0" w:uiPriority="11" w:unhideWhenUsed="0" w:qFormat="1"/>
-    <w:lsdException w:name="Strong" w:semiHidden="0" w:uiPriority="22" w:unhideWhenUsed="0" w:qFormat="1"/>
-    <w:lsdException w:name="Emphasis" w:semiHidden="0" w:uiPriority="20" w:unhideWhenUsed="0" w:qFormat="1"/>
-    <w:lsdException w:name="Table Grid" w:semiHidden="0" w:uiPriority="59" w:unhideWhenUsed="0"/>
-    <w:lsdException w:name="Placeholder Text" w:unhideWhenUsed="0"/>
-    <w:lsdException w:name="No Spacing" w:semiHidden="0" w:uiPriority="1" w:unhideWhenUsed="0" w:qFormat="1"/>
-    <w:lsdException w:name="Light Shading" w:semiHidden="0" w:uiPriority="60" w:unhideWhenUsed="0"/>
-    <w:lsdException w:name="Light List" w:semiHidden="0" w:uiPriority="61" w:unhideWhenUsed="0"/>
-    <w:lsdException w:name="Light Grid" w:semiHidden="0" w:uiPriority="62" w:unhideWhenUsed="0"/>
-    <w:lsdException w:name="Medium Shading 1" w:semiHidden="0" w:uiPriority="63" w:unhideWhenUsed="0"/>
-    <w:lsdException w:name="Medium Shading 2" w:semiHidden="0" w:uiPriority="64" w:unhideWhenUsed="0"/>
-    <w:lsdException w:name="Medium List 1" w:semiHidden="0" w:uiPriority="65" w:unhideWhenUsed="0"/>
-    <w:lsdException w:name="Medium List 2" w:semiHidden="0" w:uiPriority="66" w:unhideWhenUsed="0"/>
-    <w:lsdException w:name="Medium Grid 1" w:semiHidden="0" w:uiPriority="67" w:unhideWhenUsed="0"/>
-    <w:lsdException w:name="Medium Grid 2" w:semiHidden="0" w:uiPriority="68" w:unhideWhenUsed="0"/>
-    <w:lsdException w:name="Medium Grid 3" w:semiHidden="0" w:uiPriority="69" w:unhideWhenUsed="0"/>
-    <w:lsdException w:name="Dark List" w:semiHidden="0" w:uiPriority="70" w:unhideWhenUsed="0"/>
-    <w:lsdException w:name="Colorful Shading" w:semiHidden="0" w:uiPriority="71" w:unhideWhenUsed="0"/>
-    <w:lsdException w:name="Colorful List" w:semiHidden="0" w:uiPriority="72" w:unhideWhenUsed="0"/>
-    <w:lsdException w:name="Colorful Grid" w:semiHidden="0" w:uiPriority="73" w:unhideWhenUsed="0"/>
-    <w:lsdException w:name="Light Shading Accent 1" w:semiHidden="0" w:uiPriority="60" w:unhideWhenUsed="0"/>
-    <w:lsdException w:name="Light List Accent 1" w:semiHidden="0" w:uiPriority="61" w:unhideWhenUsed="0"/>
-    <w:lsdException w:name="Light Grid Accent 1" w:semiHidden="0" w:uiPriority="62" w:unhideWhenUsed="0"/>
-    <w:lsdException w:name="Medium Shading 1 Accent 1" w:semiHidden="0" w:uiPriority="63" w:unhideWhenUsed="0"/>
-    <w:lsdException w:name="Medium Shading 2 Accent 1" w:semiHidden="0" w:uiPriority="64" w:unhideWhenUsed="0"/>
-    <w:lsdException w:name="Medium List 1 Accent 1" w:semiHidden="0" w:uiPriority="65" w:unhideWhenUsed="0"/>
-    <w:lsdException w:name="Revision" w:unhideWhenUsed="0"/>
-    <w:lsdException w:name="List Paragraph" w:semiHidden="0" w:uiPriority="34" w:unhideWhenUsed="0" w:qFormat="1"/>
-    <w:lsdException w:name="Quote" w:semiHidden="0" w:uiPriority="29" w:unhideWhenUsed="0" w:qFormat="1"/>
-    <w:lsdException w:name="Intense Quote" w:semiHidden="0" w:uiPriority="30" w:unhideWhenUsed="0" w:qFormat="1"/>
-    <w:lsdException w:name="Medium List 2 Accent 1" w:semiHidden="0" w:uiPriority="66" w:unhideWhenUsed="0"/>
-    <w:lsdException w:name="Medium Grid 1 Accent 1" w:semiHidden="0" w:uiPriority="67" w:unhideWhenUsed="0"/>
-    <w:lsdException w:name="Medium Grid 2 Accent 1" w:semiHidden="0" w:uiPriority="68" w:unhideWhenUsed="0"/>
-    <w:lsdException w:name="Medium Grid 3 Accent 1" w:semiHidden="0" w:uiPriority="69" w:unhideWhenUsed="0"/>
-    <w:lsdException w:name="Dark List Accent 1" w:semiHidden="0" w:uiPriority="70" w:unhideWhenUsed="0"/>
-    <w:lsdException w:name="Colorful Shading Accent 1" w:semiHidden="0" w:uiPriority="71" w:unhideWhenUsed="0"/>
-    <w:lsdException w:name="Colorful List Accent 1" w:semiHidden="0" w:uiPriority="72" w:unhideWhenUsed="0"/>
-    <w:lsdException w:name="Colorful Grid Accent 1" w:semiHidden="0" w:uiPriority="73" w:unhideWhenUsed="0"/>
-    <w:lsdException w:name="Light Shading Accent 2" w:semiHidden="0" w:uiPriority="60" w:unhideWhenUsed="0"/>
-    <w:lsdException w:name="Light List Accent 2" w:semiHidden="0" w:uiPriority="61" w:unhideWhenUsed="0"/>
-    <w:lsdException w:name="Light Grid Accent 2" w:semiHidden="0" w:uiPriority="62" w:unhideWhenUsed="0"/>
-    <w:lsdException w:name="Medium Shading 1 Accent 2" w:semiHidden="0" w:uiPriority="63" w:unhideWhenUsed="0"/>
-    <w:lsdException w:name="Medium Shading 2 Accent 2" w:semiHidden="0" w:uiPriority="64" w:unhideWhenUsed="0"/>
-    <w:lsdException w:name="Medium List 1 Accent 2" w:semiHidden="0" w:uiPriority="65" w:unhideWhenUsed="0"/>
-    <w:lsdException w:name="Medium List 2 Accent 2" w:semiHidden="0" w:uiPriority="66" w:unhideWhenUsed="0"/>
-    <w:lsdException w:name="Medium Grid 1 Accent 2" w:semiHidden="0" w:uiPriority="67" w:unhideWhenUsed="0"/>
-    <w:lsdException w:name="Medium Grid 2 Accent 2" w:semiHidden="0" w:uiPriority="68" w:unhideWhenUsed="0"/>
-    <w:lsdException w:name="Medium Grid 3 Accent 2" w:semiHidden="0" w:uiPriority="69" w:unhideWhenUsed="0"/>
-    <w:lsdException w:name="Dark List Accent 2" w:semiHidden="0" w:uiPriority="70" w:unhideWhenUsed="0"/>
-    <w:lsdException w:name="Colorful Shading Accent 2" w:semiHidden="0" w:uiPriority="71" w:unhideWhenUsed="0"/>
-    <w:lsdException w:name="Colorful List Accent 2" w:semiHidden="0" w:uiPriority="72" w:unhideWhenUsed="0"/>
-    <w:lsdException w:name="Colorful Grid Accent 2" w:semiHidden="0" w:uiPriority="73" w:unhideWhenUsed="0"/>
-    <w:lsdException w:name="Light Shading Accent 3" w:semiHidden="0" w:uiPriority="60" w:unhideWhenUsed="0"/>
-    <w:lsdException w:name="Light List Accent 3" w:semiHidden="0" w:uiPriority="61" w:unhideWhenUsed="0"/>
-    <w:lsdException w:name="Light Grid Accent 3" w:semiHidden="0" w:uiPriority="62" w:unhideWhenUsed="0"/>
-    <w:lsdException w:name="Medium Shading 1 Accent 3" w:semiHidden="0" w:uiPriority="63" w:unhideWhenUsed="0"/>
-    <w:lsdException w:name="Medium Shading 2 Accent 3" w:semiHidden="0" w:uiPriority="64" w:unhideWhenUsed="0"/>
-    <w:lsdException w:name="Medium List 1 Accent 3" w:semiHidden="0" w:uiPriority="65" w:unhideWhenUsed="0"/>
-    <w:lsdException w:name="Medium List 2 Accent 3" w:semiHidden="0" w:uiPriority="66" w:unhideWhenUsed="0"/>
-    <w:lsdException w:name="Medium Grid 1 Accent 3" w:semiHidden="0" w:uiPriority="67" w:unhideWhenUsed="0"/>
-    <w:lsdException w:name="Medium Grid 2 Accent 3" w:semiHidden="0" w:uiPriority="68" w:unhideWhenUsed="0"/>
-    <w:lsdException w:name="Medium Grid 3 Accent 3" w:semiHidden="0" w:uiPriority="69" w:unhideWhenUsed="0"/>
-    <w:lsdException w:name="Dark List Accent 3" w:semiHidden="0" w:uiPriority="70" w:unhideWhenUsed="0"/>
-    <w:lsdException w:name="Colorful Shading Accent 3" w:semiHidden="0" w:uiPriority="71" w:unhideWhenUsed="0"/>
-    <w:lsdException w:name="Colorful List Accent 3" w:semiHidden="0" w:uiPriority="72" w:unhideWhenUsed="0"/>
-    <w:lsdException w:name="Colorful Grid Accent 3" w:semiHidden="0" w:uiPriority="73" w:unhideWhenUsed="0"/>
-    <w:lsdException w:name="Light Shading Accent 4" w:semiHidden="0" w:uiPriority="60" w:unhideWhenUsed="0"/>
-    <w:lsdException w:name="Light List Accent 4" w:semiHidden="0" w:uiPriority="61" w:unhideWhenUsed="0"/>
-    <w:lsdException w:name="Light Grid Accent 4" w:semiHidden="0" w:uiPriority="62" w:unhideWhenUsed="0"/>
-    <w:lsdException w:name="Medium Shading 1 Accent 4" w:semiHidden="0" w:uiPriority="63" w:unhideWhenUsed="0"/>
-    <w:lsdException w:name="Medium Shading 2 Accent 4" w:semiHidden="0" w:uiPriority="64" w:unhideWhenUsed="0"/>
-    <w:lsdException w:name="Medium List 1 Accent 4" w:semiHidden="0" w:uiPriority="65" w:unhideWhenUsed="0"/>
-    <w:lsdException w:name="Medium List 2 Accent 4" w:semiHidden="0" w:uiPriority="66" w:unhideWhenUsed="0"/>
-    <w:lsdException w:name="Medium Grid 1 Accent 4" w:semiHidden="0" w:uiPriority="67" w:unhideWhenUsed="0"/>
-    <w:lsdException w:name="Medium Grid 2 Accent 4" w:semiHidden="0" w:uiPriority="68" w:unhideWhenUsed="0"/>
-    <w:lsdException w:name="Medium Grid 3 Accent 4" w:semiHidden="0" w:uiPriority="69" w:unhideWhenUsed="0"/>
-    <w:lsdException w:name="Dark List Accent 4" w:semiHidden="0" w:uiPriority="70" w:unhideWhenUsed="0"/>
-    <w:lsdException w:name="Colorful Shading Accent 4" w:semiHidden="0" w:uiPriority="71" w:unhideWhenUsed="0"/>
-    <w:lsdException w:name="Colorful List Accent 4" w:semiHidden="0" w:uiPriority="72" w:unhideWhenUsed="0"/>
-    <w:lsdException w:name="Colorful Grid Accent 4" w:semiHidden="0" w:uiPriority="73" w:unhideWhenUsed="0"/>
-    <w:lsdException w:name="Light Shading Accent 5" w:semiHidden="0" w:uiPriority="60" w:unhideWhenUsed="0"/>
-    <w:lsdException w:name="Light List Accent 5" w:semiHidden="0" w:uiPriority="61" w:unhideWhenUsed="0"/>
-    <w:lsdException w:name="Light Grid Accent 5" w:semiHidden="0" w:uiPriority="62" w:unhideWhenUsed="0"/>
-    <w:lsdException w:name="Medium Shading 1 Accent 5" w:semiHidden="0" w:uiPriority="63" w:unhideWhenUsed="0"/>
-    <w:lsdException w:name="Medium Shading 2 Accent 5" w:semiHidden="0" w:uiPriority="64" w:unhideWhenUsed="0"/>
-    <w:lsdException w:name="Medium List 1 Accent 5" w:semiHidden="0" w:uiPriority="65" w:unhideWhenUsed="0"/>
-    <w:lsdException w:name="Medium List 2 Accent 5" w:semiHidden="0" w:uiPriority="66" w:unhideWhenUsed="0"/>
-    <w:lsdException w:name="Medium Grid 1 Accent 5" w:semiHidden="0" w:uiPriority="67" w:unhideWhenUsed="0"/>
-    <w:lsdException w:name="Medium Grid 2 Accent 5" w:semiHidden="0" w:uiPriority="68" w:unhideWhenUsed="0"/>
-    <w:lsdException w:name="Medium Grid 3 Accent 5" w:semiHidden="0" w:uiPriority="69" w:unhideWhenUsed="0"/>
-    <w:lsdException w:name="Dark List Accent 5" w:semiHidden="0" w:uiPriority="70" w:unhideWhenUsed="0"/>
-    <w:lsdException w:name="Colorful Shading Accent 5" w:semiHidden="0" w:uiPriority="71" w:unhideWhenUsed="0"/>
-    <w:lsdException w:name="Colorful List Accent 5" w:semiHidden="0" w:uiPriority="72" w:unhideWhenUsed="0"/>
-    <w:lsdException w:name="Colorful Grid Accent 5" w:semiHidden="0" w:uiPriority="73" w:unhideWhenUsed="0"/>
-    <w:lsdException w:name="Light Shading Accent 6" w:semiHidden="0" w:uiPriority="60" w:unhideWhenUsed="0"/>
-    <w:lsdException w:name="Light List Accent 6" w:semiHidden="0" w:uiPriority="61" w:unhideWhenUsed="0"/>
-    <w:lsdException w:name="Light Grid Accent 6" w:semiHidden="0" w:uiPriority="62" w:unhideWhenUsed="0"/>
-    <w:lsdException w:name="Medium Shading 1 Accent 6" w:semiHidden="0" w:uiPriority="63" w:unhideWhenUsed="0"/>
-    <w:lsdException w:name="Medium Shading 2 Accent 6" w:semiHidden="0" w:uiPriority="64" w:unhideWhenUsed="0"/>
-    <w:lsdException w:name="Medium List 1 Accent 6" w:semiHidden="0" w:uiPriority="65" w:unhideWhenUsed="0"/>
-    <w:lsdException w:name="Medium List 2 Accent 6" w:semiHidden="0" w:uiPriority="66" w:unhideWhenUsed="0"/>
-    <w:lsdException w:name="Medium Grid 1 Accent 6" w:semiHidden="0" w:uiPriority="67" w:unhideWhenUsed="0"/>
-    <w:lsdException w:name="Medium Grid 2 Accent 6" w:semiHidden="0" w:uiPriority="68" w:unhideWhenUsed="0"/>
-    <w:lsdException w:name="Medium Grid 3 Accent 6" w:semiHidden="0" w:uiPriority="69" w:unhideWhenUsed="0"/>
-    <w:lsdException w:name="Dark List Accent 6" w:semiHidden="0" w:uiPriority="70" w:unhideWhenUsed="0"/>
-    <w:lsdException w:name="Colorful Shading Accent 6" w:semiHidden="0" w:uiPriority="71" w:unhideWhenUsed="0"/>
-    <w:lsdException w:name="Colorful List Accent 6" w:semiHidden="0" w:uiPriority="72" w:unhideWhenUsed="0"/>
-    <w:lsdException w:name="Colorful Grid Accent 6" w:semiHidden="0" w:uiPriority="73" w:unhideWhenUsed="0"/>
-    <w:lsdException w:name="Subtle Emphasis" w:semiHidden="0" w:uiPriority="19" w:unhideWhenUsed="0" w:qFormat="1"/>
-    <w:lsdException w:name="Intense Emphasis" w:semiHidden="0" w:uiPriority="21" w:unhideWhenUsed="0" w:qFormat="1"/>
-    <w:lsdException w:name="Subtle Reference" w:semiHidden="0" w:uiPriority="31" w:unhideWhenUsed="0" w:qFormat="1"/>
-    <w:lsdException w:name="Intense Reference" w:semiHidden="0" w:uiPriority="32" w:unhideWhenUsed="0" w:qFormat="1"/>
-    <w:lsdException w:name="Book Title" w:semiHidden="0" w:uiPriority="33" w:unhideWhenUsed="0" w:qFormat="1"/>
-    <w:lsdException w:name="Bibliography" w:uiPriority="37"/>
-    <w:lsdException w:name="TOC Heading" w:uiPriority="39" w:qFormat="1"/>
+  <w:latentStyles w:defLockedState="0" w:defUIPriority="99" w:defSemiHidden="0" w:defUnhideWhenUsed="0" w:defQFormat="0" w:count="371">
+    <w:lsdException w:name="Normal" w:uiPriority="0" w:qFormat="1"/>
+    <w:lsdException w:name="heading 1" w:uiPriority="9" w:qFormat="1"/>
+    <w:lsdException w:name="heading 2" w:semiHidden="1" w:uiPriority="9" w:unhideWhenUsed="1" w:qFormat="1"/>
+    <w:lsdException w:name="heading 3" w:semiHidden="1" w:uiPriority="9" w:unhideWhenUsed="1" w:qFormat="1"/>
+    <w:lsdException w:name="heading 4" w:semiHidden="1" w:uiPriority="9" w:unhideWhenUsed="1" w:qFormat="1"/>
+    <w:lsdException w:name="heading 5" w:semiHidden="1" w:uiPriority="9" w:unhideWhenUsed="1" w:qFormat="1"/>
+    <w:lsdException w:name="heading 6" w:semiHidden="1" w:uiPriority="9" w:unhideWhenUsed="1" w:qFormat="1"/>
+    <w:lsdException w:name="heading 7" w:semiHidden="1" w:uiPriority="9" w:unhideWhenUsed="1" w:qFormat="1"/>
+    <w:lsdException w:name="heading 8" w:semiHidden="1" w:uiPriority="9" w:unhideWhenUsed="1" w:qFormat="1"/>
+    <w:lsdException w:name="heading 9" w:semiHidden="1" w:uiPriority="9" w:unhideWhenUsed="1" w:qFormat="1"/>
+    <w:lsdException w:name="index 1" w:semiHidden="1" w:unhideWhenUsed="1"/>
+    <w:lsdException w:name="index 2" w:semiHidden="1" w:unhideWhenUsed="1"/>
+    <w:lsdException w:name="index 3" w:semiHidden="1" w:unhideWhenUsed="1"/>
+    <w:lsdException w:name="index 4" w:semiHidden="1" w:unhideWhenUsed="1"/>
+    <w:lsdException w:name="index 5" w:semiHidden="1" w:unhideWhenUsed="1"/>
+    <w:lsdException w:name="index 6" w:semiHidden="1" w:unhideWhenUsed="1"/>
+    <w:lsdException w:name="index 7" w:semiHidden="1" w:unhideWhenUsed="1"/>
+    <w:lsdException w:name="index 8" w:semiHidden="1" w:unhideWhenUsed="1"/>
+    <w:lsdException w:name="index 9" w:semiHidden="1" w:unhideWhenUsed="1"/>
+    <w:lsdException w:name="toc 1" w:semiHidden="1" w:uiPriority="39" w:unhideWhenUsed="1"/>
+    <w:lsdException w:name="toc 2" w:semiHidden="1" w:uiPriority="39" w:unhideWhenUsed="1"/>
+    <w:lsdException w:name="toc 3" w:semiHidden="1" w:uiPriority="39" w:unhideWhenUsed="1"/>
+    <w:lsdException w:name="toc 4" w:semiHidden="1" w:uiPriority="39" w:unhideWhenUsed="1"/>
+    <w:lsdException w:name="toc 5" w:semiHidden="1" w:uiPriority="39" w:unhideWhenUsed="1"/>
+    <w:lsdException w:name="toc 6" w:semiHidden="1" w:uiPriority="39" w:unhideWhenUsed="1"/>
+    <w:lsdException w:name="toc 7" w:semiHidden="1" w:uiPriority="39" w:unhideWhenUsed="1"/>
+    <w:lsdException w:name="toc 8" w:semiHidden="1" w:uiPriority="39" w:unhideWhenUsed="1"/>
+    <w:lsdException w:name="toc 9" w:semiHidden="1" w:uiPriority="39" w:unhideWhenUsed="1"/>
+    <w:lsdException w:name="Normal Indent" w:semiHidden="1" w:unhideWhenUsed="1"/>
+    <w:lsdException w:name="footnote text" w:semiHidden="1" w:unhideWhenUsed="1"/>
+    <w:lsdException w:name="annotation text" w:semiHidden="1" w:unhideWhenUsed="1"/>
+    <w:lsdException w:name="header" w:semiHidden="1" w:unhideWhenUsed="1"/>
+    <w:lsdException w:name="footer" w:semiHidden="1" w:unhideWhenUsed="1"/>
+    <w:lsdException w:name="index heading" w:semiHidden="1" w:unhideWhenUsed="1"/>
+    <w:lsdException w:name="caption" w:semiHidden="1" w:uiPriority="35" w:unhideWhenUsed="1" w:qFormat="1"/>
+    <w:lsdException w:name="table of figures" w:semiHidden="1" w:unhideWhenUsed="1"/>
+    <w:lsdException w:name="envelope address" w:semiHidden="1" w:unhideWhenUsed="1"/>
+    <w:lsdException w:name="envelope return" w:semiHidden="1" w:unhideWhenUsed="1"/>
+    <w:lsdException w:name="footnote reference" w:semiHidden="1" w:unhideWhenUsed="1"/>
+    <w:lsdException w:name="annotation reference" w:semiHidden="1" w:unhideWhenUsed="1"/>
+    <w:lsdException w:name="line number" w:semiHidden="1" w:unhideWhenUsed="1"/>
+    <w:lsdException w:name="page number" w:semiHidden="1" w:unhideWhenUsed="1"/>
+    <w:lsdException w:name="endnote reference" w:semiHidden="1" w:unhideWhenUsed="1"/>
+    <w:lsdException w:name="endnote text" w:semiHidden="1" w:unhideWhenUsed="1"/>
+    <w:lsdException w:name="table of authorities" w:semiHidden="1" w:unhideWhenUsed="1"/>
+    <w:lsdException w:name="macro" w:semiHidden="1" w:unhideWhenUsed="1"/>
+    <w:lsdException w:name="toa heading" w:semiHidden="1" w:unhideWhenUsed="1"/>
+    <w:lsdException w:name="List" w:semiHidden="1" w:unhideWhenUsed="1"/>
+    <w:lsdException w:name="List Bullet" w:semiHidden="1" w:unhideWhenUsed="1"/>
+    <w:lsdException w:name="List Number" w:semiHidden="1" w:unhideWhenUsed="1"/>
+    <w:lsdException w:name="List 2" w:semiHidden="1" w:unhideWhenUsed="1"/>
+    <w:lsdException w:name="List 3" w:semiHidden="1" w:unhideWhenUsed="1"/>
+    <w:lsdException w:name="List 4" w:semiHidden="1" w:unhideWhenUsed="1"/>
+    <w:lsdException w:name="List 5" w:semiHidden="1" w:unhideWhenUsed="1"/>
+    <w:lsdException w:name="List Bullet 2" w:semiHidden="1" w:unhideWhenUsed="1"/>
+    <w:lsdException w:name="List Bullet 3" w:semiHidden="1" w:unhideWhenUsed="1"/>
+    <w:lsdException w:name="List Bullet 4" w:semiHidden="1" w:unhideWhenUsed="1"/>
+    <w:lsdException w:name="List Bullet 5" w:semiHidden="1" w:unhideWhenUsed="1"/>
+    <w:lsdException w:name="List Number 2" w:semiHidden="1" w:unhideWhenUsed="1"/>
+    <w:lsdException w:name="List Number 3" w:semiHidden="1" w:unhideWhenUsed="1"/>
+    <w:lsdException w:name="List Number 4" w:semiHidden="1" w:unhideWhenUsed="1"/>
+    <w:lsdException w:name="List Number 5" w:semiHidden="1" w:unhideWhenUsed="1"/>
+    <w:lsdException w:name="Title" w:uiPriority="10" w:qFormat="1"/>
+    <w:lsdException w:name="Closing" w:semiHidden="1" w:unhideWhenUsed="1"/>
+    <w:lsdException w:name="Signature" w:semiHidden="1" w:unhideWhenUsed="1"/>
+    <w:lsdException w:name="Default Paragraph Font" w:semiHidden="1" w:uiPriority="1" w:unhideWhenUsed="1"/>
+    <w:lsdException w:name="Body Text" w:semiHidden="1" w:unhideWhenUsed="1"/>
+    <w:lsdException w:name="Body Text Indent" w:semiHidden="1" w:unhideWhenUsed="1"/>
+    <w:lsdException w:name="List Continue" w:semiHidden="1" w:unhideWhenUsed="1"/>
+    <w:lsdException w:name="List Continue 2" w:semiHidden="1" w:unhideWhenUsed="1"/>
+    <w:lsdException w:name="List Continue 3" w:semiHidden="1" w:unhideWhenUsed="1"/>
+    <w:lsdException w:name="List Continue 4" w:semiHidden="1" w:unhideWhenUsed="1"/>
+    <w:lsdException w:name="List Continue 5" w:semiHidden="1" w:unhideWhenUsed="1"/>
+    <w:lsdException w:name="Message Header" w:semiHidden="1" w:unhideWhenUsed="1"/>
+    <w:lsdException w:name="Subtitle" w:uiPriority="11" w:qFormat="1"/>
+    <w:lsdException w:name="Salutation" w:semiHidden="1" w:unhideWhenUsed="1"/>
+    <w:lsdException w:name="Date" w:semiHidden="1" w:unhideWhenUsed="1"/>
+    <w:lsdException w:name="Body Text First Indent" w:semiHidden="1" w:unhideWhenUsed="1"/>
+    <w:lsdException w:name="Body Text First Indent 2" w:semiHidden="1" w:unhideWhenUsed="1"/>
+    <w:lsdException w:name="Note Heading" w:semiHidden="1" w:unhideWhenUsed="1"/>
+    <w:lsdException w:name="Body Text 2" w:semiHidden="1" w:unhideWhenUsed="1"/>
+    <w:lsdException w:name="Body Text 3" w:semiHidden="1" w:unhideWhenUsed="1"/>
+    <w:lsdException w:name="Body Text Indent 2" w:semiHidden="1" w:unhideWhenUsed="1"/>
+    <w:lsdException w:name="Body Text Indent 3" w:semiHidden="1" w:unhideWhenUsed="1"/>
+    <w:lsdException w:name="Block Text" w:semiHidden="1" w:unhideWhenUsed="1"/>
+    <w:lsdException w:name="Hyperlink" w:semiHidden="1" w:unhideWhenUsed="1"/>
+    <w:lsdException w:name="FollowedHyperlink" w:semiHidden="1" w:unhideWhenUsed="1"/>
+    <w:lsdException w:name="Strong" w:uiPriority="22" w:qFormat="1"/>
+    <w:lsdException w:name="Emphasis" w:uiPriority="20" w:qFormat="1"/>
+    <w:lsdException w:name="Document Map" w:semiHidden="1" w:unhideWhenUsed="1"/>
+    <w:lsdException w:name="Plain Text" w:semiHidden="1" w:unhideWhenUsed="1"/>
+    <w:lsdException w:name="E-mail Signature" w:semiHidden="1" w:unhideWhenUsed="1"/>
+    <w:lsdException w:name="HTML Top of Form" w:semiHidden="1" w:unhideWhenUsed="1"/>
+    <w:lsdException w:name="HTML Bottom of Form" w:semiHidden="1" w:unhideWhenUsed="1"/>
+    <w:lsdException w:name="Normal (Web)" w:semiHidden="1" w:unhideWhenUsed="1"/>
+    <w:lsdException w:name="HTML Acronym" w:semiHidden="1" w:unhideWhenUsed="1"/>
+    <w:lsdException w:name="HTML Address" w:semiHidden="1" w:unhideWhenUsed="1"/>
+    <w:lsdException w:name="HTML Cite" w:semiHidden="1" w:unhideWhenUsed="1"/>
+    <w:lsdException w:name="HTML Code" w:semiHidden="1" w:unhideWhenUsed="1"/>
+    <w:lsdException w:name="HTML Definition" w:semiHidden="1" w:unhideWhenUsed="1"/>
+    <w:lsdException w:name="HTML Keyboard" w:semiHidden="1" w:unhideWhenUsed="1"/>
+    <w:lsdException w:name="HTML Preformatted" w:semiHidden="1" w:unhideWhenUsed="1"/>
+    <w:lsdException w:name="HTML Sample" w:semiHidden="1" w:unhideWhenUsed="1"/>
+    <w:lsdException w:name="HTML Typewriter" w:semiHidden="1" w:unhideWhenUsed="1"/>
+    <w:lsdException w:name="HTML Variable" w:semiHidden="1" w:unhideWhenUsed="1"/>
+    <w:lsdException w:name="Normal Table" w:semiHidden="1" w:unhideWhenUsed="1"/>
+    <w:lsdException w:name="annotation subject" w:semiHidden="1" w:unhideWhenUsed="1"/>
+    <w:lsdException w:name="No List" w:semiHidden="1" w:unhideWhenUsed="1"/>
+    <w:lsdException w:name="Outline List 1" w:semiHidden="1" w:unhideWhenUsed="1"/>
+    <w:lsdException w:name="Outline List 2" w:semiHidden="1" w:unhideWhenUsed="1"/>
+    <w:lsdException w:name="Outline List 3" w:semiHidden="1" w:unhideWhenUsed="1"/>
+    <w:lsdException w:name="Table Simple 1" w:semiHidden="1" w:unhideWhenUsed="1"/>
+    <w:lsdException w:name="Table Simple 2" w:semiHidden="1" w:unhideWhenUsed="1"/>
+    <w:lsdException w:name="Table Simple 3" w:semiHidden="1" w:unhideWhenUsed="1"/>
+    <w:lsdException w:name="Table Classic 1" w:semiHidden="1" w:unhideWhenUsed="1"/>
+    <w:lsdException w:name="Table Classic 2" w:semiHidden="1" w:unhideWhenUsed="1"/>
+    <w:lsdException w:name="Table Classic 3" w:semiHidden="1" w:unhideWhenUsed="1"/>
+    <w:lsdException w:name="Table Classic 4" w:semiHidden="1" w:unhideWhenUsed="1"/>
+    <w:lsdException w:name="Table Colorful 1" w:semiHidden="1" w:unhideWhenUsed="1"/>
+    <w:lsdException w:name="Table Colorful 2" w:semiHidden="1" w:unhideWhenUsed="1"/>
+    <w:lsdException w:name="Table Colorful 3" w:semiHidden="1" w:unhideWhenUsed="1"/>
+    <w:lsdException w:name="Table Columns 1" w:semiHidden="1" w:unhideWhenUsed="1"/>
+    <w:lsdException w:name="Table Columns 2" w:semiHidden="1" w:unhideWhenUsed="1"/>
+    <w:lsdException w:name="Table Columns 3" w:semiHidden="1" w:unhideWhenUsed="1"/>
+    <w:lsdException w:name="Table Columns 4" w:semiHidden="1" w:unhideWhenUsed="1"/>
+    <w:lsdException w:name="Table Columns 5" w:semiHidden="1" w:unhideWhenUsed="1"/>
+    <w:lsdException w:name="Table Grid 1" w:semiHidden="1" w:unhideWhenUsed="1"/>
+    <w:lsdException w:name="Table Grid 2" w:semiHidden="1" w:unhideWhenUsed="1"/>
+    <w:lsdException w:name="Table Grid 3" w:semiHidden="1" w:unhideWhenUsed="1"/>
+    <w:lsdException w:name="Table Grid 4" w:semiHidden="1" w:unhideWhenUsed="1"/>
+    <w:lsdException w:name="Table Grid 5" w:semiHidden="1" w:unhideWhenUsed="1"/>
+    <w:lsdException w:name="Table Grid 6" w:semiHidden="1" w:unhideWhenUsed="1"/>
+    <w:lsdException w:name="Table Grid 7" w:semiHidden="1" w:unhideWhenUsed="1"/>
+    <w:lsdException w:name="Table Grid 8" w:semiHidden="1" w:unhideWhenUsed="1"/>
+    <w:lsdException w:name="Table List 1" w:semiHidden="1" w:unhideWhenUsed="1"/>
+    <w:lsdException w:name="Table List 2" w:semiHidden="1" w:unhideWhenUsed="1"/>
+    <w:lsdException w:name="Table List 3" w:semiHidden="1" w:unhideWhenUsed="1"/>
+    <w:lsdException w:name="Table List 4" w:semiHidden="1" w:unhideWhenUsed="1"/>
+    <w:lsdException w:name="Table List 5" w:semiHidden="1" w:unhideWhenUsed="1"/>
+    <w:lsdException w:name="Table List 6" w:semiHidden="1" w:unhideWhenUsed="1"/>
+    <w:lsdException w:name="Table List 7" w:semiHidden="1" w:unhideWhenUsed="1"/>
+    <w:lsdException w:name="Table List 8" w:semiHidden="1" w:unhideWhenUsed="1"/>
+    <w:lsdException w:name="Table 3D effects 1" w:semiHidden="1" w:unhideWhenUsed="1"/>
+    <w:lsdException w:name="Table 3D effects 2" w:semiHidden="1" w:unhideWhenUsed="1"/>
+    <w:lsdException w:name="Table 3D effects 3" w:semiHidden="1" w:unhideWhenUsed="1"/>
+    <w:lsdException w:name="Table Contemporary" w:semiHidden="1" w:unhideWhenUsed="1"/>
+    <w:lsdException w:name="Table Elegant" w:semiHidden="1" w:unhideWhenUsed="1"/>
+    <w:lsdException w:name="Table Professional" w:semiHidden="1" w:unhideWhenUsed="1"/>
+    <w:lsdException w:name="Table Subtle 1" w:semiHidden="1" w:unhideWhenUsed="1"/>
+    <w:lsdException w:name="Table Subtle 2" w:semiHidden="1" w:unhideWhenUsed="1"/>
+    <w:lsdException w:name="Table Web 1" w:semiHidden="1" w:unhideWhenUsed="1"/>
+    <w:lsdException w:name="Table Web 2" w:semiHidden="1" w:unhideWhenUsed="1"/>
+    <w:lsdException w:name="Table Web 3" w:semiHidden="1" w:unhideWhenUsed="1"/>
+    <w:lsdException w:name="Balloon Text" w:semiHidden="1" w:unhideWhenUsed="1"/>
+    <w:lsdException w:name="Table Grid" w:uiPriority="59"/>
+    <w:lsdException w:name="Table Theme" w:semiHidden="1" w:unhideWhenUsed="1"/>
+    <w:lsdException w:name="Placeholder Text" w:semiHidden="1"/>
+    <w:lsdException w:name="No Spacing" w:uiPriority="1" w:qFormat="1"/>
+    <w:lsdException w:name="Light Shading" w:uiPriority="60"/>
+    <w:lsdException w:name="Light List" w:uiPriority="61"/>
+    <w:lsdException w:name="Light Grid" w:uiPriority="62"/>
+    <w:lsdException w:name="Medium Shading 1" w:uiPriority="63"/>
+    <w:lsdException w:name="Medium Shading 2" w:uiPriority="64"/>
+    <w:lsdException w:name="Medium List 1" w:uiPriority="65"/>
+    <w:lsdException w:name="Medium List 2" w:uiPriority="66"/>
+    <w:lsdException w:name="Medium Grid 1" w:uiPriority="67"/>
+    <w:lsdException w:name="Medium Grid 2" w:uiPriority="68"/>
+    <w:lsdException w:name="Medium Grid 3" w:uiPriority="69"/>
+    <w:lsdException w:name="Dark List" w:uiPriority="70"/>
+    <w:lsdException w:name="Colorful Shading" w:uiPriority="71"/>
+    <w:lsdException w:name="Colorful List" w:uiPriority="72"/>
+    <w:lsdException w:name="Colorful Grid" w:uiPriority="73"/>
+    <w:lsdException w:name="Light Shading Accent 1" w:uiPriority="60"/>
+    <w:lsdException w:name="Light List Accent 1" w:uiPriority="61"/>
+    <w:lsdException w:name="Light Grid Accent 1" w:uiPriority="62"/>
+    <w:lsdException w:name="Medium Shading 1 Accent 1" w:uiPriority="63"/>
+    <w:lsdException w:name="Medium Shading 2 Accent 1" w:uiPriority="64"/>
+    <w:lsdException w:name="Medium List 1 Accent 1" w:uiPriority="65"/>
+    <w:lsdException w:name="Revision" w:semiHidden="1"/>
+    <w:lsdException w:name="List Paragraph" w:uiPriority="34" w:qFormat="1"/>
+    <w:lsdException w:name="Quote" w:uiPriority="29" w:qFormat="1"/>
+    <w:lsdException w:name="Intense Quote" w:uiPriority="30" w:qFormat="1"/>
+    <w:lsdException w:name="Medium List 2 Accent 1" w:uiPriority="66"/>
+    <w:lsdException w:name="Medium Grid 1 Accent 1" w:uiPriority="67"/>
+    <w:lsdException w:name="Medium Grid 2 Accent 1" w:uiPriority="68"/>
+    <w:lsdException w:name="Medium Grid 3 Accent 1" w:uiPriority="69"/>
+    <w:lsdException w:name="Dark List Accent 1" w:uiPriority="70"/>
+    <w:lsdException w:name="Colorful Shading Accent 1" w:uiPriority="71"/>
+    <w:lsdException w:name="Colorful List Accent 1" w:uiPriority="72"/>
+    <w:lsdException w:name="Colorful Grid Accent 1" w:uiPriority="73"/>
+    <w:lsdException w:name="Light Shading Accent 2" w:uiPriority="60"/>
+    <w:lsdException w:name="Light List Accent 2" w:uiPriority="61"/>
+    <w:lsdException w:name="Light Grid Accent 2" w:uiPriority="62"/>
+    <w:lsdException w:name="Medium Shading 1 Accent 2" w:uiPriority="63"/>
+    <w:lsdException w:name="Medium Shading 2 Accent 2" w:uiPriority="64"/>
+    <w:lsdException w:name="Medium List 1 Accent 2" w:uiPriority="65"/>
+    <w:lsdException w:name="Medium List 2 Accent 2" w:uiPriority="66"/>
+    <w:lsdException w:name="Medium Grid 1 Accent 2" w:uiPriority="67"/>
+    <w:lsdException w:name="Medium Grid 2 Accent 2" w:uiPriority="68"/>
+    <w:lsdException w:name="Medium Grid 3 Accent 2" w:uiPriority="69"/>
+    <w:lsdException w:name="Dark List Accent 2" w:uiPriority="70"/>
+    <w:lsdException w:name="Colorful Shading Accent 2" w:uiPriority="71"/>
+    <w:lsdException w:name="Colorful List Accent 2" w:uiPriority="72"/>
+    <w:lsdException w:name="Colorful Grid Accent 2" w:uiPriority="73"/>
+    <w:lsdException w:name="Light Shading Accent 3" w:uiPriority="60"/>
+    <w:lsdException w:name="Light List Accent 3" w:uiPriority="61"/>
+    <w:lsdException w:name="Light Grid Accent 3" w:uiPriority="62"/>
+    <w:lsdException w:name="Medium Shading 1 Accent 3" w:uiPriority="63"/>
+    <w:lsdException w:name="Medium Shading 2 Accent 3" w:uiPriority="64"/>
+    <w:lsdException w:name="Medium List 1 Accent 3" w:uiPriority="65"/>
+    <w:lsdException w:name="Medium List 2 Accent 3" w:uiPriority="66"/>
+    <w:lsdException w:name="Medium Grid 1 Accent 3" w:uiPriority="67"/>
+    <w:lsdException w:name="Medium Grid 2 Accent 3" w:uiPriority="68"/>
+    <w:lsdException w:name="Medium Grid 3 Accent 3" w:uiPriority="69"/>
+    <w:lsdException w:name="Dark List Accent 3" w:uiPriority="70"/>
+    <w:lsdException w:name="Colorful Shading Accent 3" w:uiPriority="71"/>
+    <w:lsdException w:name="Colorful List Accent 3" w:uiPriority="72"/>
+    <w:lsdException w:name="Colorful Grid Accent 3" w:uiPriority="73"/>
+    <w:lsdException w:name="Light Shading Accent 4" w:uiPriority="60"/>
+    <w:lsdException w:name="Light List Accent 4" w:uiPriority="61"/>
+    <w:lsdException w:name="Light Grid Accent 4" w:uiPriority="62"/>
+    <w:lsdException w:name="Medium Shading 1 Accent 4" w:uiPriority="63"/>
+    <w:lsdException w:name="Medium Shading 2 Accent 4" w:uiPriority="64"/>
+    <w:lsdException w:name="Medium List 1 Accent 4" w:uiPriority="65"/>
+    <w:lsdException w:name="Medium List 2 Accent 4" w:uiPriority="66"/>
+    <w:lsdException w:name="Medium Grid 1 Accent 4" w:uiPriority="67"/>
+    <w:lsdException w:name="Medium Grid 2 Accent 4" w:uiPriority="68"/>
+    <w:lsdException w:name="Medium Grid 3 Accent 4" w:uiPriority="69"/>
+    <w:lsdException w:name="Dark List Accent 4" w:uiPriority="70"/>
+    <w:lsdException w:name="Colorful Shading Accent 4" w:uiPriority="71"/>
+    <w:lsdException w:name="Colorful List Accent 4" w:uiPriority="72"/>
+    <w:lsdException w:name="Colorful Grid Accent 4" w:uiPriority="73"/>
+    <w:lsdException w:name="Light Shading Accent 5" w:uiPriority="60"/>
+    <w:lsdException w:name="Light List Accent 5" w:uiPriority="61"/>
+    <w:lsdException w:name="Light Grid Accent 5" w:uiPriority="62"/>
+    <w:lsdException w:name="Medium Shading 1 Accent 5" w:uiPriority="63"/>
+    <w:lsdException w:name="Medium Shading 2 Accent 5" w:uiPriority="64"/>
+    <w:lsdException w:name="Medium List 1 Accent 5" w:uiPriority="65"/>
+    <w:lsdException w:name="Medium List 2 Accent 5" w:uiPriority="66"/>
+    <w:lsdException w:name="Medium Grid 1 Accent 5" w:uiPriority="67"/>
+    <w:lsdException w:name="Medium Grid 2 Accent 5" w:uiPriority="68"/>
+    <w:lsdException w:name="Medium Grid 3 Accent 5" w:uiPriority="69"/>
+    <w:lsdException w:name="Dark List Accent 5" w:uiPriority="70"/>
+    <w:lsdException w:name="Colorful Shading Accent 5" w:uiPriority="71"/>
+    <w:lsdException w:name="Colorful List Accent 5" w:uiPriority="72"/>
+    <w:lsdException w:name="Colorful Grid Accent 5" w:uiPriority="73"/>
+    <w:lsdException w:name="Light Shading Accent 6" w:uiPriority="60"/>
+    <w:lsdException w:name="Light List Accent 6" w:uiPriority="61"/>
+    <w:lsdException w:name="Light Grid Accent 6" w:uiPriority="62"/>
+    <w:lsdException w:name="Medium Shading 1 Accent 6" w:uiPriority="63"/>
+    <w:lsdException w:name="Medium Shading 2 Accent 6" w:uiPriority="64"/>
+    <w:lsdException w:name="Medium List 1 Accent 6" w:uiPriority="65"/>
+    <w:lsdException w:name="Medium List 2 Accent 6" w:uiPriority="66"/>
+    <w:lsdException w:name="Medium Grid 1 Accent 6" w:uiPriority="67"/>
+    <w:lsdException w:name="Medium Grid 2 Accent 6" w:uiPriority="68"/>
+    <w:lsdException w:name="Medium Grid 3 Accent 6" w:uiPriority="69"/>
+    <w:lsdException w:name="Dark List Accent 6" w:uiPriority="70"/>
+    <w:lsdException w:name="Colorful Shading Accent 6" w:uiPriority="71"/>
+    <w:lsdException w:name="Colorful List Accent 6" w:uiPriority="72"/>
+    <w:lsdException w:name="Colorful Grid Accent 6" w:uiPriority="73"/>
+    <w:lsdException w:name="Subtle Emphasis" w:uiPriority="19" w:qFormat="1"/>
+    <w:lsdException w:name="Intense Emphasis" w:uiPriority="21" w:qFormat="1"/>
+    <w:lsdException w:name="Subtle Reference" w:uiPriority="31" w:qFormat="1"/>
+    <w:lsdException w:name="Intense Reference" w:uiPriority="32" w:qFormat="1"/>
+    <w:lsdException w:name="Book Title" w:uiPriority="33" w:qFormat="1"/>
+    <w:lsdException w:name="Bibliography" w:semiHidden="1" w:uiPriority="37" w:unhideWhenUsed="1"/>
+    <w:lsdException w:name="TOC Heading" w:semiHidden="1" w:uiPriority="39" w:unhideWhenUsed="1" w:qFormat="1"/>
+    <w:lsdException w:name="Plain Table 1" w:uiPriority="41"/>
+    <w:lsdException w:name="Plain Table 2" w:uiPriority="42"/>
+    <w:lsdException w:name="Plain Table 3" w:uiPriority="43"/>
+    <w:lsdException w:name="Plain Table 4" w:uiPriority="44"/>
+    <w:lsdException w:name="Plain Table 5" w:uiPriority="45"/>
+    <w:lsdException w:name="Grid Table Light" w:uiPriority="40"/>
+    <w:lsdException w:name="Grid Table 1 Light" w:uiPriority="46"/>
+    <w:lsdException w:name="Grid Table 2" w:uiPriority="47"/>
+    <w:lsdException w:name="Grid Table 3" w:uiPriority="48"/>
+    <w:lsdException w:name="Grid Table 4" w:uiPriority="49"/>
+    <w:lsdException w:name="Grid Table 5 Dark" w:uiPriority="50"/>
+    <w:lsdException w:name="Grid Table 6 Colorful" w:uiPriority="51"/>
+    <w:lsdException w:name="Grid Table 7 Colorful" w:uiPriority="52"/>
+    <w:lsdException w:name="Grid Table 1 Light Accent 1" w:uiPriority="46"/>
+    <w:lsdException w:name="Grid Table 2 Accent 1" w:uiPriority="47"/>
+    <w:lsdException w:name="Grid Table 3 Accent 1" w:uiPriority="48"/>
+    <w:lsdException w:name="Grid Table 4 Accent 1" w:uiPriority="49"/>
+    <w:lsdException w:name="Grid Table 5 Dark Accent 1" w:uiPriority="50"/>
+    <w:lsdException w:name="Grid Table 6 Colorful Accent 1" w:uiPriority="51"/>
+    <w:lsdException w:name="Grid Table 7 Colorful Accent 1" w:uiPriority="52"/>
+    <w:lsdException w:name="Grid Table 1 Light Accent 2" w:uiPriority="46"/>
+    <w:lsdException w:name="Grid Table 2 Accent 2" w:uiPriority="47"/>
+    <w:lsdException w:name="Grid Table 3 Accent 2" w:uiPriority="48"/>
+    <w:lsdException w:name="Grid Table 4 Accent 2" w:uiPriority="49"/>
+    <w:lsdException w:name="Grid Table 5 Dark Accent 2" w:uiPriority="50"/>
+    <w:lsdException w:name="Grid Table 6 Colorful Accent 2" w:uiPriority="51"/>
+    <w:lsdException w:name="Grid Table 7 Colorful Accent 2" w:uiPriority="52"/>
+    <w:lsdException w:name="Grid Table 1 Light Accent 3" w:uiPriority="46"/>
+    <w:lsdException w:name="Grid Table 2 Accent 3" w:uiPriority="47"/>
+    <w:lsdException w:name="Grid Table 3 Accent 3" w:uiPriority="48"/>
+    <w:lsdException w:name="Grid Table 4 Accent 3" w:uiPriority="49"/>
+    <w:lsdException w:name="Grid Table 5 Dark Accent 3" w:uiPriority="50"/>
+    <w:lsdException w:name="Grid Table 6 Colorful Accent 3" w:uiPriority="51"/>
+    <w:lsdException w:name="Grid Table 7 Colorful Accent 3" w:uiPriority="52"/>
+    <w:lsdException w:name="Grid Table 1 Light Accent 4" w:uiPriority="46"/>
+    <w:lsdException w:name="Grid Table 2 Accent 4" w:uiPriority="47"/>
+    <w:lsdException w:name="Grid Table 3 Accent 4" w:uiPriority="48"/>
+    <w:lsdException w:name="Grid Table 4 Accent 4" w:uiPriority="49"/>
+    <w:lsdException w:name="Grid Table 5 Dark Accent 4" w:uiPriority="50"/>
+    <w:lsdException w:name="Grid Table 6 Colorful Accent 4" w:uiPriority="51"/>
+    <w:lsdException w:name="Grid Table 7 Colorful Accent 4" w:uiPriority="52"/>
+    <w:lsdException w:name="Grid Table 1 Light Accent 5" w:uiPriority="46"/>
+    <w:lsdException w:name="Grid Table 2 Accent 5" w:uiPriority="47"/>
+    <w:lsdException w:name="Grid Table 3 Accent 5" w:uiPriority="48"/>
+    <w:lsdException w:name="Grid Table 4 Accent 5" w:uiPriority="49"/>
+    <w:lsdException w:name="Grid Table 5 Dark Accent 5" w:uiPriority="50"/>
+    <w:lsdException w:name="Grid Table 6 Colorful Accent 5" w:uiPriority="51"/>
+    <w:lsdException w:name="Grid Table 7 Colorful Accent 5" w:uiPriority="52"/>
+    <w:lsdException w:name="Grid Table 1 Light Accent 6" w:uiPriority="46"/>
+    <w:lsdException w:name="Grid Table 2 Accent 6" w:uiPriority="47"/>
+    <w:lsdException w:name="Grid Table 3 Accent 6" w:uiPriority="48"/>
+    <w:lsdException w:name="Grid Table 4 Accent 6" w:uiPriority="49"/>
+    <w:lsdException w:name="Grid Table 5 Dark Accent 6" w:uiPriority="50"/>
+    <w:lsdException w:name="Grid Table 6 Colorful Accent 6" w:uiPriority="51"/>
+    <w:lsdException w:name="Grid Table 7 Colorful Accent 6" w:uiPriority="52"/>
+    <w:lsdException w:name="List Table 1 Light" w:uiPriority="46"/>
+    <w:lsdException w:name="List Table 2" w:uiPriority="47"/>
+    <w:lsdException w:name="List Table 3" w:uiPriority="48"/>
+    <w:lsdException w:name="List Table 4" w:uiPriority="49"/>
+    <w:lsdException w:name="List Table 5 Dark" w:uiPriority="50"/>
+    <w:lsdException w:name="List Table 6 Colorful" w:uiPriority="51"/>
+    <w:lsdException w:name="List Table 7 Colorful" w:uiPriority="52"/>
+    <w:lsdException w:name="List Table 1 Light Accent 1" w:uiPriority="46"/>
+    <w:lsdException w:name="List Table 2 Accent 1" w:uiPriority="47"/>
+    <w:lsdException w:name="List Table 3 Accent 1" w:uiPriority="48"/>
+    <w:lsdException w:name="List Table 4 Accent 1" w:uiPriority="49"/>
+    <w:lsdException w:name="List Table 5 Dark Accent 1" w:uiPriority="50"/>
+    <w:lsdException w:name="List Table 6 Colorful Accent 1" w:uiPriority="51"/>
+    <w:lsdException w:name="List Table 7 Colorful Accent 1" w:uiPriority="52"/>
+    <w:lsdException w:name="List Table 1 Light Accent 2" w:uiPriority="46"/>
+    <w:lsdException w:name="List Table 2 Accent 2" w:uiPriority="47"/>
+    <w:lsdException w:name="List Table 3 Accent 2" w:uiPriority="48"/>
+    <w:lsdException w:name="List Table 4 Accent 2" w:uiPriority="49"/>
+    <w:lsdException w:name="List Table 5 Dark Accent 2" w:uiPriority="50"/>
+    <w:lsdException w:name="List Table 6 Colorful Accent 2" w:uiPriority="51"/>
+    <w:lsdException w:name="List Table 7 Colorful Accent 2" w:uiPriority="52"/>
+    <w:lsdException w:name="List Table 1 Light Accent 3" w:uiPriority="46"/>
+    <w:lsdException w:name="List Table 2 Accent 3" w:uiPriority="47"/>
+    <w:lsdException w:name="List Table 3 Accent 3" w:uiPriority="48"/>
+    <w:lsdException w:name="List Table 4 Accent 3" w:uiPriority="49"/>
+    <w:lsdException w:name="List Table 5 Dark Accent 3" w:uiPriority="50"/>
+    <w:lsdException w:name="List Table 6 Colorful Accent 3" w:uiPriority="51"/>
+    <w:lsdException w:name="List Table 7 Colorful Accent 3" w:uiPriority="52"/>
+    <w:lsdException w:name="List Table 1 Light Accent 4" w:uiPriority="46"/>
+    <w:lsdException w:name="List Table 2 Accent 4" w:uiPriority="47"/>
+    <w:lsdException w:name="List Table 3 Accent 4" w:uiPriority="48"/>
+    <w:lsdException w:name="List Table 4 Accent 4" w:uiPriority="49"/>
+    <w:lsdException w:name="List Table 5 Dark Accent 4" w:uiPriority="50"/>
+    <w:lsdException w:name="List Table 6 Colorful Accent 4" w:uiPriority="51"/>
+    <w:lsdException w:name="List Table 7 Colorful Accent 4" w:uiPriority="52"/>
+    <w:lsdException w:name="List Table 1 Light Accent 5" w:uiPriority="46"/>
+    <w:lsdException w:name="List Table 2 Accent 5" w:uiPriority="47"/>
+    <w:lsdException w:name="List Table 3 Accent 5" w:uiPriority="48"/>
+    <w:lsdException w:name="List Table 4 Accent 5" w:uiPriority="49"/>
+    <w:lsdException w:name="List Table 5 Dark Accent 5" w:uiPriority="50"/>
+    <w:lsdException w:name="List Table 6 Colorful Accent 5" w:uiPriority="51"/>
+    <w:lsdException w:name="List Table 7 Colorful Accent 5" w:uiPriority="52"/>
+    <w:lsdException w:name="List Table 1 Light Accent 6" w:uiPriority="46"/>
+    <w:lsdException w:name="List Table 2 Accent 6" w:uiPriority="47"/>
+    <w:lsdException w:name="List Table 3 Accent 6" w:uiPriority="48"/>
+    <w:lsdException w:name="List Table 4 Accent 6" w:uiPriority="49"/>
+    <w:lsdException w:name="List Table 5 Dark Accent 6" w:uiPriority="50"/>
+    <w:lsdException w:name="List Table 6 Colorful Accent 6" w:uiPriority="51"/>
+    <w:lsdException w:name="List Table 7 Colorful Accent 6" w:uiPriority="52"/>
   </w:latentStyles>
   <w:style w:type="paragraph" w:default="1" w:styleId="Normal">
     <w:name w:val="Normal"/>
@@ -2990,7 +3706,6 @@
       <w:spacing w:after="0" w:line="240" w:lineRule="auto"/>
     </w:pPr>
     <w:tblPr>
-      <w:tblInd w:w="0" w:type="dxa"/>
       <w:tblBorders>
         <w:top w:val="single" w:sz="4" w:space="0" w:color="auto"/>
         <w:left w:val="single" w:sz="4" w:space="0" w:color="auto"/>
@@ -2999,12 +3714,6 @@
         <w:insideH w:val="single" w:sz="4" w:space="0" w:color="auto"/>
         <w:insideV w:val="single" w:sz="4" w:space="0" w:color="auto"/>
       </w:tblBorders>
-      <w:tblCellMar>
-        <w:top w:w="0" w:type="dxa"/>
-        <w:left w:w="108" w:type="dxa"/>
-        <w:bottom w:w="0" w:type="dxa"/>
-        <w:right w:w="108" w:type="dxa"/>
-      </w:tblCellMar>
     </w:tblPr>
   </w:style>
   <w:style w:type="table" w:styleId="Listeclaire">
@@ -3018,19 +3727,12 @@
     <w:tblPr>
       <w:tblStyleRowBandSize w:val="1"/>
       <w:tblStyleColBandSize w:val="1"/>
-      <w:tblInd w:w="0" w:type="dxa"/>
       <w:tblBorders>
         <w:top w:val="single" w:sz="8" w:space="0" w:color="000000" w:themeColor="text1"/>
         <w:left w:val="single" w:sz="8" w:space="0" w:color="000000" w:themeColor="text1"/>
         <w:bottom w:val="single" w:sz="8" w:space="0" w:color="000000" w:themeColor="text1"/>
         <w:right w:val="single" w:sz="8" w:space="0" w:color="000000" w:themeColor="text1"/>
       </w:tblBorders>
-      <w:tblCellMar>
-        <w:top w:w="0" w:type="dxa"/>
-        <w:left w:w="108" w:type="dxa"/>
-        <w:bottom w:w="0" w:type="dxa"/>
-        <w:right w:w="108" w:type="dxa"/>
-      </w:tblCellMar>
     </w:tblPr>
     <w:tblStylePr w:type="firstRow">
       <w:pPr>
@@ -3110,19 +3812,12 @@
     <w:tblPr>
       <w:tblStyleRowBandSize w:val="1"/>
       <w:tblStyleColBandSize w:val="1"/>
-      <w:tblInd w:w="0" w:type="dxa"/>
       <w:tblBorders>
         <w:top w:val="single" w:sz="8" w:space="0" w:color="C0504D" w:themeColor="accent2"/>
         <w:left w:val="single" w:sz="8" w:space="0" w:color="C0504D" w:themeColor="accent2"/>
         <w:bottom w:val="single" w:sz="8" w:space="0" w:color="C0504D" w:themeColor="accent2"/>
         <w:right w:val="single" w:sz="8" w:space="0" w:color="C0504D" w:themeColor="accent2"/>
       </w:tblBorders>
-      <w:tblCellMar>
-        <w:top w:w="0" w:type="dxa"/>
-        <w:left w:w="108" w:type="dxa"/>
-        <w:bottom w:w="0" w:type="dxa"/>
-        <w:right w:w="108" w:type="dxa"/>
-      </w:tblCellMar>
     </w:tblPr>
     <w:tblStylePr w:type="firstRow">
       <w:pPr>
@@ -3205,13 +3900,6 @@
     <w:tblPr>
       <w:tblStyleRowBandSize w:val="1"/>
       <w:tblStyleColBandSize w:val="1"/>
-      <w:tblInd w:w="0" w:type="dxa"/>
-      <w:tblCellMar>
-        <w:top w:w="0" w:type="dxa"/>
-        <w:left w:w="108" w:type="dxa"/>
-        <w:bottom w:w="0" w:type="dxa"/>
-        <w:right w:w="108" w:type="dxa"/>
-      </w:tblCellMar>
     </w:tblPr>
     <w:tcPr>
       <w:shd w:val="clear" w:color="auto" w:fill="000000" w:themeFill="text1"/>
@@ -3316,7 +4004,6 @@
     <w:tblPr>
       <w:tblStyleRowBandSize w:val="1"/>
       <w:tblStyleColBandSize w:val="1"/>
-      <w:tblInd w:w="0" w:type="dxa"/>
       <w:tblBorders>
         <w:top w:val="single" w:sz="8" w:space="0" w:color="FFFFFF" w:themeColor="background1"/>
         <w:left w:val="single" w:sz="8" w:space="0" w:color="FFFFFF" w:themeColor="background1"/>
@@ -3325,12 +4012,6 @@
         <w:insideH w:val="single" w:sz="6" w:space="0" w:color="FFFFFF" w:themeColor="background1"/>
         <w:insideV w:val="single" w:sz="6" w:space="0" w:color="FFFFFF" w:themeColor="background1"/>
       </w:tblBorders>
-      <w:tblCellMar>
-        <w:top w:w="0" w:type="dxa"/>
-        <w:left w:w="108" w:type="dxa"/>
-        <w:bottom w:w="0" w:type="dxa"/>
-        <w:right w:w="108" w:type="dxa"/>
-      </w:tblCellMar>
     </w:tblPr>
     <w:tcPr>
       <w:shd w:val="clear" w:color="auto" w:fill="C0C0C0" w:themeFill="text1" w:themeFillTint="3F"/>
@@ -3461,7 +4142,6 @@
     <w:tblPr>
       <w:tblStyleRowBandSize w:val="1"/>
       <w:tblStyleColBandSize w:val="1"/>
-      <w:tblInd w:w="0" w:type="dxa"/>
       <w:tblBorders>
         <w:top w:val="single" w:sz="8" w:space="0" w:color="000000" w:themeColor="text1"/>
         <w:left w:val="single" w:sz="8" w:space="0" w:color="000000" w:themeColor="text1"/>
@@ -3470,12 +4150,6 @@
         <w:insideH w:val="single" w:sz="8" w:space="0" w:color="000000" w:themeColor="text1"/>
         <w:insideV w:val="single" w:sz="8" w:space="0" w:color="000000" w:themeColor="text1"/>
       </w:tblBorders>
-      <w:tblCellMar>
-        <w:top w:w="0" w:type="dxa"/>
-        <w:left w:w="108" w:type="dxa"/>
-        <w:bottom w:w="0" w:type="dxa"/>
-        <w:right w:w="108" w:type="dxa"/>
-      </w:tblCellMar>
     </w:tblPr>
     <w:tcPr>
       <w:shd w:val="clear" w:color="auto" w:fill="C0C0C0" w:themeFill="text1" w:themeFillTint="3F"/>
@@ -3590,941 +4264,54 @@
       <w:szCs w:val="18"/>
     </w:rPr>
   </w:style>
-</w:styles>
-</file>
-
-<file path=word/stylesWithEffects.xml><?xml version="1.0" encoding="utf-8"?>
-<w:styles xmlns:wpc="http://schemas.microsoft.com/office/word/2010/wordprocessingCanvas" xmlns:mc="http://schemas.openxmlformats.org/markup-compatibility/2006" xmlns:o="urn:schemas-microsoft-com:office:office" xmlns:r="http://schemas.openxmlformats.org/officeDocument/2006/relationships" xmlns:m="http://schemas.openxmlformats.org/officeDocument/2006/math" xmlns:v="urn:schemas-microsoft-com:vml" xmlns:wp14="http://schemas.microsoft.com/office/word/2010/wordprocessingDrawing" xmlns:wp="http://schemas.openxmlformats.org/drawingml/2006/wordprocessingDrawing" xmlns:w10="urn:schemas-microsoft-com:office:word" xmlns:w="http://schemas.openxmlformats.org/wordprocessingml/2006/main" xmlns:w14="http://schemas.microsoft.com/office/word/2010/wordml" xmlns:wpg="http://schemas.microsoft.com/office/word/2010/wordprocessingGroup" xmlns:wpi="http://schemas.microsoft.com/office/word/2010/wordprocessingInk" xmlns:wne="http://schemas.microsoft.com/office/word/2006/wordml" xmlns:wps="http://schemas.microsoft.com/office/word/2010/wordprocessingShape" mc:Ignorable="w14 wp14">
-  <w:docDefaults>
-    <w:rPrDefault>
-      <w:rPr>
-        <w:rFonts w:asciiTheme="minorHAnsi" w:eastAsiaTheme="minorHAnsi" w:hAnsiTheme="minorHAnsi" w:cstheme="minorBidi"/>
-        <w:sz w:val="22"/>
-        <w:szCs w:val="22"/>
-        <w:lang w:val="fr-CH" w:eastAsia="en-US" w:bidi="ar-SA"/>
-      </w:rPr>
-    </w:rPrDefault>
-    <w:pPrDefault>
-      <w:pPr>
-        <w:spacing w:after="200" w:line="276" w:lineRule="auto"/>
-      </w:pPr>
-    </w:pPrDefault>
-  </w:docDefaults>
-  <w:latentStyles w:defLockedState="0" w:defUIPriority="99" w:defSemiHidden="1" w:defUnhideWhenUsed="1" w:defQFormat="0" w:count="267">
-    <w:lsdException w:name="Normal" w:semiHidden="0" w:uiPriority="0" w:unhideWhenUsed="0" w:qFormat="1"/>
-    <w:lsdException w:name="heading 1" w:semiHidden="0" w:uiPriority="9" w:unhideWhenUsed="0" w:qFormat="1"/>
-    <w:lsdException w:name="heading 2" w:uiPriority="9" w:qFormat="1"/>
-    <w:lsdException w:name="heading 3" w:uiPriority="9" w:qFormat="1"/>
-    <w:lsdException w:name="heading 4" w:uiPriority="9" w:qFormat="1"/>
-    <w:lsdException w:name="heading 5" w:uiPriority="9" w:qFormat="1"/>
-    <w:lsdException w:name="heading 6" w:uiPriority="9" w:qFormat="1"/>
-    <w:lsdException w:name="heading 7" w:uiPriority="9" w:qFormat="1"/>
-    <w:lsdException w:name="heading 8" w:uiPriority="9" w:qFormat="1"/>
-    <w:lsdException w:name="heading 9" w:uiPriority="9" w:qFormat="1"/>
-    <w:lsdException w:name="toc 1" w:uiPriority="39"/>
-    <w:lsdException w:name="toc 2" w:uiPriority="39"/>
-    <w:lsdException w:name="toc 3" w:uiPriority="39"/>
-    <w:lsdException w:name="toc 4" w:uiPriority="39"/>
-    <w:lsdException w:name="toc 5" w:uiPriority="39"/>
-    <w:lsdException w:name="toc 6" w:uiPriority="39"/>
-    <w:lsdException w:name="toc 7" w:uiPriority="39"/>
-    <w:lsdException w:name="toc 8" w:uiPriority="39"/>
-    <w:lsdException w:name="toc 9" w:uiPriority="39"/>
-    <w:lsdException w:name="caption" w:uiPriority="35" w:qFormat="1"/>
-    <w:lsdException w:name="Title" w:semiHidden="0" w:uiPriority="10" w:unhideWhenUsed="0" w:qFormat="1"/>
-    <w:lsdException w:name="Default Paragraph Font" w:uiPriority="1"/>
-    <w:lsdException w:name="Subtitle" w:semiHidden="0" w:uiPriority="11" w:unhideWhenUsed="0" w:qFormat="1"/>
-    <w:lsdException w:name="Strong" w:semiHidden="0" w:uiPriority="22" w:unhideWhenUsed="0" w:qFormat="1"/>
-    <w:lsdException w:name="Emphasis" w:semiHidden="0" w:uiPriority="20" w:unhideWhenUsed="0" w:qFormat="1"/>
-    <w:lsdException w:name="Table Grid" w:semiHidden="0" w:uiPriority="59" w:unhideWhenUsed="0"/>
-    <w:lsdException w:name="Placeholder Text" w:unhideWhenUsed="0"/>
-    <w:lsdException w:name="No Spacing" w:semiHidden="0" w:uiPriority="1" w:unhideWhenUsed="0" w:qFormat="1"/>
-    <w:lsdException w:name="Light Shading" w:semiHidden="0" w:uiPriority="60" w:unhideWhenUsed="0"/>
-    <w:lsdException w:name="Light List" w:semiHidden="0" w:uiPriority="61" w:unhideWhenUsed="0"/>
-    <w:lsdException w:name="Light Grid" w:semiHidden="0" w:uiPriority="62" w:unhideWhenUsed="0"/>
-    <w:lsdException w:name="Medium Shading 1" w:semiHidden="0" w:uiPriority="63" w:unhideWhenUsed="0"/>
-    <w:lsdException w:name="Medium Shading 2" w:semiHidden="0" w:uiPriority="64" w:unhideWhenUsed="0"/>
-    <w:lsdException w:name="Medium List 1" w:semiHidden="0" w:uiPriority="65" w:unhideWhenUsed="0"/>
-    <w:lsdException w:name="Medium List 2" w:semiHidden="0" w:uiPriority="66" w:unhideWhenUsed="0"/>
-    <w:lsdException w:name="Medium Grid 1" w:semiHidden="0" w:uiPriority="67" w:unhideWhenUsed="0"/>
-    <w:lsdException w:name="Medium Grid 2" w:semiHidden="0" w:uiPriority="68" w:unhideWhenUsed="0"/>
-    <w:lsdException w:name="Medium Grid 3" w:semiHidden="0" w:uiPriority="69" w:unhideWhenUsed="0"/>
-    <w:lsdException w:name="Dark List" w:semiHidden="0" w:uiPriority="70" w:unhideWhenUsed="0"/>
-    <w:lsdException w:name="Colorful Shading" w:semiHidden="0" w:uiPriority="71" w:unhideWhenUsed="0"/>
-    <w:lsdException w:name="Colorful List" w:semiHidden="0" w:uiPriority="72" w:unhideWhenUsed="0"/>
-    <w:lsdException w:name="Colorful Grid" w:semiHidden="0" w:uiPriority="73" w:unhideWhenUsed="0"/>
-    <w:lsdException w:name="Light Shading Accent 1" w:semiHidden="0" w:uiPriority="60" w:unhideWhenUsed="0"/>
-    <w:lsdException w:name="Light List Accent 1" w:semiHidden="0" w:uiPriority="61" w:unhideWhenUsed="0"/>
-    <w:lsdException w:name="Light Grid Accent 1" w:semiHidden="0" w:uiPriority="62" w:unhideWhenUsed="0"/>
-    <w:lsdException w:name="Medium Shading 1 Accent 1" w:semiHidden="0" w:uiPriority="63" w:unhideWhenUsed="0"/>
-    <w:lsdException w:name="Medium Shading 2 Accent 1" w:semiHidden="0" w:uiPriority="64" w:unhideWhenUsed="0"/>
-    <w:lsdException w:name="Medium List 1 Accent 1" w:semiHidden="0" w:uiPriority="65" w:unhideWhenUsed="0"/>
-    <w:lsdException w:name="Revision" w:unhideWhenUsed="0"/>
-    <w:lsdException w:name="List Paragraph" w:semiHidden="0" w:uiPriority="34" w:unhideWhenUsed="0" w:qFormat="1"/>
-    <w:lsdException w:name="Quote" w:semiHidden="0" w:uiPriority="29" w:unhideWhenUsed="0" w:qFormat="1"/>
-    <w:lsdException w:name="Intense Quote" w:semiHidden="0" w:uiPriority="30" w:unhideWhenUsed="0" w:qFormat="1"/>
-    <w:lsdException w:name="Medium List 2 Accent 1" w:semiHidden="0" w:uiPriority="66" w:unhideWhenUsed="0"/>
-    <w:lsdException w:name="Medium Grid 1 Accent 1" w:semiHidden="0" w:uiPriority="67" w:unhideWhenUsed="0"/>
-    <w:lsdException w:name="Medium Grid 2 Accent 1" w:semiHidden="0" w:uiPriority="68" w:unhideWhenUsed="0"/>
-    <w:lsdException w:name="Medium Grid 3 Accent 1" w:semiHidden="0" w:uiPriority="69" w:unhideWhenUsed="0"/>
-    <w:lsdException w:name="Dark List Accent 1" w:semiHidden="0" w:uiPriority="70" w:unhideWhenUsed="0"/>
-    <w:lsdException w:name="Colorful Shading Accent 1" w:semiHidden="0" w:uiPriority="71" w:unhideWhenUsed="0"/>
-    <w:lsdException w:name="Colorful List Accent 1" w:semiHidden="0" w:uiPriority="72" w:unhideWhenUsed="0"/>
-    <w:lsdException w:name="Colorful Grid Accent 1" w:semiHidden="0" w:uiPriority="73" w:unhideWhenUsed="0"/>
-    <w:lsdException w:name="Light Shading Accent 2" w:semiHidden="0" w:uiPriority="60" w:unhideWhenUsed="0"/>
-    <w:lsdException w:name="Light List Accent 2" w:semiHidden="0" w:uiPriority="61" w:unhideWhenUsed="0"/>
-    <w:lsdException w:name="Light Grid Accent 2" w:semiHidden="0" w:uiPriority="62" w:unhideWhenUsed="0"/>
-    <w:lsdException w:name="Medium Shading 1 Accent 2" w:semiHidden="0" w:uiPriority="63" w:unhideWhenUsed="0"/>
-    <w:lsdException w:name="Medium Shading 2 Accent 2" w:semiHidden="0" w:uiPriority="64" w:unhideWhenUsed="0"/>
-    <w:lsdException w:name="Medium List 1 Accent 2" w:semiHidden="0" w:uiPriority="65" w:unhideWhenUsed="0"/>
-    <w:lsdException w:name="Medium List 2 Accent 2" w:semiHidden="0" w:uiPriority="66" w:unhideWhenUsed="0"/>
-    <w:lsdException w:name="Medium Grid 1 Accent 2" w:semiHidden="0" w:uiPriority="67" w:unhideWhenUsed="0"/>
-    <w:lsdException w:name="Medium Grid 2 Accent 2" w:semiHidden="0" w:uiPriority="68" w:unhideWhenUsed="0"/>
-    <w:lsdException w:name="Medium Grid 3 Accent 2" w:semiHidden="0" w:uiPriority="69" w:unhideWhenUsed="0"/>
-    <w:lsdException w:name="Dark List Accent 2" w:semiHidden="0" w:uiPriority="70" w:unhideWhenUsed="0"/>
-    <w:lsdException w:name="Colorful Shading Accent 2" w:semiHidden="0" w:uiPriority="71" w:unhideWhenUsed="0"/>
-    <w:lsdException w:name="Colorful List Accent 2" w:semiHidden="0" w:uiPriority="72" w:unhideWhenUsed="0"/>
-    <w:lsdException w:name="Colorful Grid Accent 2" w:semiHidden="0" w:uiPriority="73" w:unhideWhenUsed="0"/>
-    <w:lsdException w:name="Light Shading Accent 3" w:semiHidden="0" w:uiPriority="60" w:unhideWhenUsed="0"/>
-    <w:lsdException w:name="Light List Accent 3" w:semiHidden="0" w:uiPriority="61" w:unhideWhenUsed="0"/>
-    <w:lsdException w:name="Light Grid Accent 3" w:semiHidden="0" w:uiPriority="62" w:unhideWhenUsed="0"/>
-    <w:lsdException w:name="Medium Shading 1 Accent 3" w:semiHidden="0" w:uiPriority="63" w:unhideWhenUsed="0"/>
-    <w:lsdException w:name="Medium Shading 2 Accent 3" w:semiHidden="0" w:uiPriority="64" w:unhideWhenUsed="0"/>
-    <w:lsdException w:name="Medium List 1 Accent 3" w:semiHidden="0" w:uiPriority="65" w:unhideWhenUsed="0"/>
-    <w:lsdException w:name="Medium List 2 Accent 3" w:semiHidden="0" w:uiPriority="66" w:unhideWhenUsed="0"/>
-    <w:lsdException w:name="Medium Grid 1 Accent 3" w:semiHidden="0" w:uiPriority="67" w:unhideWhenUsed="0"/>
-    <w:lsdException w:name="Medium Grid 2 Accent 3" w:semiHidden="0" w:uiPriority="68" w:unhideWhenUsed="0"/>
-    <w:lsdException w:name="Medium Grid 3 Accent 3" w:semiHidden="0" w:uiPriority="69" w:unhideWhenUsed="0"/>
-    <w:lsdException w:name="Dark List Accent 3" w:semiHidden="0" w:uiPriority="70" w:unhideWhenUsed="0"/>
-    <w:lsdException w:name="Colorful Shading Accent 3" w:semiHidden="0" w:uiPriority="71" w:unhideWhenUsed="0"/>
-    <w:lsdException w:name="Colorful List Accent 3" w:semiHidden="0" w:uiPriority="72" w:unhideWhenUsed="0"/>
-    <w:lsdException w:name="Colorful Grid Accent 3" w:semiHidden="0" w:uiPriority="73" w:unhideWhenUsed="0"/>
-    <w:lsdException w:name="Light Shading Accent 4" w:semiHidden="0" w:uiPriority="60" w:unhideWhenUsed="0"/>
-    <w:lsdException w:name="Light List Accent 4" w:semiHidden="0" w:uiPriority="61" w:unhideWhenUsed="0"/>
-    <w:lsdException w:name="Light Grid Accent 4" w:semiHidden="0" w:uiPriority="62" w:unhideWhenUsed="0"/>
-    <w:lsdException w:name="Medium Shading 1 Accent 4" w:semiHidden="0" w:uiPriority="63" w:unhideWhenUsed="0"/>
-    <w:lsdException w:name="Medium Shading 2 Accent 4" w:semiHidden="0" w:uiPriority="64" w:unhideWhenUsed="0"/>
-    <w:lsdException w:name="Medium List 1 Accent 4" w:semiHidden="0" w:uiPriority="65" w:unhideWhenUsed="0"/>
-    <w:lsdException w:name="Medium List 2 Accent 4" w:semiHidden="0" w:uiPriority="66" w:unhideWhenUsed="0"/>
-    <w:lsdException w:name="Medium Grid 1 Accent 4" w:semiHidden="0" w:uiPriority="67" w:unhideWhenUsed="0"/>
-    <w:lsdException w:name="Medium Grid 2 Accent 4" w:semiHidden="0" w:uiPriority="68" w:unhideWhenUsed="0"/>
-    <w:lsdException w:name="Medium Grid 3 Accent 4" w:semiHidden="0" w:uiPriority="69" w:unhideWhenUsed="0"/>
-    <w:lsdException w:name="Dark List Accent 4" w:semiHidden="0" w:uiPriority="70" w:unhideWhenUsed="0"/>
-    <w:lsdException w:name="Colorful Shading Accent 4" w:semiHidden="0" w:uiPriority="71" w:unhideWhenUsed="0"/>
-    <w:lsdException w:name="Colorful List Accent 4" w:semiHidden="0" w:uiPriority="72" w:unhideWhenUsed="0"/>
-    <w:lsdException w:name="Colorful Grid Accent 4" w:semiHidden="0" w:uiPriority="73" w:unhideWhenUsed="0"/>
-    <w:lsdException w:name="Light Shading Accent 5" w:semiHidden="0" w:uiPriority="60" w:unhideWhenUsed="0"/>
-    <w:lsdException w:name="Light List Accent 5" w:semiHidden="0" w:uiPriority="61" w:unhideWhenUsed="0"/>
-    <w:lsdException w:name="Light Grid Accent 5" w:semiHidden="0" w:uiPriority="62" w:unhideWhenUsed="0"/>
-    <w:lsdException w:name="Medium Shading 1 Accent 5" w:semiHidden="0" w:uiPriority="63" w:unhideWhenUsed="0"/>
-    <w:lsdException w:name="Medium Shading 2 Accent 5" w:semiHidden="0" w:uiPriority="64" w:unhideWhenUsed="0"/>
-    <w:lsdException w:name="Medium List 1 Accent 5" w:semiHidden="0" w:uiPriority="65" w:unhideWhenUsed="0"/>
-    <w:lsdException w:name="Medium List 2 Accent 5" w:semiHidden="0" w:uiPriority="66" w:unhideWhenUsed="0"/>
-    <w:lsdException w:name="Medium Grid 1 Accent 5" w:semiHidden="0" w:uiPriority="67" w:unhideWhenUsed="0"/>
-    <w:lsdException w:name="Medium Grid 2 Accent 5" w:semiHidden="0" w:uiPriority="68" w:unhideWhenUsed="0"/>
-    <w:lsdException w:name="Medium Grid 3 Accent 5" w:semiHidden="0" w:uiPriority="69" w:unhideWhenUsed="0"/>
-    <w:lsdException w:name="Dark List Accent 5" w:semiHidden="0" w:uiPriority="70" w:unhideWhenUsed="0"/>
-    <w:lsdException w:name="Colorful Shading Accent 5" w:semiHidden="0" w:uiPriority="71" w:unhideWhenUsed="0"/>
-    <w:lsdException w:name="Colorful List Accent 5" w:semiHidden="0" w:uiPriority="72" w:unhideWhenUsed="0"/>
-    <w:lsdException w:name="Colorful Grid Accent 5" w:semiHidden="0" w:uiPriority="73" w:unhideWhenUsed="0"/>
-    <w:lsdException w:name="Light Shading Accent 6" w:semiHidden="0" w:uiPriority="60" w:unhideWhenUsed="0"/>
-    <w:lsdException w:name="Light List Accent 6" w:semiHidden="0" w:uiPriority="61" w:unhideWhenUsed="0"/>
-    <w:lsdException w:name="Light Grid Accent 6" w:semiHidden="0" w:uiPriority="62" w:unhideWhenUsed="0"/>
-    <w:lsdException w:name="Medium Shading 1 Accent 6" w:semiHidden="0" w:uiPriority="63" w:unhideWhenUsed="0"/>
-    <w:lsdException w:name="Medium Shading 2 Accent 6" w:semiHidden="0" w:uiPriority="64" w:unhideWhenUsed="0"/>
-    <w:lsdException w:name="Medium List 1 Accent 6" w:semiHidden="0" w:uiPriority="65" w:unhideWhenUsed="0"/>
-    <w:lsdException w:name="Medium List 2 Accent 6" w:semiHidden="0" w:uiPriority="66" w:unhideWhenUsed="0"/>
-    <w:lsdException w:name="Medium Grid 1 Accent 6" w:semiHidden="0" w:uiPriority="67" w:unhideWhenUsed="0"/>
-    <w:lsdException w:name="Medium Grid 2 Accent 6" w:semiHidden="0" w:uiPriority="68" w:unhideWhenUsed="0"/>
-    <w:lsdException w:name="Medium Grid 3 Accent 6" w:semiHidden="0" w:uiPriority="69" w:unhideWhenUsed="0"/>
-    <w:lsdException w:name="Dark List Accent 6" w:semiHidden="0" w:uiPriority="70" w:unhideWhenUsed="0"/>
-    <w:lsdException w:name="Colorful Shading Accent 6" w:semiHidden="0" w:uiPriority="71" w:unhideWhenUsed="0"/>
-    <w:lsdException w:name="Colorful List Accent 6" w:semiHidden="0" w:uiPriority="72" w:unhideWhenUsed="0"/>
-    <w:lsdException w:name="Colorful Grid Accent 6" w:semiHidden="0" w:uiPriority="73" w:unhideWhenUsed="0"/>
-    <w:lsdException w:name="Subtle Emphasis" w:semiHidden="0" w:uiPriority="19" w:unhideWhenUsed="0" w:qFormat="1"/>
-    <w:lsdException w:name="Intense Emphasis" w:semiHidden="0" w:uiPriority="21" w:unhideWhenUsed="0" w:qFormat="1"/>
-    <w:lsdException w:name="Subtle Reference" w:semiHidden="0" w:uiPriority="31" w:unhideWhenUsed="0" w:qFormat="1"/>
-    <w:lsdException w:name="Intense Reference" w:semiHidden="0" w:uiPriority="32" w:unhideWhenUsed="0" w:qFormat="1"/>
-    <w:lsdException w:name="Book Title" w:semiHidden="0" w:uiPriority="33" w:unhideWhenUsed="0" w:qFormat="1"/>
-    <w:lsdException w:name="Bibliography" w:uiPriority="37"/>
-    <w:lsdException w:name="TOC Heading" w:uiPriority="39" w:qFormat="1"/>
-  </w:latentStyles>
-  <w:style w:type="paragraph" w:default="1" w:styleId="Normal">
-    <w:name w:val="Normal"/>
-    <w:qFormat/>
+  <w:style w:type="character" w:customStyle="1" w:styleId="msac">
+    <w:name w:val="msac"/>
+    <w:basedOn w:val="Policepardfaut"/>
+    <w:rsid w:val="00E53E13"/>
   </w:style>
-  <w:style w:type="paragraph" w:styleId="Titre1">
-    <w:name w:val="heading 1"/>
+  <w:style w:type="paragraph" w:styleId="En-tte">
+    <w:name w:val="header"/>
     <w:basedOn w:val="Normal"/>
-    <w:next w:val="Normal"/>
-    <w:link w:val="Titre1Car"/>
-    <w:uiPriority w:val="9"/>
-    <w:qFormat/>
-    <w:rsid w:val="00DE1E5F"/>
+    <w:link w:val="En-tteCar"/>
+    <w:uiPriority w:val="99"/>
+    <w:unhideWhenUsed/>
+    <w:rsid w:val="00297812"/>
     <w:pPr>
-      <w:keepNext/>
-      <w:keepLines/>
-      <w:spacing w:before="480" w:after="0"/>
-      <w:outlineLvl w:val="0"/>
-    </w:pPr>
-    <w:rPr>
-      <w:rFonts w:asciiTheme="majorHAnsi" w:eastAsiaTheme="majorEastAsia" w:hAnsiTheme="majorHAnsi" w:cstheme="majorBidi"/>
-      <w:b/>
-      <w:bCs/>
-      <w:color w:val="365F91" w:themeColor="accent1" w:themeShade="BF"/>
-      <w:sz w:val="28"/>
-      <w:szCs w:val="28"/>
-    </w:rPr>
-  </w:style>
-  <w:style w:type="paragraph" w:styleId="Titre2">
-    <w:name w:val="heading 2"/>
-    <w:basedOn w:val="Normal"/>
-    <w:next w:val="Normal"/>
-    <w:link w:val="Titre2Car"/>
-    <w:uiPriority w:val="9"/>
-    <w:unhideWhenUsed/>
-    <w:qFormat/>
-    <w:rsid w:val="006820AD"/>
-    <w:pPr>
-      <w:keepNext/>
-      <w:keepLines/>
-      <w:spacing w:before="200" w:after="0"/>
-      <w:outlineLvl w:val="1"/>
-    </w:pPr>
-    <w:rPr>
-      <w:rFonts w:asciiTheme="majorHAnsi" w:eastAsiaTheme="majorEastAsia" w:hAnsiTheme="majorHAnsi" w:cstheme="majorBidi"/>
-      <w:b/>
-      <w:bCs/>
-      <w:color w:val="4F81BD" w:themeColor="accent1"/>
-      <w:sz w:val="26"/>
-      <w:szCs w:val="26"/>
-    </w:rPr>
-  </w:style>
-  <w:style w:type="character" w:default="1" w:styleId="Policepardfaut">
-    <w:name w:val="Default Paragraph Font"/>
-    <w:uiPriority w:val="1"/>
-    <w:semiHidden/>
-    <w:unhideWhenUsed/>
-  </w:style>
-  <w:style w:type="table" w:default="1" w:styleId="TableauNormal">
-    <w:name w:val="Normal Table"/>
-    <w:uiPriority w:val="99"/>
-    <w:semiHidden/>
-    <w:unhideWhenUsed/>
-    <w:tblPr>
-      <w:tblInd w:w="0" w:type="dxa"/>
-      <w:tblCellMar>
-        <w:top w:w="0" w:type="dxa"/>
-        <w:left w:w="108" w:type="dxa"/>
-        <w:bottom w:w="0" w:type="dxa"/>
-        <w:right w:w="108" w:type="dxa"/>
-      </w:tblCellMar>
-    </w:tblPr>
-  </w:style>
-  <w:style w:type="numbering" w:default="1" w:styleId="Aucuneliste">
-    <w:name w:val="No List"/>
-    <w:uiPriority w:val="99"/>
-    <w:semiHidden/>
-    <w:unhideWhenUsed/>
-  </w:style>
-  <w:style w:type="paragraph" w:styleId="Titre">
-    <w:name w:val="Title"/>
-    <w:basedOn w:val="Normal"/>
-    <w:next w:val="Normal"/>
-    <w:link w:val="TitreCar"/>
-    <w:uiPriority w:val="10"/>
-    <w:qFormat/>
-    <w:rsid w:val="00DE1E5F"/>
-    <w:pPr>
-      <w:pBdr>
-        <w:bottom w:val="single" w:sz="8" w:space="4" w:color="4F81BD" w:themeColor="accent1"/>
-      </w:pBdr>
-      <w:spacing w:after="300" w:line="240" w:lineRule="auto"/>
-      <w:contextualSpacing/>
-    </w:pPr>
-    <w:rPr>
-      <w:rFonts w:asciiTheme="majorHAnsi" w:eastAsiaTheme="majorEastAsia" w:hAnsiTheme="majorHAnsi" w:cstheme="majorBidi"/>
-      <w:color w:val="17365D" w:themeColor="text2" w:themeShade="BF"/>
-      <w:spacing w:val="5"/>
-      <w:kern w:val="28"/>
-      <w:sz w:val="52"/>
-      <w:szCs w:val="52"/>
-    </w:rPr>
-  </w:style>
-  <w:style w:type="character" w:customStyle="1" w:styleId="TitreCar">
-    <w:name w:val="Titre Car"/>
-    <w:basedOn w:val="Policepardfaut"/>
-    <w:link w:val="Titre"/>
-    <w:uiPriority w:val="10"/>
-    <w:rsid w:val="00DE1E5F"/>
-    <w:rPr>
-      <w:rFonts w:asciiTheme="majorHAnsi" w:eastAsiaTheme="majorEastAsia" w:hAnsiTheme="majorHAnsi" w:cstheme="majorBidi"/>
-      <w:color w:val="17365D" w:themeColor="text2" w:themeShade="BF"/>
-      <w:spacing w:val="5"/>
-      <w:kern w:val="28"/>
-      <w:sz w:val="52"/>
-      <w:szCs w:val="52"/>
-    </w:rPr>
-  </w:style>
-  <w:style w:type="character" w:customStyle="1" w:styleId="Titre1Car">
-    <w:name w:val="Titre 1 Car"/>
-    <w:basedOn w:val="Policepardfaut"/>
-    <w:link w:val="Titre1"/>
-    <w:uiPriority w:val="9"/>
-    <w:rsid w:val="00DE1E5F"/>
-    <w:rPr>
-      <w:rFonts w:asciiTheme="majorHAnsi" w:eastAsiaTheme="majorEastAsia" w:hAnsiTheme="majorHAnsi" w:cstheme="majorBidi"/>
-      <w:b/>
-      <w:bCs/>
-      <w:color w:val="365F91" w:themeColor="accent1" w:themeShade="BF"/>
-      <w:sz w:val="28"/>
-      <w:szCs w:val="28"/>
-    </w:rPr>
-  </w:style>
-  <w:style w:type="character" w:customStyle="1" w:styleId="apple-converted-space">
-    <w:name w:val="apple-converted-space"/>
-    <w:basedOn w:val="Policepardfaut"/>
-    <w:rsid w:val="00DE1E5F"/>
-  </w:style>
-  <w:style w:type="character" w:customStyle="1" w:styleId="sac">
-    <w:name w:val="sac"/>
-    <w:basedOn w:val="Policepardfaut"/>
-    <w:rsid w:val="00DE1E5F"/>
-  </w:style>
-  <w:style w:type="character" w:customStyle="1" w:styleId="Titre2Car">
-    <w:name w:val="Titre 2 Car"/>
-    <w:basedOn w:val="Policepardfaut"/>
-    <w:link w:val="Titre2"/>
-    <w:uiPriority w:val="9"/>
-    <w:rsid w:val="006820AD"/>
-    <w:rPr>
-      <w:rFonts w:asciiTheme="majorHAnsi" w:eastAsiaTheme="majorEastAsia" w:hAnsiTheme="majorHAnsi" w:cstheme="majorBidi"/>
-      <w:b/>
-      <w:bCs/>
-      <w:color w:val="4F81BD" w:themeColor="accent1"/>
-      <w:sz w:val="26"/>
-      <w:szCs w:val="26"/>
-    </w:rPr>
-  </w:style>
-  <w:style w:type="paragraph" w:styleId="Paragraphedeliste">
-    <w:name w:val="List Paragraph"/>
-    <w:basedOn w:val="Normal"/>
-    <w:uiPriority w:val="34"/>
-    <w:qFormat/>
-    <w:rsid w:val="002C7D9D"/>
-    <w:pPr>
-      <w:ind w:left="720"/>
-      <w:contextualSpacing/>
+      <w:tabs>
+        <w:tab w:val="center" w:pos="4513"/>
+        <w:tab w:val="right" w:pos="9026"/>
+      </w:tabs>
+      <w:spacing w:after="0" w:line="240" w:lineRule="auto"/>
     </w:pPr>
   </w:style>
-  <w:style w:type="table" w:styleId="Grilledutableau">
-    <w:name w:val="Table Grid"/>
-    <w:basedOn w:val="TableauNormal"/>
-    <w:uiPriority w:val="59"/>
-    <w:rsid w:val="007D1C22"/>
+  <w:style w:type="character" w:customStyle="1" w:styleId="En-tteCar">
+    <w:name w:val="En-tête Car"/>
+    <w:basedOn w:val="Policepardfaut"/>
+    <w:link w:val="En-tte"/>
+    <w:uiPriority w:val="99"/>
+    <w:rsid w:val="00297812"/>
+  </w:style>
+  <w:style w:type="paragraph" w:styleId="Pieddepage">
+    <w:name w:val="footer"/>
+    <w:basedOn w:val="Normal"/>
+    <w:link w:val="PieddepageCar"/>
+    <w:uiPriority w:val="99"/>
+    <w:unhideWhenUsed/>
+    <w:rsid w:val="00297812"/>
     <w:pPr>
+      <w:tabs>
+        <w:tab w:val="center" w:pos="4513"/>
+        <w:tab w:val="right" w:pos="9026"/>
+      </w:tabs>
       <w:spacing w:after="0" w:line="240" w:lineRule="auto"/>
     </w:pPr>
-    <w:tblPr>
-      <w:tblInd w:w="0" w:type="dxa"/>
-      <w:tblBorders>
-        <w:top w:val="single" w:sz="4" w:space="0" w:color="auto"/>
-        <w:left w:val="single" w:sz="4" w:space="0" w:color="auto"/>
-        <w:bottom w:val="single" w:sz="4" w:space="0" w:color="auto"/>
-        <w:right w:val="single" w:sz="4" w:space="0" w:color="auto"/>
-        <w:insideH w:val="single" w:sz="4" w:space="0" w:color="auto"/>
-        <w:insideV w:val="single" w:sz="4" w:space="0" w:color="auto"/>
-      </w:tblBorders>
-      <w:tblCellMar>
-        <w:top w:w="0" w:type="dxa"/>
-        <w:left w:w="108" w:type="dxa"/>
-        <w:bottom w:w="0" w:type="dxa"/>
-        <w:right w:w="108" w:type="dxa"/>
-      </w:tblCellMar>
-    </w:tblPr>
   </w:style>
-  <w:style w:type="table" w:styleId="Listeclaire">
-    <w:name w:val="Light List"/>
-    <w:basedOn w:val="TableauNormal"/>
-    <w:uiPriority w:val="61"/>
-    <w:rsid w:val="007D1C22"/>
-    <w:pPr>
-      <w:spacing w:after="0" w:line="240" w:lineRule="auto"/>
-    </w:pPr>
-    <w:tblPr>
-      <w:tblStyleRowBandSize w:val="1"/>
-      <w:tblStyleColBandSize w:val="1"/>
-      <w:tblInd w:w="0" w:type="dxa"/>
-      <w:tblBorders>
-        <w:top w:val="single" w:sz="8" w:space="0" w:color="000000" w:themeColor="text1"/>
-        <w:left w:val="single" w:sz="8" w:space="0" w:color="000000" w:themeColor="text1"/>
-        <w:bottom w:val="single" w:sz="8" w:space="0" w:color="000000" w:themeColor="text1"/>
-        <w:right w:val="single" w:sz="8" w:space="0" w:color="000000" w:themeColor="text1"/>
-      </w:tblBorders>
-      <w:tblCellMar>
-        <w:top w:w="0" w:type="dxa"/>
-        <w:left w:w="108" w:type="dxa"/>
-        <w:bottom w:w="0" w:type="dxa"/>
-        <w:right w:w="108" w:type="dxa"/>
-      </w:tblCellMar>
-    </w:tblPr>
-    <w:tblStylePr w:type="firstRow">
-      <w:pPr>
-        <w:spacing w:before="0" w:after="0" w:line="240" w:lineRule="auto"/>
-      </w:pPr>
-      <w:rPr>
-        <w:b/>
-        <w:bCs/>
-        <w:color w:val="FFFFFF" w:themeColor="background1"/>
-      </w:rPr>
-      <w:tblPr/>
-      <w:tcPr>
-        <w:shd w:val="clear" w:color="auto" w:fill="000000" w:themeFill="text1"/>
-      </w:tcPr>
-    </w:tblStylePr>
-    <w:tblStylePr w:type="lastRow">
-      <w:pPr>
-        <w:spacing w:before="0" w:after="0" w:line="240" w:lineRule="auto"/>
-      </w:pPr>
-      <w:rPr>
-        <w:b/>
-        <w:bCs/>
-      </w:rPr>
-      <w:tblPr/>
-      <w:tcPr>
-        <w:tcBorders>
-          <w:top w:val="double" w:sz="6" w:space="0" w:color="000000" w:themeColor="text1"/>
-          <w:left w:val="single" w:sz="8" w:space="0" w:color="000000" w:themeColor="text1"/>
-          <w:bottom w:val="single" w:sz="8" w:space="0" w:color="000000" w:themeColor="text1"/>
-          <w:right w:val="single" w:sz="8" w:space="0" w:color="000000" w:themeColor="text1"/>
-        </w:tcBorders>
-      </w:tcPr>
-    </w:tblStylePr>
-    <w:tblStylePr w:type="firstCol">
-      <w:rPr>
-        <w:b/>
-        <w:bCs/>
-      </w:rPr>
-    </w:tblStylePr>
-    <w:tblStylePr w:type="lastCol">
-      <w:rPr>
-        <w:b/>
-        <w:bCs/>
-      </w:rPr>
-    </w:tblStylePr>
-    <w:tblStylePr w:type="band1Vert">
-      <w:tblPr/>
-      <w:tcPr>
-        <w:tcBorders>
-          <w:top w:val="single" w:sz="8" w:space="0" w:color="000000" w:themeColor="text1"/>
-          <w:left w:val="single" w:sz="8" w:space="0" w:color="000000" w:themeColor="text1"/>
-          <w:bottom w:val="single" w:sz="8" w:space="0" w:color="000000" w:themeColor="text1"/>
-          <w:right w:val="single" w:sz="8" w:space="0" w:color="000000" w:themeColor="text1"/>
-        </w:tcBorders>
-      </w:tcPr>
-    </w:tblStylePr>
-    <w:tblStylePr w:type="band1Horz">
-      <w:tblPr/>
-      <w:tcPr>
-        <w:tcBorders>
-          <w:top w:val="single" w:sz="8" w:space="0" w:color="000000" w:themeColor="text1"/>
-          <w:left w:val="single" w:sz="8" w:space="0" w:color="000000" w:themeColor="text1"/>
-          <w:bottom w:val="single" w:sz="8" w:space="0" w:color="000000" w:themeColor="text1"/>
-          <w:right w:val="single" w:sz="8" w:space="0" w:color="000000" w:themeColor="text1"/>
-        </w:tcBorders>
-      </w:tcPr>
-    </w:tblStylePr>
-  </w:style>
-  <w:style w:type="table" w:styleId="Listeclaire-Accent2">
-    <w:name w:val="Light List Accent 2"/>
-    <w:basedOn w:val="TableauNormal"/>
-    <w:uiPriority w:val="61"/>
-    <w:rsid w:val="007D1C22"/>
-    <w:pPr>
-      <w:spacing w:after="0" w:line="240" w:lineRule="auto"/>
-    </w:pPr>
-    <w:tblPr>
-      <w:tblStyleRowBandSize w:val="1"/>
-      <w:tblStyleColBandSize w:val="1"/>
-      <w:tblInd w:w="0" w:type="dxa"/>
-      <w:tblBorders>
-        <w:top w:val="single" w:sz="8" w:space="0" w:color="C0504D" w:themeColor="accent2"/>
-        <w:left w:val="single" w:sz="8" w:space="0" w:color="C0504D" w:themeColor="accent2"/>
-        <w:bottom w:val="single" w:sz="8" w:space="0" w:color="C0504D" w:themeColor="accent2"/>
-        <w:right w:val="single" w:sz="8" w:space="0" w:color="C0504D" w:themeColor="accent2"/>
-      </w:tblBorders>
-      <w:tblCellMar>
-        <w:top w:w="0" w:type="dxa"/>
-        <w:left w:w="108" w:type="dxa"/>
-        <w:bottom w:w="0" w:type="dxa"/>
-        <w:right w:w="108" w:type="dxa"/>
-      </w:tblCellMar>
-    </w:tblPr>
-    <w:tblStylePr w:type="firstRow">
-      <w:pPr>
-        <w:spacing w:before="0" w:after="0" w:line="240" w:lineRule="auto"/>
-      </w:pPr>
-      <w:rPr>
-        <w:b/>
-        <w:bCs/>
-        <w:color w:val="FFFFFF" w:themeColor="background1"/>
-      </w:rPr>
-      <w:tblPr/>
-      <w:tcPr>
-        <w:shd w:val="clear" w:color="auto" w:fill="C0504D" w:themeFill="accent2"/>
-      </w:tcPr>
-    </w:tblStylePr>
-    <w:tblStylePr w:type="lastRow">
-      <w:pPr>
-        <w:spacing w:before="0" w:after="0" w:line="240" w:lineRule="auto"/>
-      </w:pPr>
-      <w:rPr>
-        <w:b/>
-        <w:bCs/>
-      </w:rPr>
-      <w:tblPr/>
-      <w:tcPr>
-        <w:tcBorders>
-          <w:top w:val="double" w:sz="6" w:space="0" w:color="C0504D" w:themeColor="accent2"/>
-          <w:left w:val="single" w:sz="8" w:space="0" w:color="C0504D" w:themeColor="accent2"/>
-          <w:bottom w:val="single" w:sz="8" w:space="0" w:color="C0504D" w:themeColor="accent2"/>
-          <w:right w:val="single" w:sz="8" w:space="0" w:color="C0504D" w:themeColor="accent2"/>
-        </w:tcBorders>
-      </w:tcPr>
-    </w:tblStylePr>
-    <w:tblStylePr w:type="firstCol">
-      <w:rPr>
-        <w:b/>
-        <w:bCs/>
-      </w:rPr>
-    </w:tblStylePr>
-    <w:tblStylePr w:type="lastCol">
-      <w:rPr>
-        <w:b/>
-        <w:bCs/>
-      </w:rPr>
-    </w:tblStylePr>
-    <w:tblStylePr w:type="band1Vert">
-      <w:tblPr/>
-      <w:tcPr>
-        <w:tcBorders>
-          <w:top w:val="single" w:sz="8" w:space="0" w:color="C0504D" w:themeColor="accent2"/>
-          <w:left w:val="single" w:sz="8" w:space="0" w:color="C0504D" w:themeColor="accent2"/>
-          <w:bottom w:val="single" w:sz="8" w:space="0" w:color="C0504D" w:themeColor="accent2"/>
-          <w:right w:val="single" w:sz="8" w:space="0" w:color="C0504D" w:themeColor="accent2"/>
-        </w:tcBorders>
-      </w:tcPr>
-    </w:tblStylePr>
-    <w:tblStylePr w:type="band1Horz">
-      <w:tblPr/>
-      <w:tcPr>
-        <w:tcBorders>
-          <w:top w:val="single" w:sz="8" w:space="0" w:color="C0504D" w:themeColor="accent2"/>
-          <w:left w:val="single" w:sz="8" w:space="0" w:color="C0504D" w:themeColor="accent2"/>
-          <w:bottom w:val="single" w:sz="8" w:space="0" w:color="C0504D" w:themeColor="accent2"/>
-          <w:right w:val="single" w:sz="8" w:space="0" w:color="C0504D" w:themeColor="accent2"/>
-        </w:tcBorders>
-      </w:tcPr>
-    </w:tblStylePr>
-  </w:style>
-  <w:style w:type="table" w:styleId="Listefonce">
-    <w:name w:val="Dark List"/>
-    <w:basedOn w:val="TableauNormal"/>
-    <w:uiPriority w:val="70"/>
-    <w:rsid w:val="007D1C22"/>
-    <w:pPr>
-      <w:spacing w:after="0" w:line="240" w:lineRule="auto"/>
-    </w:pPr>
-    <w:rPr>
-      <w:color w:val="FFFFFF" w:themeColor="background1"/>
-    </w:rPr>
-    <w:tblPr>
-      <w:tblStyleRowBandSize w:val="1"/>
-      <w:tblStyleColBandSize w:val="1"/>
-      <w:tblInd w:w="0" w:type="dxa"/>
-      <w:tblCellMar>
-        <w:top w:w="0" w:type="dxa"/>
-        <w:left w:w="108" w:type="dxa"/>
-        <w:bottom w:w="0" w:type="dxa"/>
-        <w:right w:w="108" w:type="dxa"/>
-      </w:tblCellMar>
-    </w:tblPr>
-    <w:tcPr>
-      <w:shd w:val="clear" w:color="auto" w:fill="000000" w:themeFill="text1"/>
-    </w:tcPr>
-    <w:tblStylePr w:type="firstRow">
-      <w:rPr>
-        <w:b/>
-        <w:bCs/>
-      </w:rPr>
-      <w:tblPr/>
-      <w:tcPr>
-        <w:tcBorders>
-          <w:top w:val="nil"/>
-          <w:left w:val="nil"/>
-          <w:bottom w:val="single" w:sz="18" w:space="0" w:color="FFFFFF" w:themeColor="background1"/>
-          <w:right w:val="nil"/>
-          <w:insideH w:val="nil"/>
-          <w:insideV w:val="nil"/>
-        </w:tcBorders>
-        <w:shd w:val="clear" w:color="auto" w:fill="000000" w:themeFill="text1"/>
-      </w:tcPr>
-    </w:tblStylePr>
-    <w:tblStylePr w:type="lastRow">
-      <w:tblPr/>
-      <w:tcPr>
-        <w:tcBorders>
-          <w:top w:val="single" w:sz="18" w:space="0" w:color="FFFFFF" w:themeColor="background1"/>
-          <w:left w:val="nil"/>
-          <w:bottom w:val="nil"/>
-          <w:right w:val="nil"/>
-          <w:insideH w:val="nil"/>
-          <w:insideV w:val="nil"/>
-        </w:tcBorders>
-        <w:shd w:val="clear" w:color="auto" w:fill="000000" w:themeFill="text1" w:themeFillShade="7F"/>
-      </w:tcPr>
-    </w:tblStylePr>
-    <w:tblStylePr w:type="firstCol">
-      <w:tblPr/>
-      <w:tcPr>
-        <w:tcBorders>
-          <w:top w:val="nil"/>
-          <w:left w:val="nil"/>
-          <w:bottom w:val="nil"/>
-          <w:right w:val="single" w:sz="18" w:space="0" w:color="FFFFFF" w:themeColor="background1"/>
-          <w:insideH w:val="nil"/>
-          <w:insideV w:val="nil"/>
-        </w:tcBorders>
-        <w:shd w:val="clear" w:color="auto" w:fill="000000" w:themeFill="text1" w:themeFillShade="BF"/>
-      </w:tcPr>
-    </w:tblStylePr>
-    <w:tblStylePr w:type="lastCol">
-      <w:tblPr/>
-      <w:tcPr>
-        <w:tcBorders>
-          <w:top w:val="nil"/>
-          <w:left w:val="single" w:sz="18" w:space="0" w:color="FFFFFF" w:themeColor="background1"/>
-          <w:bottom w:val="nil"/>
-          <w:right w:val="nil"/>
-          <w:insideH w:val="nil"/>
-          <w:insideV w:val="nil"/>
-        </w:tcBorders>
-        <w:shd w:val="clear" w:color="auto" w:fill="000000" w:themeFill="text1" w:themeFillShade="BF"/>
-      </w:tcPr>
-    </w:tblStylePr>
-    <w:tblStylePr w:type="band1Vert">
-      <w:tblPr/>
-      <w:tcPr>
-        <w:tcBorders>
-          <w:top w:val="nil"/>
-          <w:left w:val="nil"/>
-          <w:bottom w:val="nil"/>
-          <w:right w:val="nil"/>
-          <w:insideH w:val="nil"/>
-          <w:insideV w:val="nil"/>
-        </w:tcBorders>
-        <w:shd w:val="clear" w:color="auto" w:fill="000000" w:themeFill="text1" w:themeFillShade="BF"/>
-      </w:tcPr>
-    </w:tblStylePr>
-    <w:tblStylePr w:type="band1Horz">
-      <w:tblPr/>
-      <w:tcPr>
-        <w:tcBorders>
-          <w:top w:val="nil"/>
-          <w:left w:val="nil"/>
-          <w:bottom w:val="nil"/>
-          <w:right w:val="nil"/>
-          <w:insideH w:val="nil"/>
-          <w:insideV w:val="nil"/>
-        </w:tcBorders>
-        <w:shd w:val="clear" w:color="auto" w:fill="000000" w:themeFill="text1" w:themeFillShade="BF"/>
-      </w:tcPr>
-    </w:tblStylePr>
-  </w:style>
-  <w:style w:type="table" w:styleId="Grillemoyenne3">
-    <w:name w:val="Medium Grid 3"/>
-    <w:basedOn w:val="TableauNormal"/>
-    <w:uiPriority w:val="69"/>
-    <w:rsid w:val="00E21C49"/>
-    <w:pPr>
-      <w:spacing w:after="0" w:line="240" w:lineRule="auto"/>
-    </w:pPr>
-    <w:tblPr>
-      <w:tblStyleRowBandSize w:val="1"/>
-      <w:tblStyleColBandSize w:val="1"/>
-      <w:tblInd w:w="0" w:type="dxa"/>
-      <w:tblBorders>
-        <w:top w:val="single" w:sz="8" w:space="0" w:color="FFFFFF" w:themeColor="background1"/>
-        <w:left w:val="single" w:sz="8" w:space="0" w:color="FFFFFF" w:themeColor="background1"/>
-        <w:bottom w:val="single" w:sz="8" w:space="0" w:color="FFFFFF" w:themeColor="background1"/>
-        <w:right w:val="single" w:sz="8" w:space="0" w:color="FFFFFF" w:themeColor="background1"/>
-        <w:insideH w:val="single" w:sz="6" w:space="0" w:color="FFFFFF" w:themeColor="background1"/>
-        <w:insideV w:val="single" w:sz="6" w:space="0" w:color="FFFFFF" w:themeColor="background1"/>
-      </w:tblBorders>
-      <w:tblCellMar>
-        <w:top w:w="0" w:type="dxa"/>
-        <w:left w:w="108" w:type="dxa"/>
-        <w:bottom w:w="0" w:type="dxa"/>
-        <w:right w:w="108" w:type="dxa"/>
-      </w:tblCellMar>
-    </w:tblPr>
-    <w:tcPr>
-      <w:shd w:val="clear" w:color="auto" w:fill="C0C0C0" w:themeFill="text1" w:themeFillTint="3F"/>
-    </w:tcPr>
-    <w:tblStylePr w:type="firstRow">
-      <w:rPr>
-        <w:b/>
-        <w:bCs/>
-        <w:i w:val="0"/>
-        <w:iCs w:val="0"/>
-        <w:color w:val="FFFFFF" w:themeColor="background1"/>
-      </w:rPr>
-      <w:tblPr/>
-      <w:tcPr>
-        <w:tcBorders>
-          <w:top w:val="single" w:sz="8" w:space="0" w:color="FFFFFF" w:themeColor="background1"/>
-          <w:left w:val="single" w:sz="8" w:space="0" w:color="FFFFFF" w:themeColor="background1"/>
-          <w:bottom w:val="single" w:sz="24" w:space="0" w:color="FFFFFF" w:themeColor="background1"/>
-          <w:right w:val="single" w:sz="8" w:space="0" w:color="FFFFFF" w:themeColor="background1"/>
-          <w:insideH w:val="nil"/>
-          <w:insideV w:val="single" w:sz="8" w:space="0" w:color="FFFFFF" w:themeColor="background1"/>
-        </w:tcBorders>
-        <w:shd w:val="clear" w:color="auto" w:fill="000000" w:themeFill="text1"/>
-      </w:tcPr>
-    </w:tblStylePr>
-    <w:tblStylePr w:type="lastRow">
-      <w:rPr>
-        <w:b/>
-        <w:bCs/>
-        <w:i w:val="0"/>
-        <w:iCs w:val="0"/>
-        <w:color w:val="FFFFFF" w:themeColor="background1"/>
-      </w:rPr>
-      <w:tblPr/>
-      <w:tcPr>
-        <w:tcBorders>
-          <w:top w:val="single" w:sz="24" w:space="0" w:color="FFFFFF" w:themeColor="background1"/>
-          <w:left w:val="single" w:sz="8" w:space="0" w:color="FFFFFF" w:themeColor="background1"/>
-          <w:bottom w:val="single" w:sz="8" w:space="0" w:color="FFFFFF" w:themeColor="background1"/>
-          <w:right w:val="single" w:sz="8" w:space="0" w:color="FFFFFF" w:themeColor="background1"/>
-          <w:insideH w:val="nil"/>
-          <w:insideV w:val="single" w:sz="8" w:space="0" w:color="FFFFFF" w:themeColor="background1"/>
-        </w:tcBorders>
-        <w:shd w:val="clear" w:color="auto" w:fill="000000" w:themeFill="text1"/>
-      </w:tcPr>
-    </w:tblStylePr>
-    <w:tblStylePr w:type="firstCol">
-      <w:rPr>
-        <w:b/>
-        <w:bCs/>
-        <w:i w:val="0"/>
-        <w:iCs w:val="0"/>
-        <w:color w:val="FFFFFF" w:themeColor="background1"/>
-      </w:rPr>
-      <w:tblPr/>
-      <w:tcPr>
-        <w:tcBorders>
-          <w:left w:val="single" w:sz="8" w:space="0" w:color="FFFFFF" w:themeColor="background1"/>
-          <w:right w:val="single" w:sz="24" w:space="0" w:color="FFFFFF" w:themeColor="background1"/>
-          <w:insideH w:val="nil"/>
-          <w:insideV w:val="nil"/>
-        </w:tcBorders>
-        <w:shd w:val="clear" w:color="auto" w:fill="000000" w:themeFill="text1"/>
-      </w:tcPr>
-    </w:tblStylePr>
-    <w:tblStylePr w:type="lastCol">
-      <w:rPr>
-        <w:b/>
-        <w:bCs/>
-        <w:i w:val="0"/>
-        <w:iCs w:val="0"/>
-        <w:color w:val="FFFFFF" w:themeColor="background1"/>
-      </w:rPr>
-      <w:tblPr/>
-      <w:tcPr>
-        <w:tcBorders>
-          <w:top w:val="nil"/>
-          <w:left w:val="single" w:sz="24" w:space="0" w:color="FFFFFF" w:themeColor="background1"/>
-          <w:bottom w:val="nil"/>
-          <w:right w:val="nil"/>
-          <w:insideH w:val="nil"/>
-          <w:insideV w:val="nil"/>
-        </w:tcBorders>
-        <w:shd w:val="clear" w:color="auto" w:fill="000000" w:themeFill="text1"/>
-      </w:tcPr>
-    </w:tblStylePr>
-    <w:tblStylePr w:type="band1Vert">
-      <w:tblPr/>
-      <w:tcPr>
-        <w:tcBorders>
-          <w:top w:val="single" w:sz="8" w:space="0" w:color="FFFFFF" w:themeColor="background1"/>
-          <w:left w:val="single" w:sz="8" w:space="0" w:color="FFFFFF" w:themeColor="background1"/>
-          <w:bottom w:val="single" w:sz="8" w:space="0" w:color="FFFFFF" w:themeColor="background1"/>
-          <w:right w:val="single" w:sz="8" w:space="0" w:color="FFFFFF" w:themeColor="background1"/>
-          <w:insideH w:val="nil"/>
-          <w:insideV w:val="nil"/>
-        </w:tcBorders>
-        <w:shd w:val="clear" w:color="auto" w:fill="808080" w:themeFill="text1" w:themeFillTint="7F"/>
-      </w:tcPr>
-    </w:tblStylePr>
-    <w:tblStylePr w:type="band1Horz">
-      <w:tblPr/>
-      <w:tcPr>
-        <w:tcBorders>
-          <w:top w:val="single" w:sz="8" w:space="0" w:color="FFFFFF" w:themeColor="background1"/>
-          <w:left w:val="single" w:sz="8" w:space="0" w:color="FFFFFF" w:themeColor="background1"/>
-          <w:bottom w:val="single" w:sz="8" w:space="0" w:color="FFFFFF" w:themeColor="background1"/>
-          <w:right w:val="single" w:sz="8" w:space="0" w:color="FFFFFF" w:themeColor="background1"/>
-          <w:insideH w:val="single" w:sz="8" w:space="0" w:color="FFFFFF" w:themeColor="background1"/>
-          <w:insideV w:val="single" w:sz="8" w:space="0" w:color="FFFFFF" w:themeColor="background1"/>
-        </w:tcBorders>
-        <w:shd w:val="clear" w:color="auto" w:fill="808080" w:themeFill="text1" w:themeFillTint="7F"/>
-      </w:tcPr>
-    </w:tblStylePr>
-  </w:style>
-  <w:style w:type="table" w:styleId="Grillemoyenne2">
-    <w:name w:val="Medium Grid 2"/>
-    <w:basedOn w:val="TableauNormal"/>
-    <w:uiPriority w:val="68"/>
-    <w:rsid w:val="00B528D7"/>
-    <w:pPr>
-      <w:spacing w:after="0" w:line="240" w:lineRule="auto"/>
-    </w:pPr>
-    <w:rPr>
-      <w:rFonts w:asciiTheme="majorHAnsi" w:eastAsiaTheme="majorEastAsia" w:hAnsiTheme="majorHAnsi" w:cstheme="majorBidi"/>
-      <w:color w:val="000000" w:themeColor="text1"/>
-    </w:rPr>
-    <w:tblPr>
-      <w:tblStyleRowBandSize w:val="1"/>
-      <w:tblStyleColBandSize w:val="1"/>
-      <w:tblInd w:w="0" w:type="dxa"/>
-      <w:tblBorders>
-        <w:top w:val="single" w:sz="8" w:space="0" w:color="000000" w:themeColor="text1"/>
-        <w:left w:val="single" w:sz="8" w:space="0" w:color="000000" w:themeColor="text1"/>
-        <w:bottom w:val="single" w:sz="8" w:space="0" w:color="000000" w:themeColor="text1"/>
-        <w:right w:val="single" w:sz="8" w:space="0" w:color="000000" w:themeColor="text1"/>
-        <w:insideH w:val="single" w:sz="8" w:space="0" w:color="000000" w:themeColor="text1"/>
-        <w:insideV w:val="single" w:sz="8" w:space="0" w:color="000000" w:themeColor="text1"/>
-      </w:tblBorders>
-      <w:tblCellMar>
-        <w:top w:w="0" w:type="dxa"/>
-        <w:left w:w="108" w:type="dxa"/>
-        <w:bottom w:w="0" w:type="dxa"/>
-        <w:right w:w="108" w:type="dxa"/>
-      </w:tblCellMar>
-    </w:tblPr>
-    <w:tcPr>
-      <w:shd w:val="clear" w:color="auto" w:fill="C0C0C0" w:themeFill="text1" w:themeFillTint="3F"/>
-    </w:tcPr>
-    <w:tblStylePr w:type="firstRow">
-      <w:rPr>
-        <w:b/>
-        <w:bCs/>
-        <w:color w:val="000000" w:themeColor="text1"/>
-      </w:rPr>
-      <w:tblPr/>
-      <w:tcPr>
-        <w:shd w:val="clear" w:color="auto" w:fill="E6E6E6" w:themeFill="text1" w:themeFillTint="19"/>
-      </w:tcPr>
-    </w:tblStylePr>
-    <w:tblStylePr w:type="lastRow">
-      <w:rPr>
-        <w:b/>
-        <w:bCs/>
-        <w:color w:val="000000" w:themeColor="text1"/>
-      </w:rPr>
-      <w:tblPr/>
-      <w:tcPr>
-        <w:tcBorders>
-          <w:top w:val="single" w:sz="12" w:space="0" w:color="000000" w:themeColor="text1"/>
-          <w:left w:val="nil"/>
-          <w:bottom w:val="nil"/>
-          <w:right w:val="nil"/>
-          <w:insideH w:val="nil"/>
-          <w:insideV w:val="nil"/>
-        </w:tcBorders>
-        <w:shd w:val="clear" w:color="auto" w:fill="FFFFFF" w:themeFill="background1"/>
-      </w:tcPr>
-    </w:tblStylePr>
-    <w:tblStylePr w:type="firstCol">
-      <w:rPr>
-        <w:b/>
-        <w:bCs/>
-        <w:color w:val="000000" w:themeColor="text1"/>
-      </w:rPr>
-      <w:tblPr/>
-      <w:tcPr>
-        <w:tcBorders>
-          <w:top w:val="nil"/>
-          <w:left w:val="nil"/>
-          <w:bottom w:val="nil"/>
-          <w:right w:val="nil"/>
-          <w:insideH w:val="nil"/>
-          <w:insideV w:val="nil"/>
-        </w:tcBorders>
-        <w:shd w:val="clear" w:color="auto" w:fill="FFFFFF" w:themeFill="background1"/>
-      </w:tcPr>
-    </w:tblStylePr>
-    <w:tblStylePr w:type="lastCol">
-      <w:rPr>
-        <w:b w:val="0"/>
-        <w:bCs w:val="0"/>
-        <w:color w:val="000000" w:themeColor="text1"/>
-      </w:rPr>
-      <w:tblPr/>
-      <w:tcPr>
-        <w:tcBorders>
-          <w:top w:val="nil"/>
-          <w:left w:val="nil"/>
-          <w:bottom w:val="nil"/>
-          <w:right w:val="nil"/>
-          <w:insideH w:val="nil"/>
-          <w:insideV w:val="nil"/>
-        </w:tcBorders>
-        <w:shd w:val="clear" w:color="auto" w:fill="CCCCCC" w:themeFill="text1" w:themeFillTint="33"/>
-      </w:tcPr>
-    </w:tblStylePr>
-    <w:tblStylePr w:type="band1Vert">
-      <w:tblPr/>
-      <w:tcPr>
-        <w:shd w:val="clear" w:color="auto" w:fill="808080" w:themeFill="text1" w:themeFillTint="7F"/>
-      </w:tcPr>
-    </w:tblStylePr>
-    <w:tblStylePr w:type="band1Horz">
-      <w:tblPr/>
-      <w:tcPr>
-        <w:tcBorders>
-          <w:insideH w:val="single" w:sz="6" w:space="0" w:color="000000" w:themeColor="text1"/>
-          <w:insideV w:val="single" w:sz="6" w:space="0" w:color="000000" w:themeColor="text1"/>
-        </w:tcBorders>
-        <w:shd w:val="clear" w:color="auto" w:fill="808080" w:themeFill="text1" w:themeFillTint="7F"/>
-      </w:tcPr>
-    </w:tblStylePr>
-    <w:tblStylePr w:type="nwCell">
-      <w:tblPr/>
-      <w:tcPr>
-        <w:shd w:val="clear" w:color="auto" w:fill="FFFFFF" w:themeFill="background1"/>
-      </w:tcPr>
-    </w:tblStylePr>
-  </w:style>
-  <w:style w:type="paragraph" w:styleId="Lgende">
-    <w:name w:val="caption"/>
-    <w:basedOn w:val="Normal"/>
-    <w:next w:val="Normal"/>
-    <w:uiPriority w:val="35"/>
-    <w:unhideWhenUsed/>
-    <w:qFormat/>
-    <w:rsid w:val="00EC2656"/>
-    <w:pPr>
-      <w:spacing w:line="240" w:lineRule="auto"/>
-    </w:pPr>
-    <w:rPr>
-      <w:b/>
-      <w:bCs/>
-      <w:color w:val="4F81BD" w:themeColor="accent1"/>
-      <w:sz w:val="18"/>
-      <w:szCs w:val="18"/>
-    </w:rPr>
+  <w:style w:type="character" w:customStyle="1" w:styleId="PieddepageCar">
+    <w:name w:val="Pied de page Car"/>
+    <w:basedOn w:val="Policepardfaut"/>
+    <w:link w:val="Pieddepage"/>
+    <w:uiPriority w:val="99"/>
+    <w:rsid w:val="00297812"/>
   </w:style>
 </w:styles>
 </file>

</xml_diff>

<commit_message>
Document and edit function
</commit_message>
<xml_diff>
--- a/Documents/Erreurs de timbrage.docx
+++ b/Documents/Erreurs de timbrage.docx
@@ -873,27 +873,14 @@
       <w:r>
         <w:t xml:space="preserve">Tableau </w:t>
       </w:r>
-      <w:r>
-        <w:fldChar w:fldCharType="begin"/>
-      </w:r>
-      <w:r>
-        <w:instrText xml:space="preserve"> SEQ Tableau \* ARABIC </w:instrText>
-      </w:r>
-      <w:r>
-        <w:fldChar w:fldCharType="separate"/>
-      </w:r>
-      <w:r>
-        <w:rPr>
-          <w:noProof/>
-        </w:rPr>
-        <w:t>1</w:t>
-      </w:r>
-      <w:r>
-        <w:rPr>
-          <w:noProof/>
-        </w:rPr>
-        <w:fldChar w:fldCharType="end"/>
-      </w:r>
+      <w:fldSimple w:instr=" SEQ Tableau \* ARABIC ">
+        <w:r>
+          <w:rPr>
+            <w:noProof/>
+          </w:rPr>
+          <w:t>1</w:t>
+        </w:r>
+      </w:fldSimple>
       <w:r>
         <w:t xml:space="preserve"> Tableau des différents cas de figures et leurs conséquences lorsque l'élève timbre une fois dans la journée</w:t>
       </w:r>
@@ -1041,43 +1028,7 @@
               <w:rPr>
                 <w:lang w:val="fr-FR"/>
               </w:rPr>
-              <w:t xml:space="preserve">Un élève </w:t>
-            </w:r>
-            <w:r>
-              <w:rPr>
-                <w:lang w:val="fr-FR"/>
-              </w:rPr>
-              <w:t>part</w:t>
-            </w:r>
-            <w:r>
-              <w:rPr>
-                <w:lang w:val="fr-FR"/>
-              </w:rPr>
-              <w:t xml:space="preserve"> à 17h mais avait oublié de timbrer ce </w:t>
-            </w:r>
-            <w:r>
-              <w:rPr>
-                <w:lang w:val="fr-FR"/>
-              </w:rPr>
-              <w:t>jour-là</w:t>
-            </w:r>
-            <w:r>
-              <w:rPr>
-                <w:lang w:val="fr-FR"/>
-              </w:rPr>
-              <w:t xml:space="preserve">. </w:t>
-            </w:r>
-            <w:r>
-              <w:rPr>
-                <w:lang w:val="fr-FR"/>
-              </w:rPr>
-              <w:t>Son</w:t>
-            </w:r>
-            <w:r>
-              <w:rPr>
-                <w:lang w:val="fr-FR"/>
-              </w:rPr>
-              <w:t xml:space="preserve"> premier timbrage a lieu à son départ à 17h</w:t>
+              <w:t>Un élève part à 17h mais avait oublié de timbrer ce jour-là. Son premier timbrage a lieu à son départ à 17h</w:t>
             </w:r>
           </w:p>
         </w:tc>
@@ -1090,6 +1041,11 @@
           </w:tcPr>
           <w:p>
             <w:pPr>
+              <w:pStyle w:val="Paragraphedeliste"/>
+              <w:numPr>
+                <w:ilvl w:val="0"/>
+                <w:numId w:val="6"/>
+              </w:numPr>
               <w:jc w:val="both"/>
               <w:cnfStyle w:val="000000100000" w:firstRow="0" w:lastRow="0" w:firstColumn="0" w:lastColumn="0" w:oddVBand="0" w:evenVBand="0" w:oddHBand="1" w:evenHBand="0" w:firstRowFirstColumn="0" w:firstRowLastColumn="0" w:lastRowFirstColumn="0" w:lastRowLastColumn="0"/>
               <w:rPr>
@@ -1106,12 +1062,22 @@
           <w:p>
             <w:pPr>
               <w:pStyle w:val="Paragraphedeliste"/>
+              <w:numPr>
+                <w:ilvl w:val="0"/>
+                <w:numId w:val="6"/>
+              </w:numPr>
               <w:jc w:val="both"/>
               <w:cnfStyle w:val="000000100000" w:firstRow="0" w:lastRow="0" w:firstColumn="0" w:lastColumn="0" w:oddVBand="0" w:evenVBand="0" w:oddHBand="1" w:evenHBand="0" w:firstRowFirstColumn="0" w:firstRowLastColumn="0" w:lastRowFirstColumn="0" w:lastRowLastColumn="0"/>
               <w:rPr>
                 <w:lang w:val="fr-FR"/>
               </w:rPr>
             </w:pPr>
+            <w:r>
+              <w:rPr>
+                <w:lang w:val="fr-FR"/>
+              </w:rPr>
+              <w:t>Le temps entre 16h et l’heure de timbrage est ajouté.</w:t>
+            </w:r>
           </w:p>
         </w:tc>
       </w:tr>
@@ -1175,6 +1141,58 @@
           </w:tcPr>
           <w:p>
             <w:pPr>
+              <w:pStyle w:val="Paragraphedeliste"/>
+              <w:numPr>
+                <w:ilvl w:val="0"/>
+                <w:numId w:val="6"/>
+              </w:numPr>
+              <w:jc w:val="both"/>
+              <w:cnfStyle w:val="000000000000" w:firstRow="0" w:lastRow="0" w:firstColumn="0" w:lastColumn="0" w:oddVBand="0" w:evenVBand="0" w:oddHBand="0" w:evenHBand="0" w:firstRowFirstColumn="0" w:firstRowLastColumn="0" w:lastRowFirstColumn="0" w:lastRowLastColumn="0"/>
+              <w:rPr>
+                <w:lang w:val="fr-FR"/>
+              </w:rPr>
+            </w:pPr>
+            <w:r>
+              <w:rPr>
+                <w:lang w:val="fr-FR"/>
+              </w:rPr>
+              <w:t xml:space="preserve">Le système prendra comme base qu’il est parti en fin de journée (16h), avec toutes les pénalités (pause, pause-déjeuner) qui peuvent survenir. Le nombre d’heures nécessaires à faire pour cette journée sera soustrait de son </w:t>
+            </w:r>
+            <w:r>
+              <w:rPr>
+                <w:lang w:val="fr-FR"/>
+              </w:rPr>
+              <w:lastRenderedPageBreak/>
+              <w:t>temps.</w:t>
+            </w:r>
+          </w:p>
+          <w:p>
+            <w:pPr>
+              <w:pStyle w:val="Paragraphedeliste"/>
+              <w:numPr>
+                <w:ilvl w:val="0"/>
+                <w:numId w:val="6"/>
+              </w:numPr>
+              <w:jc w:val="both"/>
+              <w:cnfStyle w:val="000000000000" w:firstRow="0" w:lastRow="0" w:firstColumn="0" w:lastColumn="0" w:oddVBand="0" w:evenVBand="0" w:oddHBand="0" w:evenHBand="0" w:firstRowFirstColumn="0" w:firstRowLastColumn="0" w:lastRowFirstColumn="0" w:lastRowLastColumn="0"/>
+              <w:rPr>
+                <w:lang w:val="fr-FR"/>
+              </w:rPr>
+            </w:pPr>
+            <w:r>
+              <w:rPr>
+                <w:lang w:val="fr-FR"/>
+              </w:rPr>
+              <w:t>Le temps entre l’heure de timbrage et 16h sera ajouté au temps de l’élève.</w:t>
+            </w:r>
+          </w:p>
+          <w:p>
+            <w:pPr>
+              <w:pStyle w:val="Paragraphedeliste"/>
+              <w:numPr>
+                <w:ilvl w:val="0"/>
+                <w:numId w:val="6"/>
+              </w:numPr>
               <w:jc w:val="both"/>
               <w:cnfStyle w:val="000000000000" w:firstRow="0" w:lastRow="0" w:firstColumn="0" w:lastColumn="0" w:oddVBand="0" w:evenVBand="0" w:oddHBand="0" w:evenHBand="0" w:firstRowFirstColumn="0" w:firstRowLastColumn="0" w:lastRowFirstColumn="0" w:lastRowLastColumn="0"/>
               <w:rPr>
@@ -1215,6 +1233,7 @@
               <w:rPr>
                 <w:lang w:val="fr-FR"/>
               </w:rPr>
+              <w:lastRenderedPageBreak/>
               <w:t>Avant le début de la journée (9h)</w:t>
             </w:r>
           </w:p>
@@ -1252,6 +1271,51 @@
           </w:tcPr>
           <w:p>
             <w:pPr>
+              <w:pStyle w:val="Paragraphedeliste"/>
+              <w:numPr>
+                <w:ilvl w:val="0"/>
+                <w:numId w:val="6"/>
+              </w:numPr>
+              <w:jc w:val="both"/>
+              <w:cnfStyle w:val="000000100000" w:firstRow="0" w:lastRow="0" w:firstColumn="0" w:lastColumn="0" w:oddVBand="0" w:evenVBand="0" w:oddHBand="1" w:evenHBand="0" w:firstRowFirstColumn="0" w:firstRowLastColumn="0" w:lastRowFirstColumn="0" w:lastRowLastColumn="0"/>
+              <w:rPr>
+                <w:lang w:val="fr-FR"/>
+              </w:rPr>
+            </w:pPr>
+            <w:r>
+              <w:rPr>
+                <w:lang w:val="fr-FR"/>
+              </w:rPr>
+              <w:t>Le temps minimum de l’horaire bloque lui sera accordé (jusqu’à 16h), avec toutes les pénalités (pause, pause-déjeuner) qui peuvent survenir. La différence de temps entre son heure d’arrivée et le début de la journée (9h) sera aussi ajouter. Le nombre d’heures nécessaires à faire pour cette journée sera soustrait de son temps.</w:t>
+            </w:r>
+          </w:p>
+          <w:p>
+            <w:pPr>
+              <w:pStyle w:val="Paragraphedeliste"/>
+              <w:numPr>
+                <w:ilvl w:val="0"/>
+                <w:numId w:val="6"/>
+              </w:numPr>
+              <w:jc w:val="both"/>
+              <w:cnfStyle w:val="000000100000" w:firstRow="0" w:lastRow="0" w:firstColumn="0" w:lastColumn="0" w:oddVBand="0" w:evenVBand="0" w:oddHBand="1" w:evenHBand="0" w:firstRowFirstColumn="0" w:firstRowLastColumn="0" w:lastRowFirstColumn="0" w:lastRowLastColumn="0"/>
+              <w:rPr>
+                <w:lang w:val="fr-FR"/>
+              </w:rPr>
+            </w:pPr>
+            <w:r>
+              <w:rPr>
+                <w:lang w:val="fr-FR"/>
+              </w:rPr>
+              <w:t>Le temps maximum de l’horaire bloqué lui sera accordé (jusqu’à 16h40).</w:t>
+            </w:r>
+          </w:p>
+          <w:p>
+            <w:pPr>
+              <w:pStyle w:val="Paragraphedeliste"/>
+              <w:numPr>
+                <w:ilvl w:val="0"/>
+                <w:numId w:val="6"/>
+              </w:numPr>
               <w:jc w:val="both"/>
               <w:cnfStyle w:val="000000100000" w:firstRow="0" w:lastRow="0" w:firstColumn="0" w:lastColumn="0" w:oddVBand="0" w:evenVBand="0" w:oddHBand="1" w:evenHBand="0" w:firstRowFirstColumn="0" w:firstRowLastColumn="0" w:lastRowFirstColumn="0" w:lastRowLastColumn="0"/>
               <w:rPr>
@@ -1271,36 +1335,45 @@
     <w:p>
       <w:pPr>
         <w:pStyle w:val="Titre2"/>
-        <w:numPr>
-          <w:ilvl w:val="1"/>
-          <w:numId w:val="1"/>
-        </w:numPr>
         <w:jc w:val="both"/>
         <w:rPr>
-          <w:lang w:val="fr-FR"/>
-        </w:rPr>
-      </w:pPr>
-      <w:r>
-        <w:rPr>
-          <w:lang w:val="fr-FR"/>
-        </w:rPr>
-        <w:lastRenderedPageBreak/>
-        <w:t>L’élève timbre un nombre de fois impaire dans la journée</w:t>
-      </w:r>
-    </w:p>
-    <w:p>
-      <w:pPr>
-        <w:jc w:val="both"/>
-        <w:rPr>
-          <w:lang w:val="fr-FR"/>
-        </w:rPr>
-      </w:pPr>
-      <w:r>
-        <w:rPr>
-          <w:lang w:val="fr-FR"/>
-        </w:rPr>
-        <w:t>Toute les périodes où il y a une arrivée suivit d’un départ seront comptés dans son temps journalier. Comme le nombre de timbrage est impair, il sera forcément suivi d’un départ sans retour avant la fin de la journée. Toute la période entre cette arrivée et la fin de la journée ne sera pas comptabilisée.</w:t>
-      </w:r>
+          <w:color w:val="auto"/>
+          <w:sz w:val="24"/>
+          <w:szCs w:val="24"/>
+          <w:lang w:val="fr-FR"/>
+        </w:rPr>
+      </w:pPr>
+      <w:r>
+        <w:rPr>
+          <w:color w:val="auto"/>
+          <w:sz w:val="24"/>
+          <w:szCs w:val="24"/>
+          <w:lang w:val="fr-FR"/>
+        </w:rPr>
+        <w:t xml:space="preserve">Suite à la revue de projet du 24/03/17, les conséquences </w:t>
+      </w:r>
+      <w:proofErr w:type="gramStart"/>
+      <w:r>
+        <w:rPr>
+          <w:color w:val="auto"/>
+          <w:sz w:val="24"/>
+          <w:szCs w:val="24"/>
+          <w:lang w:val="fr-FR"/>
+        </w:rPr>
+        <w:t>retenue</w:t>
+      </w:r>
+      <w:proofErr w:type="gramEnd"/>
+      <w:r>
+        <w:rPr>
+          <w:color w:val="auto"/>
+          <w:sz w:val="24"/>
+          <w:szCs w:val="24"/>
+          <w:lang w:val="fr-FR"/>
+        </w:rPr>
+        <w:t xml:space="preserve"> dans tous les cas de figures sont une perte total de la journée pour l’élève.</w:t>
+      </w:r>
+      <w:bookmarkStart w:id="0" w:name="_GoBack"/>
+      <w:bookmarkEnd w:id="0"/>
     </w:p>
     <w:p>
       <w:pPr>
@@ -1318,316 +1391,21 @@
         <w:rPr>
           <w:lang w:val="fr-FR"/>
         </w:rPr>
-        <w:t>L’élève timbre deux fois rapidement</w:t>
+        <w:t>L’élève timbre un nombre de fois impaire dans la journée</w:t>
       </w:r>
     </w:p>
     <w:p>
       <w:pPr>
         <w:jc w:val="both"/>
         <w:rPr>
-          <w:rFonts w:ascii="Arial" w:hAnsi="Arial" w:cs="Arial"/>
-          <w:sz w:val="21"/>
-          <w:szCs w:val="21"/>
-          <w:shd w:val="clear" w:color="auto" w:fill="FFFFFF"/>
-        </w:rPr>
-      </w:pPr>
-      <w:r>
-        <w:rPr>
-          <w:rFonts w:ascii="Arial" w:hAnsi="Arial" w:cs="Arial"/>
-          <w:sz w:val="21"/>
-          <w:szCs w:val="21"/>
-          <w:shd w:val="clear" w:color="auto" w:fill="FFFFFF"/>
-        </w:rPr>
-        <w:t>Pour éviter les pauses rapides et</w:t>
-      </w:r>
-      <w:r>
-        <w:rPr>
-          <w:rStyle w:val="apple-converted-space"/>
-          <w:rFonts w:ascii="Arial" w:hAnsi="Arial" w:cs="Arial"/>
-          <w:sz w:val="21"/>
-          <w:szCs w:val="21"/>
-          <w:shd w:val="clear" w:color="auto" w:fill="FFFFFF"/>
-        </w:rPr>
-        <w:t> </w:t>
-      </w:r>
-      <w:r>
-        <w:rPr>
-          <w:rStyle w:val="sac"/>
-          <w:rFonts w:ascii="Arial" w:hAnsi="Arial" w:cs="Arial"/>
-          <w:sz w:val="21"/>
-          <w:szCs w:val="21"/>
-          <w:bdr w:val="none" w:sz="0" w:space="0" w:color="auto" w:frame="1"/>
-        </w:rPr>
-        <w:t>intempestives</w:t>
-      </w:r>
-      <w:r>
-        <w:rPr>
-          <w:rFonts w:ascii="Arial" w:hAnsi="Arial" w:cs="Arial"/>
-          <w:sz w:val="21"/>
-          <w:szCs w:val="21"/>
-          <w:shd w:val="clear" w:color="auto" w:fill="FFFFFF"/>
-        </w:rPr>
-        <w:t>, toute sortie doit</w:t>
-      </w:r>
-      <w:r>
-        <w:rPr>
-          <w:rStyle w:val="apple-converted-space"/>
-          <w:rFonts w:ascii="Arial" w:hAnsi="Arial" w:cs="Arial"/>
-          <w:sz w:val="21"/>
-          <w:szCs w:val="21"/>
-          <w:shd w:val="clear" w:color="auto" w:fill="FFFFFF"/>
-        </w:rPr>
-        <w:t> </w:t>
-      </w:r>
-      <w:r>
-        <w:rPr>
-          <w:rStyle w:val="sac"/>
-          <w:rFonts w:ascii="Arial" w:hAnsi="Arial" w:cs="Arial"/>
-          <w:sz w:val="21"/>
-          <w:szCs w:val="21"/>
-          <w:bdr w:val="none" w:sz="0" w:space="0" w:color="auto" w:frame="1"/>
-        </w:rPr>
-        <w:t>durée</w:t>
-      </w:r>
-      <w:r>
-        <w:rPr>
-          <w:rStyle w:val="apple-converted-space"/>
-          <w:rFonts w:ascii="Arial" w:hAnsi="Arial" w:cs="Arial"/>
-          <w:sz w:val="21"/>
-          <w:szCs w:val="21"/>
-          <w:shd w:val="clear" w:color="auto" w:fill="FFFFFF"/>
-        </w:rPr>
-        <w:t> </w:t>
-      </w:r>
-      <w:r>
-        <w:rPr>
-          <w:rFonts w:ascii="Arial" w:hAnsi="Arial" w:cs="Arial"/>
-          <w:sz w:val="21"/>
-          <w:szCs w:val="21"/>
-          <w:bdr w:val="none" w:sz="0" w:space="0" w:color="auto" w:frame="1"/>
-        </w:rPr>
-        <w:t>aux minimums 5 minutes</w:t>
-      </w:r>
-      <w:r>
-        <w:rPr>
-          <w:rFonts w:ascii="Arial" w:hAnsi="Arial" w:cs="Arial"/>
-          <w:sz w:val="21"/>
-          <w:szCs w:val="21"/>
-          <w:shd w:val="clear" w:color="auto" w:fill="FFFFFF"/>
-        </w:rPr>
-        <w:t>. Si une sortie dure moins de 5 min, une pénalité de 5 minutes moins le temps de sortie effectif sera infligé</w:t>
-      </w:r>
-      <w:r>
-        <w:rPr>
-          <w:rStyle w:val="apple-converted-space"/>
-          <w:rFonts w:ascii="Arial" w:hAnsi="Arial" w:cs="Arial"/>
-          <w:sz w:val="21"/>
-          <w:szCs w:val="21"/>
-          <w:shd w:val="clear" w:color="auto" w:fill="FFFFFF"/>
-        </w:rPr>
-        <w:t> </w:t>
-      </w:r>
-      <w:r>
-        <w:rPr>
-          <w:rFonts w:ascii="Arial" w:hAnsi="Arial" w:cs="Arial"/>
-          <w:sz w:val="21"/>
-          <w:szCs w:val="21"/>
-          <w:bdr w:val="none" w:sz="0" w:space="0" w:color="auto" w:frame="1"/>
-        </w:rPr>
-        <w:t>à</w:t>
-      </w:r>
-      <w:r>
-        <w:rPr>
-          <w:rStyle w:val="apple-converted-space"/>
-          <w:rFonts w:ascii="Arial" w:hAnsi="Arial" w:cs="Arial"/>
-          <w:sz w:val="21"/>
-          <w:szCs w:val="21"/>
-          <w:shd w:val="clear" w:color="auto" w:fill="FFFFFF"/>
-        </w:rPr>
-        <w:t> </w:t>
-      </w:r>
-      <w:r>
-        <w:rPr>
-          <w:rFonts w:ascii="Arial" w:hAnsi="Arial" w:cs="Arial"/>
-          <w:sz w:val="21"/>
-          <w:szCs w:val="21"/>
-          <w:shd w:val="clear" w:color="auto" w:fill="FFFFFF"/>
-        </w:rPr>
-        <w:t>l’élève.</w:t>
-      </w:r>
-      <w:r>
-        <w:rPr>
-          <w:rStyle w:val="apple-converted-space"/>
-          <w:rFonts w:ascii="Arial" w:hAnsi="Arial" w:cs="Arial"/>
-          <w:sz w:val="21"/>
-          <w:szCs w:val="21"/>
-          <w:shd w:val="clear" w:color="auto" w:fill="FFFFFF"/>
-        </w:rPr>
-        <w:t> </w:t>
-      </w:r>
-      <w:r>
-        <w:rPr>
-          <w:rStyle w:val="sac"/>
-          <w:rFonts w:ascii="Arial" w:hAnsi="Arial" w:cs="Arial"/>
-          <w:sz w:val="21"/>
-          <w:szCs w:val="21"/>
-          <w:bdr w:val="none" w:sz="0" w:space="0" w:color="auto" w:frame="1"/>
-        </w:rPr>
-        <w:t>Cependant</w:t>
-      </w:r>
-      <w:r>
-        <w:rPr>
-          <w:rStyle w:val="apple-converted-space"/>
-          <w:rFonts w:ascii="Arial" w:hAnsi="Arial" w:cs="Arial"/>
-          <w:sz w:val="21"/>
-          <w:szCs w:val="21"/>
-          <w:shd w:val="clear" w:color="auto" w:fill="FFFFFF"/>
-        </w:rPr>
-        <w:t> </w:t>
-      </w:r>
-      <w:r>
-        <w:rPr>
-          <w:rFonts w:ascii="Arial" w:hAnsi="Arial" w:cs="Arial"/>
-          <w:sz w:val="21"/>
-          <w:szCs w:val="21"/>
-          <w:bdr w:val="none" w:sz="0" w:space="0" w:color="auto" w:frame="1"/>
-        </w:rPr>
-        <w:t>pour les différentes erreurs</w:t>
-      </w:r>
-      <w:r>
-        <w:rPr>
-          <w:rStyle w:val="apple-converted-space"/>
-          <w:rFonts w:ascii="Arial" w:hAnsi="Arial" w:cs="Arial"/>
-          <w:sz w:val="21"/>
-          <w:szCs w:val="21"/>
-          <w:shd w:val="clear" w:color="auto" w:fill="FFFFFF"/>
-        </w:rPr>
-        <w:t> </w:t>
-      </w:r>
-      <w:r>
-        <w:rPr>
-          <w:rFonts w:ascii="Arial" w:hAnsi="Arial" w:cs="Arial"/>
-          <w:sz w:val="21"/>
-          <w:szCs w:val="21"/>
-          <w:shd w:val="clear" w:color="auto" w:fill="FFFFFF"/>
-        </w:rPr>
-        <w:t>de timbrage, si le</w:t>
-      </w:r>
-      <w:r>
-        <w:rPr>
-          <w:rStyle w:val="apple-converted-space"/>
-          <w:rFonts w:ascii="Arial" w:hAnsi="Arial" w:cs="Arial"/>
-          <w:sz w:val="21"/>
-          <w:szCs w:val="21"/>
-          <w:shd w:val="clear" w:color="auto" w:fill="FFFFFF"/>
-        </w:rPr>
-        <w:t> </w:t>
-      </w:r>
-      <w:r>
-        <w:rPr>
-          <w:rStyle w:val="sac"/>
-          <w:rFonts w:ascii="Arial" w:hAnsi="Arial" w:cs="Arial"/>
-          <w:sz w:val="21"/>
-          <w:szCs w:val="21"/>
-          <w:bdr w:val="none" w:sz="0" w:space="0" w:color="auto" w:frame="1"/>
-        </w:rPr>
-        <w:t>système</w:t>
-      </w:r>
-      <w:r>
-        <w:rPr>
-          <w:rStyle w:val="apple-converted-space"/>
-          <w:rFonts w:ascii="Arial" w:hAnsi="Arial" w:cs="Arial"/>
-          <w:sz w:val="21"/>
-          <w:szCs w:val="21"/>
-          <w:shd w:val="clear" w:color="auto" w:fill="FFFFFF"/>
-        </w:rPr>
-        <w:t xml:space="preserve"> détecte </w:t>
-      </w:r>
-      <w:r>
-        <w:rPr>
-          <w:rFonts w:ascii="Arial" w:hAnsi="Arial" w:cs="Arial"/>
-          <w:sz w:val="21"/>
-          <w:szCs w:val="21"/>
-          <w:shd w:val="clear" w:color="auto" w:fill="FFFFFF"/>
-        </w:rPr>
-        <w:t>un départ et une arrive dans un</w:t>
-      </w:r>
-      <w:r>
-        <w:rPr>
-          <w:rStyle w:val="apple-converted-space"/>
-          <w:rFonts w:ascii="Arial" w:hAnsi="Arial" w:cs="Arial"/>
-          <w:sz w:val="21"/>
-          <w:szCs w:val="21"/>
-          <w:shd w:val="clear" w:color="auto" w:fill="FFFFFF"/>
-        </w:rPr>
-        <w:t> </w:t>
-      </w:r>
-      <w:r>
-        <w:rPr>
-          <w:rStyle w:val="sac"/>
-          <w:rFonts w:ascii="Arial" w:hAnsi="Arial" w:cs="Arial"/>
-          <w:sz w:val="21"/>
-          <w:szCs w:val="21"/>
-          <w:bdr w:val="none" w:sz="0" w:space="0" w:color="auto" w:frame="1"/>
-        </w:rPr>
-        <w:t>intervalle</w:t>
-      </w:r>
-      <w:r>
-        <w:rPr>
-          <w:rStyle w:val="apple-converted-space"/>
-          <w:rFonts w:ascii="Arial" w:hAnsi="Arial" w:cs="Arial"/>
-          <w:sz w:val="21"/>
-          <w:szCs w:val="21"/>
-          <w:shd w:val="clear" w:color="auto" w:fill="FFFFFF"/>
-        </w:rPr>
-        <w:t> </w:t>
-      </w:r>
-      <w:r>
-        <w:rPr>
-          <w:rFonts w:ascii="Arial" w:hAnsi="Arial" w:cs="Arial"/>
-          <w:sz w:val="21"/>
-          <w:szCs w:val="21"/>
-          <w:shd w:val="clear" w:color="auto" w:fill="FFFFFF"/>
-        </w:rPr>
-        <w:t>de 20 secondes,</w:t>
-      </w:r>
-      <w:r>
-        <w:rPr>
-          <w:rStyle w:val="apple-converted-space"/>
-          <w:rFonts w:ascii="Arial" w:hAnsi="Arial" w:cs="Arial"/>
-          <w:sz w:val="21"/>
-          <w:szCs w:val="21"/>
-          <w:shd w:val="clear" w:color="auto" w:fill="FFFFFF"/>
-        </w:rPr>
-        <w:t> </w:t>
-      </w:r>
-      <w:r>
-        <w:rPr>
-          <w:rFonts w:ascii="Arial" w:hAnsi="Arial" w:cs="Arial"/>
-          <w:sz w:val="21"/>
-          <w:szCs w:val="21"/>
-          <w:bdr w:val="none" w:sz="0" w:space="0" w:color="auto" w:frame="1"/>
-        </w:rPr>
-        <w:t>aucune pénalité</w:t>
-      </w:r>
-      <w:r>
-        <w:rPr>
-          <w:rStyle w:val="apple-converted-space"/>
-          <w:rFonts w:ascii="Arial" w:hAnsi="Arial" w:cs="Arial"/>
-          <w:sz w:val="21"/>
-          <w:szCs w:val="21"/>
-          <w:shd w:val="clear" w:color="auto" w:fill="FFFFFF"/>
-        </w:rPr>
-        <w:t> </w:t>
-      </w:r>
-      <w:r>
-        <w:rPr>
-          <w:rFonts w:ascii="Arial" w:hAnsi="Arial" w:cs="Arial"/>
-          <w:sz w:val="21"/>
-          <w:szCs w:val="21"/>
-          <w:shd w:val="clear" w:color="auto" w:fill="FFFFFF"/>
-        </w:rPr>
-        <w:t>ne sera effectué.</w:t>
+          <w:lang w:val="fr-FR"/>
+        </w:rPr>
+      </w:pPr>
+      <w:r>
+        <w:rPr>
+          <w:lang w:val="fr-FR"/>
+        </w:rPr>
+        <w:t>Toute les périodes où il y a une arrivée suivit d’un départ seront comptés dans son temps journalier. Comme le nombre de timbrage est impair, il sera forcément suivi d’un départ sans retour avant la fin de la journée. Toute la période entre cette arrivée et la fin de la journée ne sera pas comptabilisée.</w:t>
       </w:r>
     </w:p>
     <w:p>
@@ -1646,6 +1424,334 @@
         <w:rPr>
           <w:lang w:val="fr-FR"/>
         </w:rPr>
+        <w:t>L’élève timbre deux fois rapidement</w:t>
+      </w:r>
+    </w:p>
+    <w:p>
+      <w:pPr>
+        <w:jc w:val="both"/>
+        <w:rPr>
+          <w:rFonts w:ascii="Arial" w:hAnsi="Arial" w:cs="Arial"/>
+          <w:sz w:val="21"/>
+          <w:szCs w:val="21"/>
+          <w:shd w:val="clear" w:color="auto" w:fill="FFFFFF"/>
+        </w:rPr>
+      </w:pPr>
+      <w:r>
+        <w:rPr>
+          <w:rFonts w:ascii="Arial" w:hAnsi="Arial" w:cs="Arial"/>
+          <w:sz w:val="21"/>
+          <w:szCs w:val="21"/>
+          <w:shd w:val="clear" w:color="auto" w:fill="FFFFFF"/>
+        </w:rPr>
+        <w:t>Pour éviter les pauses rapides et</w:t>
+      </w:r>
+      <w:r>
+        <w:rPr>
+          <w:rStyle w:val="apple-converted-space"/>
+          <w:rFonts w:ascii="Arial" w:hAnsi="Arial" w:cs="Arial"/>
+          <w:sz w:val="21"/>
+          <w:szCs w:val="21"/>
+          <w:shd w:val="clear" w:color="auto" w:fill="FFFFFF"/>
+        </w:rPr>
+        <w:t> </w:t>
+      </w:r>
+      <w:r>
+        <w:rPr>
+          <w:rStyle w:val="sac"/>
+          <w:rFonts w:ascii="Arial" w:hAnsi="Arial" w:cs="Arial"/>
+          <w:sz w:val="21"/>
+          <w:szCs w:val="21"/>
+          <w:bdr w:val="none" w:sz="0" w:space="0" w:color="auto" w:frame="1"/>
+        </w:rPr>
+        <w:t>intempestives</w:t>
+      </w:r>
+      <w:r>
+        <w:rPr>
+          <w:rFonts w:ascii="Arial" w:hAnsi="Arial" w:cs="Arial"/>
+          <w:sz w:val="21"/>
+          <w:szCs w:val="21"/>
+          <w:shd w:val="clear" w:color="auto" w:fill="FFFFFF"/>
+        </w:rPr>
+        <w:t>, toute sortie doit</w:t>
+      </w:r>
+      <w:r>
+        <w:rPr>
+          <w:rStyle w:val="apple-converted-space"/>
+          <w:rFonts w:ascii="Arial" w:hAnsi="Arial" w:cs="Arial"/>
+          <w:sz w:val="21"/>
+          <w:szCs w:val="21"/>
+          <w:shd w:val="clear" w:color="auto" w:fill="FFFFFF"/>
+        </w:rPr>
+        <w:t> </w:t>
+      </w:r>
+      <w:r>
+        <w:rPr>
+          <w:rStyle w:val="sac"/>
+          <w:rFonts w:ascii="Arial" w:hAnsi="Arial" w:cs="Arial"/>
+          <w:sz w:val="21"/>
+          <w:szCs w:val="21"/>
+          <w:bdr w:val="none" w:sz="0" w:space="0" w:color="auto" w:frame="1"/>
+        </w:rPr>
+        <w:t>durée</w:t>
+      </w:r>
+      <w:r>
+        <w:rPr>
+          <w:rStyle w:val="apple-converted-space"/>
+          <w:rFonts w:ascii="Arial" w:hAnsi="Arial" w:cs="Arial"/>
+          <w:sz w:val="21"/>
+          <w:szCs w:val="21"/>
+          <w:shd w:val="clear" w:color="auto" w:fill="FFFFFF"/>
+        </w:rPr>
+        <w:t> </w:t>
+      </w:r>
+      <w:r>
+        <w:rPr>
+          <w:rFonts w:ascii="Arial" w:hAnsi="Arial" w:cs="Arial"/>
+          <w:sz w:val="21"/>
+          <w:szCs w:val="21"/>
+          <w:bdr w:val="none" w:sz="0" w:space="0" w:color="auto" w:frame="1"/>
+        </w:rPr>
+        <w:t>aux minimums 5 minutes</w:t>
+      </w:r>
+      <w:r>
+        <w:rPr>
+          <w:rFonts w:ascii="Arial" w:hAnsi="Arial" w:cs="Arial"/>
+          <w:sz w:val="21"/>
+          <w:szCs w:val="21"/>
+          <w:shd w:val="clear" w:color="auto" w:fill="FFFFFF"/>
+        </w:rPr>
+        <w:t>. Si une sortie dure moins de 5 min, une pénalité de 5 minutes moins le temps de sortie effectif sera infligé</w:t>
+      </w:r>
+      <w:r>
+        <w:rPr>
+          <w:rStyle w:val="apple-converted-space"/>
+          <w:rFonts w:ascii="Arial" w:hAnsi="Arial" w:cs="Arial"/>
+          <w:sz w:val="21"/>
+          <w:szCs w:val="21"/>
+          <w:shd w:val="clear" w:color="auto" w:fill="FFFFFF"/>
+        </w:rPr>
+        <w:t> </w:t>
+      </w:r>
+      <w:r>
+        <w:rPr>
+          <w:rFonts w:ascii="Arial" w:hAnsi="Arial" w:cs="Arial"/>
+          <w:sz w:val="21"/>
+          <w:szCs w:val="21"/>
+          <w:bdr w:val="none" w:sz="0" w:space="0" w:color="auto" w:frame="1"/>
+        </w:rPr>
+        <w:t>à</w:t>
+      </w:r>
+      <w:r>
+        <w:rPr>
+          <w:rStyle w:val="apple-converted-space"/>
+          <w:rFonts w:ascii="Arial" w:hAnsi="Arial" w:cs="Arial"/>
+          <w:sz w:val="21"/>
+          <w:szCs w:val="21"/>
+          <w:shd w:val="clear" w:color="auto" w:fill="FFFFFF"/>
+        </w:rPr>
+        <w:t> </w:t>
+      </w:r>
+      <w:r>
+        <w:rPr>
+          <w:rFonts w:ascii="Arial" w:hAnsi="Arial" w:cs="Arial"/>
+          <w:sz w:val="21"/>
+          <w:szCs w:val="21"/>
+          <w:shd w:val="clear" w:color="auto" w:fill="FFFFFF"/>
+        </w:rPr>
+        <w:t>l’élève.</w:t>
+      </w:r>
+      <w:r>
+        <w:rPr>
+          <w:rStyle w:val="apple-converted-space"/>
+          <w:rFonts w:ascii="Arial" w:hAnsi="Arial" w:cs="Arial"/>
+          <w:sz w:val="21"/>
+          <w:szCs w:val="21"/>
+          <w:shd w:val="clear" w:color="auto" w:fill="FFFFFF"/>
+        </w:rPr>
+        <w:t> </w:t>
+      </w:r>
+      <w:r>
+        <w:rPr>
+          <w:rStyle w:val="sac"/>
+          <w:rFonts w:ascii="Arial" w:hAnsi="Arial" w:cs="Arial"/>
+          <w:sz w:val="21"/>
+          <w:szCs w:val="21"/>
+          <w:bdr w:val="none" w:sz="0" w:space="0" w:color="auto" w:frame="1"/>
+        </w:rPr>
+        <w:t>Cependant</w:t>
+      </w:r>
+      <w:r>
+        <w:rPr>
+          <w:rStyle w:val="apple-converted-space"/>
+          <w:rFonts w:ascii="Arial" w:hAnsi="Arial" w:cs="Arial"/>
+          <w:sz w:val="21"/>
+          <w:szCs w:val="21"/>
+          <w:shd w:val="clear" w:color="auto" w:fill="FFFFFF"/>
+        </w:rPr>
+        <w:t> </w:t>
+      </w:r>
+      <w:r>
+        <w:rPr>
+          <w:rFonts w:ascii="Arial" w:hAnsi="Arial" w:cs="Arial"/>
+          <w:sz w:val="21"/>
+          <w:szCs w:val="21"/>
+          <w:bdr w:val="none" w:sz="0" w:space="0" w:color="auto" w:frame="1"/>
+        </w:rPr>
+        <w:t>pour les différentes erreurs</w:t>
+      </w:r>
+      <w:r>
+        <w:rPr>
+          <w:rStyle w:val="apple-converted-space"/>
+          <w:rFonts w:ascii="Arial" w:hAnsi="Arial" w:cs="Arial"/>
+          <w:sz w:val="21"/>
+          <w:szCs w:val="21"/>
+          <w:shd w:val="clear" w:color="auto" w:fill="FFFFFF"/>
+        </w:rPr>
+        <w:t> </w:t>
+      </w:r>
+      <w:r>
+        <w:rPr>
+          <w:rFonts w:ascii="Arial" w:hAnsi="Arial" w:cs="Arial"/>
+          <w:sz w:val="21"/>
+          <w:szCs w:val="21"/>
+          <w:shd w:val="clear" w:color="auto" w:fill="FFFFFF"/>
+        </w:rPr>
+        <w:t>de timbrage, si le</w:t>
+      </w:r>
+      <w:r>
+        <w:rPr>
+          <w:rStyle w:val="apple-converted-space"/>
+          <w:rFonts w:ascii="Arial" w:hAnsi="Arial" w:cs="Arial"/>
+          <w:sz w:val="21"/>
+          <w:szCs w:val="21"/>
+          <w:shd w:val="clear" w:color="auto" w:fill="FFFFFF"/>
+        </w:rPr>
+        <w:t> </w:t>
+      </w:r>
+      <w:r>
+        <w:rPr>
+          <w:rStyle w:val="sac"/>
+          <w:rFonts w:ascii="Arial" w:hAnsi="Arial" w:cs="Arial"/>
+          <w:sz w:val="21"/>
+          <w:szCs w:val="21"/>
+          <w:bdr w:val="none" w:sz="0" w:space="0" w:color="auto" w:frame="1"/>
+        </w:rPr>
+        <w:t>système</w:t>
+      </w:r>
+      <w:r>
+        <w:rPr>
+          <w:rStyle w:val="apple-converted-space"/>
+          <w:rFonts w:ascii="Arial" w:hAnsi="Arial" w:cs="Arial"/>
+          <w:sz w:val="21"/>
+          <w:szCs w:val="21"/>
+          <w:shd w:val="clear" w:color="auto" w:fill="FFFFFF"/>
+        </w:rPr>
+        <w:t xml:space="preserve"> détecte </w:t>
+      </w:r>
+      <w:r>
+        <w:rPr>
+          <w:rFonts w:ascii="Arial" w:hAnsi="Arial" w:cs="Arial"/>
+          <w:sz w:val="21"/>
+          <w:szCs w:val="21"/>
+          <w:shd w:val="clear" w:color="auto" w:fill="FFFFFF"/>
+        </w:rPr>
+        <w:t>un départ et une arrive dans un</w:t>
+      </w:r>
+      <w:r>
+        <w:rPr>
+          <w:rStyle w:val="apple-converted-space"/>
+          <w:rFonts w:ascii="Arial" w:hAnsi="Arial" w:cs="Arial"/>
+          <w:sz w:val="21"/>
+          <w:szCs w:val="21"/>
+          <w:shd w:val="clear" w:color="auto" w:fill="FFFFFF"/>
+        </w:rPr>
+        <w:t> </w:t>
+      </w:r>
+      <w:r>
+        <w:rPr>
+          <w:rStyle w:val="sac"/>
+          <w:rFonts w:ascii="Arial" w:hAnsi="Arial" w:cs="Arial"/>
+          <w:sz w:val="21"/>
+          <w:szCs w:val="21"/>
+          <w:bdr w:val="none" w:sz="0" w:space="0" w:color="auto" w:frame="1"/>
+        </w:rPr>
+        <w:t>intervalle</w:t>
+      </w:r>
+      <w:r>
+        <w:rPr>
+          <w:rStyle w:val="apple-converted-space"/>
+          <w:rFonts w:ascii="Arial" w:hAnsi="Arial" w:cs="Arial"/>
+          <w:sz w:val="21"/>
+          <w:szCs w:val="21"/>
+          <w:shd w:val="clear" w:color="auto" w:fill="FFFFFF"/>
+        </w:rPr>
+        <w:t> </w:t>
+      </w:r>
+      <w:r>
+        <w:rPr>
+          <w:rFonts w:ascii="Arial" w:hAnsi="Arial" w:cs="Arial"/>
+          <w:sz w:val="21"/>
+          <w:szCs w:val="21"/>
+          <w:shd w:val="clear" w:color="auto" w:fill="FFFFFF"/>
+        </w:rPr>
+        <w:t>de 20 secondes,</w:t>
+      </w:r>
+      <w:r>
+        <w:rPr>
+          <w:rStyle w:val="apple-converted-space"/>
+          <w:rFonts w:ascii="Arial" w:hAnsi="Arial" w:cs="Arial"/>
+          <w:sz w:val="21"/>
+          <w:szCs w:val="21"/>
+          <w:shd w:val="clear" w:color="auto" w:fill="FFFFFF"/>
+        </w:rPr>
+        <w:t> </w:t>
+      </w:r>
+      <w:r>
+        <w:rPr>
+          <w:rFonts w:ascii="Arial" w:hAnsi="Arial" w:cs="Arial"/>
+          <w:sz w:val="21"/>
+          <w:szCs w:val="21"/>
+          <w:bdr w:val="none" w:sz="0" w:space="0" w:color="auto" w:frame="1"/>
+        </w:rPr>
+        <w:t>aucune pénalité</w:t>
+      </w:r>
+      <w:r>
+        <w:rPr>
+          <w:rStyle w:val="apple-converted-space"/>
+          <w:rFonts w:ascii="Arial" w:hAnsi="Arial" w:cs="Arial"/>
+          <w:sz w:val="21"/>
+          <w:szCs w:val="21"/>
+          <w:shd w:val="clear" w:color="auto" w:fill="FFFFFF"/>
+        </w:rPr>
+        <w:t> </w:t>
+      </w:r>
+      <w:r>
+        <w:rPr>
+          <w:rFonts w:ascii="Arial" w:hAnsi="Arial" w:cs="Arial"/>
+          <w:sz w:val="21"/>
+          <w:szCs w:val="21"/>
+          <w:shd w:val="clear" w:color="auto" w:fill="FFFFFF"/>
+        </w:rPr>
+        <w:t>ne sera effectué.</w:t>
+      </w:r>
+    </w:p>
+    <w:p>
+      <w:pPr>
+        <w:pStyle w:val="Titre2"/>
+        <w:numPr>
+          <w:ilvl w:val="1"/>
+          <w:numId w:val="1"/>
+        </w:numPr>
+        <w:jc w:val="both"/>
+        <w:rPr>
+          <w:lang w:val="fr-FR"/>
+        </w:rPr>
+      </w:pPr>
+      <w:r>
+        <w:rPr>
+          <w:lang w:val="fr-FR"/>
+        </w:rPr>
         <w:t>L’élève ne prend pas de pause toutes les quatre heures</w:t>
       </w:r>
     </w:p>
@@ -1679,6 +1785,7 @@
         <w:rPr>
           <w:lang w:val="fr-FR"/>
         </w:rPr>
+        <w:lastRenderedPageBreak/>
         <w:t>Lorsque l’élève timbre pour partir, si la période de travail est supérieure à 4h, le système lui enlève 20 minutes de son temps. (Respectivement 40 minutes si l’élève n’as pas pris de pause pendant 8 heures).</w:t>
       </w:r>
     </w:p>
@@ -2069,8 +2176,6 @@
         </w:rPr>
         <w:t>30</w:t>
       </w:r>
-      <w:bookmarkStart w:id="0" w:name="_GoBack"/>
-      <w:bookmarkEnd w:id="0"/>
       <w:r>
         <w:rPr>
           <w:rFonts w:cs="Arial"/>
@@ -2279,7 +2384,7 @@
     </w:r>
     <w:r>
       <w:tab/>
-      <w:t>MCT/24</w:t>
+      <w:t>MCT/31</w:t>
     </w:r>
     <w:r>
       <w:t>.03.2017</w:t>
@@ -2321,7 +2426,7 @@
         <w:noProof/>
         <w:lang w:val="fr-FR"/>
       </w:rPr>
-      <w:t>2</w:t>
+      <w:t>3</w:t>
     </w:r>
     <w:r>
       <w:rPr>
@@ -2364,7 +2469,7 @@
         <w:noProof/>
         <w:lang w:val="fr-FR"/>
       </w:rPr>
-      <w:t>2</w:t>
+      <w:t>3</w:t>
     </w:r>
     <w:r>
       <w:rPr>
@@ -2975,6 +3080,18 @@
   </w:num>
   <w:num w:numId="5">
     <w:abstractNumId w:val="1"/>
+  </w:num>
+  <w:num w:numId="6">
+    <w:abstractNumId w:val="0"/>
+    <w:lvlOverride w:ilvl="0"/>
+    <w:lvlOverride w:ilvl="1"/>
+    <w:lvlOverride w:ilvl="2"/>
+    <w:lvlOverride w:ilvl="3"/>
+    <w:lvlOverride w:ilvl="4"/>
+    <w:lvlOverride w:ilvl="5"/>
+    <w:lvlOverride w:ilvl="6"/>
+    <w:lvlOverride w:ilvl="7"/>
+    <w:lvlOverride w:ilvl="8"/>
   </w:num>
 </w:numbering>
 </file>

</xml_diff>